<commit_message>
Mais um Upload de Atualizações da Alyssa
e mais um pouco do relatório feito
</commit_message>
<xml_diff>
--- a/Relatório AlyTSPICE.docx
+++ b/Relatório AlyTSPICE.docx
@@ -183,16 +183,7 @@
           <w:rFonts w:ascii="Times New Roman" w:hAnsi="Times New Roman" w:cs="Times New Roman"/>
           <w:b/>
         </w:rPr>
-        <w:t>demonstrar o programa desenvolvido durante as aulas da discipli</w:t>
-      </w:r>
-      <w:bookmarkStart w:id="0" w:name="_GoBack"/>
-      <w:bookmarkEnd w:id="0"/>
-      <w:r>
-        <w:rPr>
-          <w:rFonts w:ascii="Times New Roman" w:hAnsi="Times New Roman" w:cs="Times New Roman"/>
-          <w:b/>
-        </w:rPr>
-        <w:t xml:space="preserve">na de Circuitos Elétricos II, </w:t>
+        <w:t xml:space="preserve">demonstrar o programa desenvolvido durante as aulas da disciplina de Circuitos Elétricos II, </w:t>
       </w:r>
       <w:r>
         <w:rPr>
@@ -255,86 +246,225 @@
           <w:rFonts w:ascii="Times New Roman" w:hAnsi="Times New Roman" w:cs="Times New Roman"/>
           <w:sz w:val="20"/>
         </w:rPr>
-        <w:t>Atualmente, existe uma alta demanda de soluções de aliment</w:t>
-      </w:r>
-      <w:r>
-        <w:rPr>
-          <w:rFonts w:ascii="Times New Roman" w:hAnsi="Times New Roman" w:cs="Times New Roman"/>
-          <w:sz w:val="20"/>
-        </w:rPr>
-        <w:t>ação portátil que substituam as</w:t>
-      </w:r>
-      <w:r>
-        <w:rPr>
-          <w:rFonts w:ascii="Times New Roman" w:hAnsi="Times New Roman" w:cs="Times New Roman"/>
-          <w:sz w:val="20"/>
-        </w:rPr>
-        <w:t xml:space="preserve"> conhecidas pilhas e baterias, as quais são muitas vezes descartáveis, e quando reutilizáveis, necessitam ser recarregadas manualmente </w:t>
-      </w:r>
-      <w:r>
-        <w:rPr>
-          <w:rFonts w:ascii="Times New Roman" w:hAnsi="Times New Roman" w:cs="Times New Roman"/>
-          <w:sz w:val="20"/>
-        </w:rPr>
-        <w:t>frequentemente</w:t>
-      </w:r>
-      <w:r>
-        <w:rPr>
-          <w:rFonts w:ascii="Times New Roman" w:hAnsi="Times New Roman" w:cs="Times New Roman"/>
-          <w:sz w:val="20"/>
-        </w:rPr>
-        <w:t xml:space="preserve">. Além disso, pilhas e baterias ocupam um volume consideravelmente grande para muitas aplicações em eletrônica e seu descarte acarreta em um grande impacto ambiental. Com o advento da Internet das Coisas e das Redes de Sensores, surgiram muitas aplicações tecnológicas que empregam uma grande quantidade de circuitos que </w:t>
-      </w:r>
-      <w:r>
-        <w:rPr>
-          <w:rFonts w:ascii="Times New Roman" w:hAnsi="Times New Roman" w:cs="Times New Roman"/>
-          <w:sz w:val="20"/>
-        </w:rPr>
-        <w:t>ser portáteis</w:t>
-      </w:r>
-      <w:r>
-        <w:rPr>
-          <w:rFonts w:ascii="Times New Roman" w:hAnsi="Times New Roman" w:cs="Times New Roman"/>
-          <w:sz w:val="20"/>
-        </w:rPr>
-        <w:t xml:space="preserve">. Neste sentido, a utilização de baterias se torna de fato um inconveniente, dificultando ou </w:t>
-      </w:r>
-      <w:r>
-        <w:rPr>
-          <w:rFonts w:ascii="Times New Roman" w:hAnsi="Times New Roman" w:cs="Times New Roman"/>
-          <w:sz w:val="20"/>
-        </w:rPr>
-        <w:t xml:space="preserve">mesmo </w:t>
-      </w:r>
-      <w:r>
-        <w:rPr>
-          <w:rFonts w:ascii="Times New Roman" w:hAnsi="Times New Roman" w:cs="Times New Roman"/>
-          <w:sz w:val="20"/>
-        </w:rPr>
-        <w:t xml:space="preserve">impossibilitando sua </w:t>
-      </w:r>
-      <w:proofErr w:type="gramStart"/>
-      <w:r>
-        <w:rPr>
-          <w:rFonts w:ascii="Times New Roman" w:hAnsi="Times New Roman" w:cs="Times New Roman"/>
-          <w:sz w:val="20"/>
-        </w:rPr>
-        <w:t>implementação</w:t>
-      </w:r>
-      <w:proofErr w:type="gramEnd"/>
+        <w:t xml:space="preserve">Durante a disciplina de Circuitos Elétricos II, estudamos a fundo, dentre outras coisas, diversos métodos de análise de circuitos, incluindo a modelagem para resolução dos mesmos em sistemas de computação, operando sobre </w:t>
+      </w:r>
+      <w:r>
+        <w:rPr>
+          <w:rFonts w:ascii="Times New Roman" w:hAnsi="Times New Roman" w:cs="Times New Roman"/>
+          <w:sz w:val="20"/>
+        </w:rPr>
+        <w:t>suas</w:t>
+      </w:r>
+      <w:r>
+        <w:rPr>
+          <w:rFonts w:ascii="Times New Roman" w:hAnsi="Times New Roman" w:cs="Times New Roman"/>
+          <w:sz w:val="20"/>
+        </w:rPr>
+        <w:t xml:space="preserve"> forma</w:t>
+      </w:r>
+      <w:r>
+        <w:rPr>
+          <w:rFonts w:ascii="Times New Roman" w:hAnsi="Times New Roman" w:cs="Times New Roman"/>
+          <w:sz w:val="20"/>
+        </w:rPr>
+        <w:t>s</w:t>
+      </w:r>
+      <w:r>
+        <w:rPr>
+          <w:rFonts w:ascii="Times New Roman" w:hAnsi="Times New Roman" w:cs="Times New Roman"/>
+          <w:sz w:val="20"/>
+        </w:rPr>
+        <w:t xml:space="preserve"> matricia</w:t>
+      </w:r>
+      <w:r>
+        <w:rPr>
+          <w:rFonts w:ascii="Times New Roman" w:hAnsi="Times New Roman" w:cs="Times New Roman"/>
+          <w:sz w:val="20"/>
+        </w:rPr>
+        <w:t>is</w:t>
+      </w:r>
+      <w:r>
+        <w:rPr>
+          <w:rFonts w:ascii="Times New Roman" w:hAnsi="Times New Roman" w:cs="Times New Roman"/>
+          <w:sz w:val="20"/>
+        </w:rPr>
+        <w:t>. Desta</w:t>
+      </w:r>
+      <w:r>
+        <w:rPr>
+          <w:rFonts w:ascii="Times New Roman" w:hAnsi="Times New Roman" w:cs="Times New Roman"/>
+          <w:sz w:val="20"/>
+        </w:rPr>
+        <w:t xml:space="preserve"> </w:t>
+      </w:r>
+      <w:r>
+        <w:rPr>
+          <w:rFonts w:ascii="Times New Roman" w:hAnsi="Times New Roman" w:cs="Times New Roman"/>
+          <w:sz w:val="20"/>
+        </w:rPr>
+        <w:t>forma, o programa desenvolvido durante a disciplina aplica as técnicas de modelagem de circuitos no</w:t>
+      </w:r>
+      <w:r>
+        <w:rPr>
+          <w:rFonts w:ascii="Times New Roman" w:hAnsi="Times New Roman" w:cs="Times New Roman"/>
+          <w:sz w:val="20"/>
+        </w:rPr>
+        <w:t xml:space="preserve"> domínio do tempo</w:t>
+      </w:r>
+      <w:r>
+        <w:rPr>
+          <w:rFonts w:ascii="Times New Roman" w:hAnsi="Times New Roman" w:cs="Times New Roman"/>
+          <w:sz w:val="20"/>
+        </w:rPr>
+        <w:t xml:space="preserve"> para simulação de </w:t>
+      </w:r>
+      <w:r>
+        <w:rPr>
+          <w:rFonts w:ascii="Times New Roman" w:hAnsi="Times New Roman" w:cs="Times New Roman"/>
+          <w:sz w:val="20"/>
+        </w:rPr>
+        <w:t>elementos lineares, reativos</w:t>
+      </w:r>
+      <w:r>
+        <w:rPr>
+          <w:rFonts w:ascii="Times New Roman" w:hAnsi="Times New Roman" w:cs="Times New Roman"/>
+          <w:sz w:val="20"/>
+        </w:rPr>
+        <w:t>,</w:t>
+      </w:r>
+      <w:r>
+        <w:rPr>
+          <w:rFonts w:ascii="Times New Roman" w:hAnsi="Times New Roman" w:cs="Times New Roman"/>
+          <w:sz w:val="20"/>
+        </w:rPr>
+        <w:t xml:space="preserve"> </w:t>
+      </w:r>
+      <w:r>
+        <w:rPr>
+          <w:rFonts w:ascii="Times New Roman" w:hAnsi="Times New Roman" w:cs="Times New Roman"/>
+          <w:sz w:val="20"/>
+        </w:rPr>
+        <w:t>não lineares</w:t>
+      </w:r>
+      <w:r>
+        <w:rPr>
+          <w:rFonts w:ascii="Times New Roman" w:hAnsi="Times New Roman" w:cs="Times New Roman"/>
+          <w:sz w:val="20"/>
+        </w:rPr>
+        <w:t xml:space="preserve"> </w:t>
+      </w:r>
+      <w:r>
+        <w:rPr>
+          <w:rFonts w:ascii="Times New Roman" w:hAnsi="Times New Roman" w:cs="Times New Roman"/>
+          <w:sz w:val="20"/>
+        </w:rPr>
+        <w:t xml:space="preserve">e outros componentes ideais, </w:t>
+      </w:r>
+      <w:r>
+        <w:rPr>
+          <w:rFonts w:ascii="Times New Roman" w:hAnsi="Times New Roman" w:cs="Times New Roman"/>
+          <w:sz w:val="20"/>
+        </w:rPr>
+        <w:t>utilizando o métod</w:t>
+      </w:r>
+      <w:r>
+        <w:rPr>
+          <w:rFonts w:ascii="Times New Roman" w:hAnsi="Times New Roman" w:cs="Times New Roman"/>
+          <w:sz w:val="20"/>
+        </w:rPr>
+        <w:t>o</w:t>
+      </w:r>
+      <w:r>
+        <w:rPr>
+          <w:rFonts w:ascii="Times New Roman" w:hAnsi="Times New Roman" w:cs="Times New Roman"/>
+          <w:sz w:val="20"/>
+        </w:rPr>
+        <w:t xml:space="preserve"> de integração por trapézios,</w:t>
+      </w:r>
+      <w:r>
+        <w:rPr>
+          <w:rFonts w:ascii="Times New Roman" w:hAnsi="Times New Roman" w:cs="Times New Roman"/>
+          <w:sz w:val="20"/>
+        </w:rPr>
+        <w:t xml:space="preserve"> o método de </w:t>
+      </w:r>
+      <w:r>
+        <w:rPr>
+          <w:rFonts w:ascii="Times New Roman" w:hAnsi="Times New Roman" w:cs="Times New Roman"/>
+          <w:sz w:val="20"/>
+        </w:rPr>
+        <w:t>convergência para elementos não lineares de</w:t>
+      </w:r>
+      <w:r>
+        <w:rPr>
+          <w:rFonts w:ascii="Times New Roman" w:hAnsi="Times New Roman" w:cs="Times New Roman"/>
+          <w:sz w:val="20"/>
+        </w:rPr>
+        <w:t xml:space="preserve"> Newton-Raphson</w:t>
+      </w:r>
+      <w:r>
+        <w:rPr>
+          <w:rFonts w:ascii="Times New Roman" w:hAnsi="Times New Roman" w:cs="Times New Roman"/>
+          <w:sz w:val="20"/>
+        </w:rPr>
+        <w:t>, a partir de uma análise de ponto de operação e</w:t>
+      </w:r>
+      <w:r>
+        <w:rPr>
+          <w:rFonts w:ascii="Times New Roman" w:hAnsi="Times New Roman" w:cs="Times New Roman"/>
+          <w:sz w:val="20"/>
+        </w:rPr>
+        <w:t xml:space="preserve"> aplicando a técnica de </w:t>
+      </w:r>
+      <w:r>
+        <w:rPr>
+          <w:rFonts w:ascii="Times New Roman" w:hAnsi="Times New Roman" w:cs="Times New Roman"/>
+          <w:i/>
+          <w:sz w:val="20"/>
+        </w:rPr>
+        <w:t>gminstteping</w:t>
+      </w:r>
+      <w:r>
+        <w:rPr>
+          <w:rFonts w:ascii="Times New Roman" w:hAnsi="Times New Roman" w:cs="Times New Roman"/>
+          <w:sz w:val="20"/>
+        </w:rPr>
+        <w:t xml:space="preserve">, e </w:t>
+      </w:r>
+      <w:r>
+        <w:rPr>
+          <w:rFonts w:ascii="Times New Roman" w:hAnsi="Times New Roman" w:cs="Times New Roman"/>
+          <w:sz w:val="20"/>
+        </w:rPr>
+        <w:t xml:space="preserve">algoritmo de resolução de sistemas lineares de </w:t>
+      </w:r>
+      <w:r>
+        <w:rPr>
+          <w:rFonts w:ascii="Times New Roman" w:hAnsi="Times New Roman" w:cs="Times New Roman"/>
+          <w:sz w:val="20"/>
+        </w:rPr>
+        <w:t xml:space="preserve">Gauss-Jordan </w:t>
+      </w:r>
+      <w:r>
+        <w:rPr>
+          <w:rFonts w:ascii="Times New Roman" w:hAnsi="Times New Roman" w:cs="Times New Roman"/>
+          <w:sz w:val="20"/>
+        </w:rPr>
+        <w:t>com Condensação P</w:t>
+      </w:r>
+      <w:r>
+        <w:rPr>
+          <w:rFonts w:ascii="Times New Roman" w:hAnsi="Times New Roman" w:cs="Times New Roman"/>
+          <w:sz w:val="20"/>
+        </w:rPr>
+        <w:t>ivotal</w:t>
+      </w:r>
       <w:r>
         <w:rPr>
           <w:rFonts w:ascii="Times New Roman" w:hAnsi="Times New Roman" w:cs="Times New Roman"/>
           <w:sz w:val="20"/>
         </w:rPr>
         <w:t>.</w:t>
-      </w:r>
-      <w:r>
-        <w:rPr>
-          <w:rFonts w:ascii="Times New Roman" w:hAnsi="Times New Roman" w:cs="Times New Roman"/>
-          <w:sz w:val="20"/>
-        </w:rPr>
-        <w:t xml:space="preserve"> </w:t>
       </w:r>
     </w:p>
     <w:p>
@@ -372,7 +502,7 @@
           <w:rFonts w:ascii="Times New Roman" w:hAnsi="Times New Roman" w:cs="Times New Roman"/>
           <w:b/>
         </w:rPr>
-        <w:t>Objetivo</w:t>
+        <w:t>Aspecto Geral</w:t>
       </w:r>
     </w:p>
     <w:p>
@@ -382,7 +512,7 @@
         <w:jc w:val="both"/>
         <w:rPr>
           <w:rFonts w:ascii="Times New Roman" w:hAnsi="Times New Roman" w:cs="Times New Roman"/>
-          <w:sz w:val="16"/>
+          <w:sz w:val="20"/>
         </w:rPr>
       </w:pPr>
       <w:r>
@@ -397,128 +527,127 @@
           <w:rFonts w:ascii="Times New Roman" w:hAnsi="Times New Roman" w:cs="Times New Roman"/>
           <w:sz w:val="20"/>
         </w:rPr>
-        <w:t>ste trabalho tem por objetivo oferecer uma alternativa à utilização de alimentações externas e baterias em circuitos integrados</w:t>
-      </w:r>
-      <w:r>
-        <w:rPr>
-          <w:rFonts w:ascii="Times New Roman" w:hAnsi="Times New Roman" w:cs="Times New Roman"/>
-          <w:sz w:val="20"/>
-        </w:rPr>
-        <w:t xml:space="preserve"> de baixa potência</w:t>
-      </w:r>
-      <w:r>
-        <w:rPr>
-          <w:rFonts w:ascii="Times New Roman" w:hAnsi="Times New Roman" w:cs="Times New Roman"/>
-          <w:sz w:val="20"/>
-        </w:rPr>
-        <w:t xml:space="preserve">, através de um sistema </w:t>
-      </w:r>
-      <w:r>
-        <w:rPr>
-          <w:rFonts w:ascii="Times New Roman" w:hAnsi="Times New Roman" w:cs="Times New Roman"/>
-          <w:sz w:val="20"/>
-        </w:rPr>
-        <w:t xml:space="preserve">de </w:t>
-      </w:r>
-      <w:r>
-        <w:rPr>
-          <w:rFonts w:ascii="Times New Roman" w:hAnsi="Times New Roman" w:cs="Times New Roman"/>
-          <w:sz w:val="20"/>
-        </w:rPr>
-        <w:t xml:space="preserve">captação de energia </w:t>
-      </w:r>
-      <w:r>
-        <w:rPr>
-          <w:rFonts w:ascii="Times New Roman" w:hAnsi="Times New Roman" w:cs="Times New Roman"/>
-          <w:sz w:val="20"/>
-        </w:rPr>
-        <w:t xml:space="preserve">de </w:t>
-      </w:r>
-      <w:r>
-        <w:rPr>
-          <w:rFonts w:ascii="Times New Roman" w:hAnsi="Times New Roman" w:cs="Times New Roman"/>
-          <w:sz w:val="20"/>
-        </w:rPr>
-        <w:t>ondas eletromagnéticas</w:t>
-      </w:r>
-      <w:r>
-        <w:rPr>
-          <w:rFonts w:ascii="Times New Roman" w:hAnsi="Times New Roman" w:cs="Times New Roman"/>
-          <w:sz w:val="20"/>
-        </w:rPr>
-        <w:t xml:space="preserve">, utilizando um </w:t>
-      </w:r>
-      <w:r>
-        <w:rPr>
-          <w:rFonts w:ascii="Times New Roman" w:hAnsi="Times New Roman" w:cs="Times New Roman"/>
-          <w:sz w:val="20"/>
-        </w:rPr>
-        <w:t>circuito</w:t>
-      </w:r>
-      <w:r>
-        <w:rPr>
-          <w:rFonts w:ascii="Times New Roman" w:hAnsi="Times New Roman" w:cs="Times New Roman"/>
-          <w:sz w:val="20"/>
-        </w:rPr>
-        <w:t xml:space="preserve"> coletor</w:t>
-      </w:r>
-      <w:r>
-        <w:rPr>
-          <w:rFonts w:ascii="Times New Roman" w:hAnsi="Times New Roman" w:cs="Times New Roman"/>
-          <w:sz w:val="20"/>
-        </w:rPr>
-        <w:t xml:space="preserve"> de energia composto </w:t>
-      </w:r>
-      <w:r>
-        <w:rPr>
-          <w:rFonts w:ascii="Times New Roman" w:hAnsi="Times New Roman" w:cs="Times New Roman"/>
-          <w:sz w:val="20"/>
-        </w:rPr>
-        <w:t>p</w:t>
-      </w:r>
-      <w:r>
-        <w:rPr>
-          <w:rFonts w:ascii="Times New Roman" w:hAnsi="Times New Roman" w:cs="Times New Roman"/>
-          <w:sz w:val="20"/>
-        </w:rPr>
-        <w:t>or uma antena, uma r</w:t>
-      </w:r>
-      <w:r>
-        <w:rPr>
-          <w:rFonts w:ascii="Times New Roman" w:hAnsi="Times New Roman" w:cs="Times New Roman"/>
-          <w:sz w:val="20"/>
-        </w:rPr>
-        <w:t xml:space="preserve">ede </w:t>
+        <w:t xml:space="preserve">ste trabalho tem </w:t>
+      </w:r>
+      <w:r>
+        <w:rPr>
+          <w:rFonts w:ascii="Times New Roman" w:hAnsi="Times New Roman" w:cs="Times New Roman"/>
+          <w:sz w:val="20"/>
+        </w:rPr>
+        <w:t xml:space="preserve">por objetivo o desenvolvimento de um programa, em linguagem C++, que seja capaz de ler um </w:t>
+      </w:r>
+      <w:r>
+        <w:rPr>
+          <w:rFonts w:ascii="Times New Roman" w:hAnsi="Times New Roman" w:cs="Times New Roman"/>
+          <w:i/>
+          <w:sz w:val="20"/>
+        </w:rPr>
+        <w:t>netlist</w:t>
+      </w:r>
+      <w:r>
+        <w:rPr>
+          <w:rFonts w:ascii="Times New Roman" w:hAnsi="Times New Roman" w:cs="Times New Roman"/>
+          <w:sz w:val="20"/>
+        </w:rPr>
+        <w:t xml:space="preserve"> gerado pelo programa </w:t>
       </w:r>
       <w:proofErr w:type="spellStart"/>
-      <w:r>
-        <w:rPr>
-          <w:rFonts w:ascii="Times New Roman" w:hAnsi="Times New Roman" w:cs="Times New Roman"/>
-          <w:sz w:val="20"/>
-        </w:rPr>
-        <w:t>casadora</w:t>
+      <w:proofErr w:type="gramStart"/>
+      <w:r>
+        <w:rPr>
+          <w:rFonts w:ascii="Times New Roman" w:hAnsi="Times New Roman" w:cs="Times New Roman"/>
+          <w:i/>
+          <w:sz w:val="20"/>
+        </w:rPr>
+        <w:t>Edfil</w:t>
       </w:r>
       <w:proofErr w:type="spellEnd"/>
       <w:r>
         <w:rPr>
           <w:rFonts w:ascii="Times New Roman" w:hAnsi="Times New Roman" w:cs="Times New Roman"/>
           <w:sz w:val="20"/>
-        </w:rPr>
-        <w:t xml:space="preserve"> de impedância e um circuito </w:t>
-      </w:r>
-      <w:r>
-        <w:rPr>
-          <w:rFonts w:ascii="Times New Roman" w:hAnsi="Times New Roman" w:cs="Times New Roman"/>
-          <w:sz w:val="20"/>
-        </w:rPr>
-        <w:t>conversor capaz de transformar a energia das ondas em uma alimentação elétrica estável.</w:t>
-      </w:r>
-      <w:r>
-        <w:rPr>
-          <w:rFonts w:ascii="Times New Roman" w:hAnsi="Times New Roman" w:cs="Times New Roman"/>
-          <w:sz w:val="16"/>
+          <w:vertAlign w:val="superscript"/>
+        </w:rPr>
+        <w:t>(</w:t>
+      </w:r>
+      <w:proofErr w:type="gramEnd"/>
+      <w:r>
+        <w:rPr>
+          <w:rFonts w:ascii="Times New Roman" w:hAnsi="Times New Roman" w:cs="Times New Roman"/>
+          <w:sz w:val="20"/>
+          <w:vertAlign w:val="superscript"/>
+        </w:rPr>
+        <w:t>1)</w:t>
+      </w:r>
+      <w:r>
+        <w:rPr>
+          <w:rFonts w:ascii="Times New Roman" w:hAnsi="Times New Roman" w:cs="Times New Roman"/>
+          <w:sz w:val="20"/>
+        </w:rPr>
+        <w:t xml:space="preserve">, </w:t>
+      </w:r>
+      <w:r>
+        <w:rPr>
+          <w:rFonts w:ascii="Times New Roman" w:hAnsi="Times New Roman" w:cs="Times New Roman"/>
+          <w:sz w:val="20"/>
+        </w:rPr>
+        <w:t>analisa-lo e simula-lo, gerando por fim um arquivo</w:t>
+      </w:r>
+      <w:r>
+        <w:rPr>
+          <w:rFonts w:ascii="Times New Roman" w:hAnsi="Times New Roman" w:cs="Times New Roman"/>
+          <w:sz w:val="20"/>
+        </w:rPr>
+        <w:t xml:space="preserve"> de extensão</w:t>
+      </w:r>
+      <w:r>
+        <w:rPr>
+          <w:rFonts w:ascii="Times New Roman" w:hAnsi="Times New Roman" w:cs="Times New Roman"/>
+          <w:sz w:val="20"/>
         </w:rPr>
         <w:t xml:space="preserve"> </w:t>
+      </w:r>
+      <w:r>
+        <w:rPr>
+          <w:rFonts w:ascii="Times New Roman" w:hAnsi="Times New Roman" w:cs="Times New Roman"/>
+          <w:i/>
+          <w:sz w:val="20"/>
+        </w:rPr>
+        <w:t>.</w:t>
+      </w:r>
+      <w:proofErr w:type="spellStart"/>
+      <w:r>
+        <w:rPr>
+          <w:rFonts w:ascii="Times New Roman" w:hAnsi="Times New Roman" w:cs="Times New Roman"/>
+          <w:i/>
+          <w:sz w:val="20"/>
+        </w:rPr>
+        <w:t>tab</w:t>
+      </w:r>
+      <w:proofErr w:type="spellEnd"/>
+      <w:r>
+        <w:rPr>
+          <w:rFonts w:ascii="Times New Roman" w:hAnsi="Times New Roman" w:cs="Times New Roman"/>
+          <w:sz w:val="20"/>
+        </w:rPr>
+        <w:t xml:space="preserve"> que possa ser plotado, por exemplo, pelo programa </w:t>
+      </w:r>
+      <w:proofErr w:type="spellStart"/>
+      <w:r>
+        <w:rPr>
+          <w:rFonts w:ascii="Times New Roman" w:hAnsi="Times New Roman" w:cs="Times New Roman"/>
+          <w:i/>
+          <w:sz w:val="20"/>
+        </w:rPr>
+        <w:t>mnae</w:t>
+      </w:r>
+      <w:proofErr w:type="spellEnd"/>
+      <w:r>
+        <w:rPr>
+          <w:rFonts w:ascii="Times New Roman" w:hAnsi="Times New Roman" w:cs="Times New Roman"/>
+          <w:sz w:val="20"/>
+        </w:rPr>
+        <w:t xml:space="preserve"> de simulação de circuitos, ou por um programa nativo à interface.</w:t>
       </w:r>
     </w:p>
     <w:p>
@@ -536,35 +665,180 @@
           <w:rFonts w:ascii="Times New Roman" w:hAnsi="Times New Roman" w:cs="Times New Roman"/>
           <w:sz w:val="20"/>
         </w:rPr>
-        <w:t>Os esforços desde trabalho estão focados na pesquisa e desenvolvimento do circuito conversor de energia</w:t>
-      </w:r>
-      <w:r>
-        <w:rPr>
-          <w:rFonts w:ascii="Times New Roman" w:hAnsi="Times New Roman" w:cs="Times New Roman"/>
-          <w:sz w:val="20"/>
-        </w:rPr>
-        <w:t xml:space="preserve"> utilizado</w:t>
-      </w:r>
-      <w:r>
-        <w:rPr>
-          <w:rFonts w:ascii="Times New Roman" w:hAnsi="Times New Roman" w:cs="Times New Roman"/>
-          <w:sz w:val="20"/>
-        </w:rPr>
-        <w:t>, buscando melhora</w:t>
-      </w:r>
-      <w:r>
-        <w:rPr>
-          <w:rFonts w:ascii="Times New Roman" w:hAnsi="Times New Roman" w:cs="Times New Roman"/>
-          <w:sz w:val="20"/>
-        </w:rPr>
-        <w:t>r a eficiência da conversão.</w:t>
-      </w:r>
-      <w:r>
-        <w:rPr>
-          <w:rFonts w:ascii="Times New Roman" w:hAnsi="Times New Roman" w:cs="Times New Roman"/>
-          <w:sz w:val="20"/>
-        </w:rPr>
-        <w:t xml:space="preserve"> </w:t>
+        <w:t>Os elementos que são aceitos pelo programa desenvolvido são como se seguem:</w:t>
+      </w:r>
+    </w:p>
+    <w:p>
+      <w:pPr>
+        <w:pStyle w:val="PargrafodaLista"/>
+        <w:numPr>
+          <w:ilvl w:val="0"/>
+          <w:numId w:val="1"/>
+        </w:numPr>
+        <w:spacing w:line="240" w:lineRule="auto"/>
+        <w:jc w:val="both"/>
+        <w:rPr>
+          <w:rFonts w:ascii="Times New Roman" w:hAnsi="Times New Roman" w:cs="Times New Roman"/>
+          <w:sz w:val="20"/>
+        </w:rPr>
+      </w:pPr>
+      <w:r>
+        <w:rPr>
+          <w:rFonts w:ascii="Times New Roman" w:hAnsi="Times New Roman" w:cs="Times New Roman"/>
+          <w:sz w:val="20"/>
+        </w:rPr>
+        <w:t>Resistor, Capacitor e Indutor.</w:t>
+      </w:r>
+    </w:p>
+    <w:p>
+      <w:pPr>
+        <w:pStyle w:val="PargrafodaLista"/>
+        <w:numPr>
+          <w:ilvl w:val="0"/>
+          <w:numId w:val="1"/>
+        </w:numPr>
+        <w:spacing w:line="240" w:lineRule="auto"/>
+        <w:jc w:val="both"/>
+        <w:rPr>
+          <w:rFonts w:ascii="Times New Roman" w:hAnsi="Times New Roman" w:cs="Times New Roman"/>
+          <w:sz w:val="20"/>
+        </w:rPr>
+      </w:pPr>
+      <w:r>
+        <w:rPr>
+          <w:rFonts w:ascii="Times New Roman" w:hAnsi="Times New Roman" w:cs="Times New Roman"/>
+          <w:sz w:val="20"/>
+        </w:rPr>
+        <w:t>Fontes de T</w:t>
+      </w:r>
+      <w:r>
+        <w:rPr>
+          <w:rFonts w:ascii="Times New Roman" w:hAnsi="Times New Roman" w:cs="Times New Roman"/>
+          <w:sz w:val="20"/>
+        </w:rPr>
+        <w:t xml:space="preserve">ensão e Corrente Independentes, </w:t>
+      </w:r>
+      <w:r>
+        <w:rPr>
+          <w:rFonts w:ascii="Times New Roman" w:hAnsi="Times New Roman" w:cs="Times New Roman"/>
+          <w:sz w:val="20"/>
+        </w:rPr>
+        <w:t xml:space="preserve">dos </w:t>
+      </w:r>
+      <w:r>
+        <w:rPr>
+          <w:rFonts w:ascii="Times New Roman" w:hAnsi="Times New Roman" w:cs="Times New Roman"/>
+          <w:sz w:val="20"/>
+        </w:rPr>
+        <w:t>tipo</w:t>
+      </w:r>
+      <w:r>
+        <w:rPr>
+          <w:rFonts w:ascii="Times New Roman" w:hAnsi="Times New Roman" w:cs="Times New Roman"/>
+          <w:sz w:val="20"/>
+        </w:rPr>
+        <w:t>s</w:t>
+      </w:r>
+      <w:r>
+        <w:rPr>
+          <w:rFonts w:ascii="Times New Roman" w:hAnsi="Times New Roman" w:cs="Times New Roman"/>
+          <w:sz w:val="20"/>
+        </w:rPr>
+        <w:t xml:space="preserve"> DC, PULSO &amp; SENO.</w:t>
+      </w:r>
+    </w:p>
+    <w:p>
+      <w:pPr>
+        <w:pStyle w:val="PargrafodaLista"/>
+        <w:numPr>
+          <w:ilvl w:val="0"/>
+          <w:numId w:val="1"/>
+        </w:numPr>
+        <w:spacing w:line="240" w:lineRule="auto"/>
+        <w:jc w:val="both"/>
+        <w:rPr>
+          <w:rFonts w:ascii="Times New Roman" w:hAnsi="Times New Roman" w:cs="Times New Roman"/>
+          <w:sz w:val="20"/>
+        </w:rPr>
+      </w:pPr>
+      <w:r>
+        <w:rPr>
+          <w:rFonts w:ascii="Times New Roman" w:hAnsi="Times New Roman" w:cs="Times New Roman"/>
+          <w:sz w:val="20"/>
+        </w:rPr>
+        <w:t>Todas as Fontes Dependentes.</w:t>
+      </w:r>
+    </w:p>
+    <w:p>
+      <w:pPr>
+        <w:pStyle w:val="PargrafodaLista"/>
+        <w:numPr>
+          <w:ilvl w:val="0"/>
+          <w:numId w:val="1"/>
+        </w:numPr>
+        <w:spacing w:line="240" w:lineRule="auto"/>
+        <w:jc w:val="both"/>
+        <w:rPr>
+          <w:rFonts w:ascii="Times New Roman" w:hAnsi="Times New Roman" w:cs="Times New Roman"/>
+          <w:sz w:val="20"/>
+        </w:rPr>
+      </w:pPr>
+      <w:r>
+        <w:rPr>
+          <w:rFonts w:ascii="Times New Roman" w:hAnsi="Times New Roman" w:cs="Times New Roman"/>
+          <w:sz w:val="20"/>
+        </w:rPr>
+        <w:t>Amplificador Operacional Ideal</w:t>
+      </w:r>
+      <w:r>
+        <w:rPr>
+          <w:rFonts w:ascii="Times New Roman" w:hAnsi="Times New Roman" w:cs="Times New Roman"/>
+          <w:sz w:val="20"/>
+        </w:rPr>
+        <w:t xml:space="preserve"> (quatro terminais)</w:t>
+      </w:r>
+      <w:r>
+        <w:rPr>
+          <w:rFonts w:ascii="Times New Roman" w:hAnsi="Times New Roman" w:cs="Times New Roman"/>
+          <w:sz w:val="20"/>
+        </w:rPr>
+        <w:t>, Transformador Ideal</w:t>
+      </w:r>
+      <w:r>
+        <w:rPr>
+          <w:rFonts w:ascii="Times New Roman" w:hAnsi="Times New Roman" w:cs="Times New Roman"/>
+          <w:sz w:val="20"/>
+        </w:rPr>
+        <w:t>.</w:t>
+      </w:r>
+    </w:p>
+    <w:p>
+      <w:pPr>
+        <w:pStyle w:val="PargrafodaLista"/>
+        <w:numPr>
+          <w:ilvl w:val="0"/>
+          <w:numId w:val="1"/>
+        </w:numPr>
+        <w:spacing w:line="240" w:lineRule="auto"/>
+        <w:jc w:val="both"/>
+        <w:rPr>
+          <w:rFonts w:ascii="Times New Roman" w:hAnsi="Times New Roman" w:cs="Times New Roman"/>
+          <w:sz w:val="20"/>
+        </w:rPr>
+      </w:pPr>
+      <w:r>
+        <w:rPr>
+          <w:rFonts w:ascii="Times New Roman" w:hAnsi="Times New Roman" w:cs="Times New Roman"/>
+          <w:sz w:val="20"/>
+        </w:rPr>
+        <w:t>Chaves Resistivas &amp;</w:t>
+      </w:r>
+      <w:r>
+        <w:rPr>
+          <w:rFonts w:ascii="Times New Roman" w:hAnsi="Times New Roman" w:cs="Times New Roman"/>
+          <w:sz w:val="20"/>
+        </w:rPr>
+        <w:t xml:space="preserve"> Resistor Linear por Partes.</w:t>
       </w:r>
     </w:p>
     <w:p>
@@ -593,16 +867,23 @@
       <w:r>
         <w:rPr>
           <w:rFonts w:ascii="Times New Roman" w:hAnsi="Times New Roman" w:cs="Times New Roman"/>
+          <w:sz w:val="16"/>
+        </w:rPr>
+        <w:t xml:space="preserve"> </w:t>
+      </w:r>
+      <w:r>
+        <w:rPr>
+          <w:rFonts w:ascii="Times New Roman" w:hAnsi="Times New Roman" w:cs="Times New Roman"/>
           <w:b/>
         </w:rPr>
-        <w:t xml:space="preserve"> </w:t>
+        <w:t xml:space="preserve">Sobre o </w:t>
       </w:r>
       <w:r>
         <w:rPr>
           <w:rFonts w:ascii="Times New Roman" w:hAnsi="Times New Roman" w:cs="Times New Roman"/>
           <w:b/>
         </w:rPr>
-        <w:t>Materiais e Métodos</w:t>
+        <w:t>Desenvolvimento do Programa</w:t>
       </w:r>
     </w:p>
     <w:p>
@@ -617,170 +898,45 @@
       <w:r>
         <w:rPr>
           <w:rFonts w:ascii="Times New Roman" w:hAnsi="Times New Roman" w:cs="Times New Roman"/>
-          <w:sz w:val="20"/>
         </w:rPr>
         <w:tab/>
-        <w:t xml:space="preserve">O circuito conversor utilizado no sistema de coletor de energia foi o dobrador de tensão, </w:t>
-      </w:r>
-      <w:r>
-        <w:rPr>
-          <w:rFonts w:ascii="Times New Roman" w:hAnsi="Times New Roman" w:cs="Times New Roman"/>
-          <w:sz w:val="20"/>
-        </w:rPr>
-        <w:t xml:space="preserve">o qual produz uma tensão </w:t>
-      </w:r>
-      <w:r>
-        <w:rPr>
-          <w:rFonts w:ascii="Times New Roman" w:hAnsi="Times New Roman" w:cs="Times New Roman"/>
-          <w:sz w:val="20"/>
-        </w:rPr>
-        <w:t>CC</w:t>
-      </w:r>
-      <w:r>
-        <w:rPr>
-          <w:rFonts w:ascii="Times New Roman" w:hAnsi="Times New Roman" w:cs="Times New Roman"/>
-          <w:sz w:val="20"/>
-        </w:rPr>
-        <w:t xml:space="preserve"> </w:t>
-      </w:r>
-      <w:r>
-        <w:rPr>
-          <w:rFonts w:ascii="Times New Roman" w:hAnsi="Times New Roman" w:cs="Times New Roman"/>
-          <w:sz w:val="20"/>
-        </w:rPr>
-        <w:t xml:space="preserve">na saída equivalente ao dobro da tensão de pico </w:t>
-      </w:r>
-      <w:r>
-        <w:rPr>
-          <w:rFonts w:ascii="Times New Roman" w:hAnsi="Times New Roman" w:cs="Times New Roman"/>
-          <w:sz w:val="20"/>
-        </w:rPr>
-        <w:t>CA</w:t>
-      </w:r>
-      <w:r>
-        <w:rPr>
-          <w:rFonts w:ascii="Times New Roman" w:hAnsi="Times New Roman" w:cs="Times New Roman"/>
-          <w:sz w:val="20"/>
-        </w:rPr>
-        <w:t xml:space="preserve"> na entrada. Para o aumento da eficiência, </w:t>
-      </w:r>
-      <w:r>
-        <w:rPr>
-          <w:rFonts w:ascii="Times New Roman" w:hAnsi="Times New Roman" w:cs="Times New Roman"/>
-          <w:sz w:val="20"/>
-        </w:rPr>
-        <w:t>foi utilizado o método de substituição dos</w:t>
-      </w:r>
-      <w:r>
-        <w:rPr>
-          <w:rFonts w:ascii="Times New Roman" w:hAnsi="Times New Roman" w:cs="Times New Roman"/>
-          <w:sz w:val="20"/>
-        </w:rPr>
-        <w:t xml:space="preserve"> diodos do </w:t>
-      </w:r>
-      <w:r>
-        <w:rPr>
-          <w:rFonts w:ascii="Times New Roman" w:hAnsi="Times New Roman" w:cs="Times New Roman"/>
-          <w:sz w:val="20"/>
-        </w:rPr>
-        <w:t>circuito</w:t>
-      </w:r>
-      <w:r>
-        <w:rPr>
-          <w:rFonts w:ascii="Times New Roman" w:hAnsi="Times New Roman" w:cs="Times New Roman"/>
-          <w:sz w:val="20"/>
-        </w:rPr>
-        <w:t xml:space="preserve"> por </w:t>
-      </w:r>
-      <w:r>
-        <w:rPr>
-          <w:rFonts w:ascii="Times New Roman" w:hAnsi="Times New Roman" w:cs="Times New Roman"/>
-          <w:sz w:val="20"/>
-        </w:rPr>
-        <w:t xml:space="preserve">transistores de chaveamento </w:t>
-      </w:r>
-      <w:r>
-        <w:rPr>
-          <w:rFonts w:ascii="Times New Roman" w:hAnsi="Times New Roman" w:cs="Times New Roman"/>
-          <w:sz w:val="20"/>
-        </w:rPr>
-        <w:t>controlados a</w:t>
-      </w:r>
-      <w:r>
-        <w:rPr>
-          <w:rFonts w:ascii="Times New Roman" w:hAnsi="Times New Roman" w:cs="Times New Roman"/>
-          <w:sz w:val="20"/>
-        </w:rPr>
-        <w:t xml:space="preserve"> c</w:t>
-      </w:r>
-      <w:r>
-        <w:rPr>
-          <w:rFonts w:ascii="Times New Roman" w:hAnsi="Times New Roman" w:cs="Times New Roman"/>
-          <w:sz w:val="20"/>
-        </w:rPr>
-        <w:t xml:space="preserve">omparadores de tensão, de modo a diminuir a tensão de condução direta </w:t>
-      </w:r>
-      <w:r>
-        <w:rPr>
-          <w:rFonts w:ascii="Times New Roman" w:hAnsi="Times New Roman" w:cs="Times New Roman"/>
-          <w:sz w:val="20"/>
-        </w:rPr>
-        <w:t>e assim, melhorar o desempenho do sistema.</w:t>
-      </w:r>
-    </w:p>
-    <w:p>
-      <w:pPr>
-        <w:spacing w:line="240" w:lineRule="auto"/>
-        <w:jc w:val="both"/>
-        <w:rPr>
-          <w:rFonts w:ascii="Times New Roman" w:hAnsi="Times New Roman" w:cs="Times New Roman"/>
-          <w:sz w:val="20"/>
-        </w:rPr>
-      </w:pPr>
-      <w:r>
-        <w:rPr>
-          <w:rFonts w:ascii="Times New Roman" w:hAnsi="Times New Roman" w:cs="Times New Roman"/>
-          <w:sz w:val="20"/>
-        </w:rPr>
-        <w:tab/>
-        <w:t>Os comparadores utilizados para</w:t>
-      </w:r>
-      <w:r>
-        <w:rPr>
-          <w:rFonts w:ascii="Times New Roman" w:hAnsi="Times New Roman" w:cs="Times New Roman"/>
-          <w:sz w:val="20"/>
-        </w:rPr>
-        <w:t xml:space="preserve"> o acionamento dos transistores de chaveamento </w:t>
-      </w:r>
-      <w:r>
-        <w:rPr>
-          <w:rFonts w:ascii="Times New Roman" w:hAnsi="Times New Roman" w:cs="Times New Roman"/>
-          <w:sz w:val="20"/>
-        </w:rPr>
-        <w:t xml:space="preserve">são do </w:t>
-      </w:r>
-      <w:r>
-        <w:rPr>
-          <w:rFonts w:ascii="Times New Roman" w:hAnsi="Times New Roman" w:cs="Times New Roman"/>
-          <w:sz w:val="20"/>
-        </w:rPr>
-        <w:lastRenderedPageBreak/>
-        <w:t xml:space="preserve">tipo Porta Comum, </w:t>
-      </w:r>
-      <w:r>
-        <w:rPr>
-          <w:rFonts w:ascii="Times New Roman" w:hAnsi="Times New Roman" w:cs="Times New Roman"/>
-          <w:sz w:val="20"/>
-        </w:rPr>
-        <w:t xml:space="preserve">e são seguidos por dois inversores lógicos </w:t>
-      </w:r>
-      <w:r>
-        <w:rPr>
-          <w:rFonts w:ascii="Times New Roman" w:hAnsi="Times New Roman" w:cs="Times New Roman"/>
-          <w:i/>
-          <w:sz w:val="20"/>
-        </w:rPr>
-        <w:t>CMOS</w:t>
+      </w:r>
+      <w:r>
+        <w:rPr>
+          <w:rFonts w:ascii="Times New Roman" w:hAnsi="Times New Roman" w:cs="Times New Roman"/>
+          <w:sz w:val="20"/>
+        </w:rPr>
+        <w:t xml:space="preserve">A primeira etapa do </w:t>
+      </w:r>
+      <w:r>
+        <w:rPr>
+          <w:rFonts w:ascii="Times New Roman" w:hAnsi="Times New Roman" w:cs="Times New Roman"/>
+          <w:sz w:val="20"/>
+        </w:rPr>
+        <w:t xml:space="preserve">desenvolvimento do trabalho consistiu na </w:t>
+      </w:r>
+      <w:proofErr w:type="gramStart"/>
+      <w:r>
+        <w:rPr>
+          <w:rFonts w:ascii="Times New Roman" w:hAnsi="Times New Roman" w:cs="Times New Roman"/>
+          <w:sz w:val="20"/>
+        </w:rPr>
+        <w:t>implementação</w:t>
+      </w:r>
+      <w:proofErr w:type="gramEnd"/>
+      <w:r>
+        <w:rPr>
+          <w:rFonts w:ascii="Times New Roman" w:hAnsi="Times New Roman" w:cs="Times New Roman"/>
+          <w:sz w:val="20"/>
+        </w:rPr>
+        <w:t xml:space="preserve"> da</w:t>
+      </w:r>
+      <w:r>
+        <w:rPr>
+          <w:rFonts w:ascii="Times New Roman" w:hAnsi="Times New Roman" w:cs="Times New Roman"/>
+          <w:sz w:val="20"/>
+        </w:rPr>
+        <w:t xml:space="preserve"> leitura correta do netlist</w:t>
       </w:r>
       <w:r>
         <w:rPr>
@@ -788,34 +944,6 @@
           <w:sz w:val="20"/>
         </w:rPr>
         <w:t>,</w:t>
-      </w:r>
-      <w:r>
-        <w:rPr>
-          <w:rFonts w:ascii="Times New Roman" w:hAnsi="Times New Roman" w:cs="Times New Roman"/>
-          <w:sz w:val="20"/>
-        </w:rPr>
-        <w:t xml:space="preserve"> </w:t>
-      </w:r>
-      <w:r>
-        <w:rPr>
-          <w:rFonts w:ascii="Times New Roman" w:hAnsi="Times New Roman" w:cs="Times New Roman"/>
-          <w:sz w:val="20"/>
-        </w:rPr>
-        <w:t>utilizados para carregar a alta capacitância parasita</w:t>
-      </w:r>
-      <w:r>
-        <w:rPr>
-          <w:rFonts w:ascii="Times New Roman" w:hAnsi="Times New Roman" w:cs="Times New Roman"/>
-          <w:sz w:val="20"/>
-        </w:rPr>
-        <w:t xml:space="preserve"> </w:t>
-      </w:r>
-      <w:r>
-        <w:rPr>
-          <w:rFonts w:ascii="Times New Roman" w:hAnsi="Times New Roman" w:cs="Times New Roman"/>
-          <w:sz w:val="20"/>
-        </w:rPr>
-        <w:t xml:space="preserve">dos transistores de chaveamento, sem comprometer a velocidade do circuito. </w:t>
       </w:r>
     </w:p>
     <w:p>
@@ -833,185 +961,700 @@
           <w:rFonts w:ascii="Times New Roman" w:hAnsi="Times New Roman" w:cs="Times New Roman"/>
           <w:sz w:val="20"/>
         </w:rPr>
-        <w:t xml:space="preserve">Todas as simulações foram feitas </w:t>
-      </w:r>
-      <w:r>
-        <w:rPr>
-          <w:rFonts w:ascii="Times New Roman" w:hAnsi="Times New Roman" w:cs="Times New Roman"/>
-          <w:sz w:val="20"/>
-        </w:rPr>
-        <w:t>n</w:t>
-      </w:r>
-      <w:r>
-        <w:rPr>
-          <w:rFonts w:ascii="Times New Roman" w:hAnsi="Times New Roman" w:cs="Times New Roman"/>
-          <w:sz w:val="20"/>
-        </w:rPr>
-        <w:t xml:space="preserve">a ferramenta </w:t>
-      </w:r>
-      <w:proofErr w:type="spellStart"/>
+        <w:t>E</w:t>
+      </w:r>
+      <w:r>
+        <w:rPr>
+          <w:rFonts w:ascii="Times New Roman" w:hAnsi="Times New Roman" w:cs="Times New Roman"/>
+          <w:sz w:val="20"/>
+        </w:rPr>
+        <w:t>m</w:t>
+      </w:r>
+      <w:r>
+        <w:rPr>
+          <w:rFonts w:ascii="Times New Roman" w:hAnsi="Times New Roman" w:cs="Times New Roman"/>
+          <w:sz w:val="20"/>
+        </w:rPr>
+        <w:t xml:space="preserve"> seguida</w:t>
+      </w:r>
+      <w:r>
+        <w:rPr>
+          <w:rFonts w:ascii="Times New Roman" w:hAnsi="Times New Roman" w:cs="Times New Roman"/>
+          <w:sz w:val="20"/>
+        </w:rPr>
+        <w:t xml:space="preserve">, o desenvolvimento seguiu com </w:t>
+      </w:r>
+      <w:r>
+        <w:rPr>
+          <w:rFonts w:ascii="Times New Roman" w:hAnsi="Times New Roman" w:cs="Times New Roman"/>
+          <w:sz w:val="20"/>
+        </w:rPr>
+        <w:t xml:space="preserve">a </w:t>
+      </w:r>
+      <w:proofErr w:type="gramStart"/>
+      <w:r>
+        <w:rPr>
+          <w:rFonts w:ascii="Times New Roman" w:hAnsi="Times New Roman" w:cs="Times New Roman"/>
+          <w:sz w:val="20"/>
+        </w:rPr>
+        <w:t>implem</w:t>
+      </w:r>
+      <w:r>
+        <w:rPr>
+          <w:rFonts w:ascii="Times New Roman" w:hAnsi="Times New Roman" w:cs="Times New Roman"/>
+          <w:sz w:val="20"/>
+        </w:rPr>
+        <w:t>entação</w:t>
+      </w:r>
+      <w:proofErr w:type="gramEnd"/>
+      <w:r>
+        <w:rPr>
+          <w:rFonts w:ascii="Times New Roman" w:hAnsi="Times New Roman" w:cs="Times New Roman"/>
+          <w:sz w:val="20"/>
+        </w:rPr>
+        <w:t xml:space="preserve"> das fontes dependentes,</w:t>
+      </w:r>
+      <w:r>
+        <w:rPr>
+          <w:rFonts w:ascii="Times New Roman" w:hAnsi="Times New Roman" w:cs="Times New Roman"/>
+          <w:sz w:val="20"/>
+        </w:rPr>
+        <w:t xml:space="preserve"> independentes</w:t>
+      </w:r>
+      <w:r>
+        <w:rPr>
+          <w:rFonts w:ascii="Times New Roman" w:hAnsi="Times New Roman" w:cs="Times New Roman"/>
+          <w:sz w:val="20"/>
+        </w:rPr>
+        <w:t xml:space="preserve">, resistores, amplificadores operacionais e transformador </w:t>
+      </w:r>
+      <w:r>
+        <w:rPr>
+          <w:rFonts w:ascii="Times New Roman" w:hAnsi="Times New Roman" w:cs="Times New Roman"/>
+          <w:sz w:val="20"/>
+        </w:rPr>
+        <w:lastRenderedPageBreak/>
+        <w:t>ideal</w:t>
+      </w:r>
+      <w:r>
+        <w:rPr>
+          <w:rFonts w:ascii="Times New Roman" w:hAnsi="Times New Roman" w:cs="Times New Roman"/>
+          <w:sz w:val="20"/>
+        </w:rPr>
+        <w:t xml:space="preserve">. Toda esta parte inicial foi baseada no programa exemplo </w:t>
+      </w:r>
+      <w:proofErr w:type="gramStart"/>
+      <w:r>
+        <w:rPr>
+          <w:rFonts w:ascii="Times New Roman" w:hAnsi="Times New Roman" w:cs="Times New Roman"/>
+          <w:sz w:val="20"/>
+        </w:rPr>
+        <w:t>mna1.</w:t>
+      </w:r>
+      <w:proofErr w:type="gramEnd"/>
+      <w:r>
+        <w:rPr>
+          <w:rFonts w:ascii="Times New Roman" w:hAnsi="Times New Roman" w:cs="Times New Roman"/>
+          <w:sz w:val="20"/>
+        </w:rPr>
+        <w:t xml:space="preserve">net, disponibilizado </w:t>
+      </w:r>
+      <w:r>
+        <w:rPr>
+          <w:rFonts w:ascii="Times New Roman" w:hAnsi="Times New Roman" w:cs="Times New Roman"/>
+          <w:sz w:val="20"/>
+        </w:rPr>
+        <w:t>na página oficial da disciplina. Como esses elementos</w:t>
+      </w:r>
+      <w:r>
+        <w:rPr>
+          <w:rFonts w:ascii="Times New Roman" w:hAnsi="Times New Roman" w:cs="Times New Roman"/>
+          <w:sz w:val="20"/>
+        </w:rPr>
+        <w:t>, com exceção das f</w:t>
+      </w:r>
+      <w:r>
+        <w:rPr>
+          <w:rFonts w:ascii="Times New Roman" w:hAnsi="Times New Roman" w:cs="Times New Roman"/>
+          <w:sz w:val="20"/>
+        </w:rPr>
+        <w:t>ontes independentes,</w:t>
+      </w:r>
+      <w:r>
+        <w:rPr>
+          <w:rFonts w:ascii="Times New Roman" w:hAnsi="Times New Roman" w:cs="Times New Roman"/>
+          <w:sz w:val="20"/>
+        </w:rPr>
+        <w:t xml:space="preserve"> </w:t>
+      </w:r>
+      <w:r>
+        <w:rPr>
+          <w:rFonts w:ascii="Times New Roman" w:hAnsi="Times New Roman" w:cs="Times New Roman"/>
+          <w:sz w:val="20"/>
+        </w:rPr>
+        <w:t xml:space="preserve">possuem </w:t>
+      </w:r>
       <w:r>
         <w:rPr>
           <w:rFonts w:ascii="Times New Roman" w:hAnsi="Times New Roman" w:cs="Times New Roman"/>
           <w:i/>
           <w:sz w:val="20"/>
         </w:rPr>
-        <w:t>Cadence</w:t>
-      </w:r>
-      <w:proofErr w:type="spellEnd"/>
-      <w:r>
-        <w:rPr>
-          <w:rFonts w:ascii="Times New Roman" w:hAnsi="Times New Roman" w:cs="Times New Roman"/>
-          <w:sz w:val="20"/>
-        </w:rPr>
-        <w:t xml:space="preserve"> de </w:t>
-      </w:r>
-      <w:r>
-        <w:rPr>
-          <w:rFonts w:ascii="Times New Roman" w:hAnsi="Times New Roman" w:cs="Times New Roman"/>
-          <w:sz w:val="20"/>
-        </w:rPr>
-        <w:t>desenvol</w:t>
-      </w:r>
-      <w:r>
-        <w:rPr>
-          <w:rFonts w:ascii="Times New Roman" w:hAnsi="Times New Roman" w:cs="Times New Roman"/>
-          <w:sz w:val="20"/>
-        </w:rPr>
-        <w:t>v</w:t>
-      </w:r>
-      <w:r>
-        <w:rPr>
-          <w:rFonts w:ascii="Times New Roman" w:hAnsi="Times New Roman" w:cs="Times New Roman"/>
-          <w:sz w:val="20"/>
-        </w:rPr>
-        <w:t>imento</w:t>
-      </w:r>
-      <w:r>
-        <w:rPr>
-          <w:rFonts w:ascii="Times New Roman" w:hAnsi="Times New Roman" w:cs="Times New Roman"/>
-          <w:sz w:val="20"/>
-        </w:rPr>
-        <w:t xml:space="preserve"> de circuitos integrados.</w:t>
+        <w:t>estampas</w:t>
+      </w:r>
+      <w:r>
+        <w:rPr>
+          <w:rFonts w:ascii="Times New Roman" w:hAnsi="Times New Roman" w:cs="Times New Roman"/>
+          <w:sz w:val="20"/>
+        </w:rPr>
+        <w:t xml:space="preserve"> invariantes no tempo, a solução no tempo dada pelo programa nesses casos é exata, </w:t>
+      </w:r>
+      <w:r>
+        <w:rPr>
+          <w:rFonts w:ascii="Times New Roman" w:hAnsi="Times New Roman" w:cs="Times New Roman"/>
+          <w:sz w:val="20"/>
+        </w:rPr>
+        <w:t>a menos de erros numéricos.</w:t>
       </w:r>
     </w:p>
     <w:p>
       <w:pPr>
         <w:spacing w:line="240" w:lineRule="auto"/>
-        <w:jc w:val="center"/>
+        <w:jc w:val="both"/>
+        <w:rPr>
+          <w:rFonts w:ascii="Times New Roman" w:hAnsi="Times New Roman" w:cs="Times New Roman"/>
+        </w:rPr>
+      </w:pPr>
+      <w:r>
+        <w:rPr>
+          <w:rFonts w:ascii="Times New Roman" w:hAnsi="Times New Roman" w:cs="Times New Roman"/>
+          <w:sz w:val="20"/>
+        </w:rPr>
+        <w:tab/>
+        <w:t xml:space="preserve">Com as fontes </w:t>
+      </w:r>
+      <w:proofErr w:type="gramStart"/>
+      <w:r>
+        <w:rPr>
+          <w:rFonts w:ascii="Times New Roman" w:hAnsi="Times New Roman" w:cs="Times New Roman"/>
+          <w:sz w:val="20"/>
+        </w:rPr>
+        <w:t>implementadas</w:t>
+      </w:r>
+      <w:proofErr w:type="gramEnd"/>
+      <w:r>
+        <w:rPr>
+          <w:rFonts w:ascii="Times New Roman" w:hAnsi="Times New Roman" w:cs="Times New Roman"/>
+          <w:sz w:val="20"/>
+        </w:rPr>
+        <w:t xml:space="preserve">, seguimos </w:t>
+      </w:r>
+      <w:r>
+        <w:rPr>
+          <w:rFonts w:ascii="Times New Roman" w:hAnsi="Times New Roman" w:cs="Times New Roman"/>
+          <w:sz w:val="20"/>
+        </w:rPr>
+        <w:t>para o código dos elementos reativos, capacitores e indutores</w:t>
+      </w:r>
+      <w:r>
+        <w:rPr>
+          <w:rFonts w:ascii="Times New Roman" w:hAnsi="Times New Roman" w:cs="Times New Roman"/>
+          <w:sz w:val="20"/>
+        </w:rPr>
+        <w:t>. Para os mesmos, foi utilizada</w:t>
+      </w:r>
+      <w:r>
+        <w:rPr>
+          <w:rFonts w:ascii="Times New Roman" w:hAnsi="Times New Roman" w:cs="Times New Roman"/>
+          <w:sz w:val="20"/>
+        </w:rPr>
+        <w:t xml:space="preserve"> a aproximação integral dos trapézios, como especificado. Desta forma, as estampas desses elementos dependem não apenas do valor dos elementos, mas também do</w:t>
+      </w:r>
+      <w:r>
+        <w:rPr>
+          <w:rFonts w:ascii="Times New Roman" w:hAnsi="Times New Roman" w:cs="Times New Roman"/>
+          <w:sz w:val="20"/>
+        </w:rPr>
+        <w:t xml:space="preserve"> </w:t>
+      </w:r>
+      <w:r>
+        <w:rPr>
+          <w:rFonts w:ascii="Times New Roman" w:hAnsi="Times New Roman" w:cs="Times New Roman"/>
+          <w:sz w:val="20"/>
+        </w:rPr>
+        <w:t>“passo de integração”</w:t>
+      </w:r>
+      <w:r>
+        <w:rPr>
+          <w:rFonts w:ascii="Times New Roman" w:hAnsi="Times New Roman" w:cs="Times New Roman"/>
+          <w:sz w:val="20"/>
+        </w:rPr>
+        <w:t xml:space="preserve">, este lido diretamente do arquivo </w:t>
+      </w:r>
+      <w:r>
+        <w:rPr>
+          <w:rFonts w:ascii="Times New Roman" w:hAnsi="Times New Roman" w:cs="Times New Roman"/>
+          <w:i/>
+          <w:sz w:val="20"/>
+        </w:rPr>
+        <w:t>netlist</w:t>
+      </w:r>
+      <w:r>
+        <w:rPr>
+          <w:rFonts w:ascii="Times New Roman" w:hAnsi="Times New Roman" w:cs="Times New Roman"/>
+          <w:i/>
+          <w:sz w:val="20"/>
+        </w:rPr>
+        <w:t>.</w:t>
+      </w:r>
+    </w:p>
+    <w:tbl>
+      <w:tblPr>
+        <w:tblStyle w:val="SombreamentoClaro"/>
+        <w:tblW w:w="0" w:type="auto"/>
+        <w:tblLook w:val="0600" w:firstRow="0" w:lastRow="0" w:firstColumn="0" w:lastColumn="0" w:noHBand="1" w:noVBand="1"/>
+      </w:tblPr>
+      <w:tblGrid>
+        <w:gridCol w:w="4659"/>
+      </w:tblGrid>
+      <w:tr>
+        <w:tc>
+          <w:tcPr>
+            <w:tcW w:w="4659" w:type="dxa"/>
+          </w:tcPr>
+          <w:p>
+            <w:pPr>
+              <w:jc w:val="both"/>
+              <w:rPr>
+                <w:rFonts w:ascii="Times New Roman" w:hAnsi="Times New Roman" w:cs="Times New Roman"/>
+                <w:sz w:val="20"/>
+              </w:rPr>
+            </w:pPr>
+            <w:r>
+              <w:rPr>
+                <w:noProof/>
+              </w:rPr>
+              <mc:AlternateContent>
+                <mc:Choice Requires="wpg">
+                  <w:drawing>
+                    <wp:anchor distT="0" distB="0" distL="114300" distR="114300" simplePos="0" relativeHeight="251662336" behindDoc="0" locked="0" layoutInCell="1" allowOverlap="1" wp14:anchorId="14378D39" wp14:editId="3231906F">
+                      <wp:simplePos x="0" y="0"/>
+                      <wp:positionH relativeFrom="column">
+                        <wp:posOffset>371212</wp:posOffset>
+                      </wp:positionH>
+                      <wp:positionV relativeFrom="paragraph">
+                        <wp:posOffset>17780</wp:posOffset>
+                      </wp:positionV>
+                      <wp:extent cx="2313701" cy="641076"/>
+                      <wp:effectExtent l="0" t="0" r="10795" b="26035"/>
+                      <wp:wrapNone/>
+                      <wp:docPr id="8" name="Grupo 8"/>
+                      <wp:cNvGraphicFramePr/>
+                      <a:graphic xmlns:a="http://schemas.openxmlformats.org/drawingml/2006/main">
+                        <a:graphicData uri="http://schemas.microsoft.com/office/word/2010/wordprocessingGroup">
+                          <wpg:wgp>
+                            <wpg:cNvGrpSpPr/>
+                            <wpg:grpSpPr>
+                              <a:xfrm>
+                                <a:off x="0" y="0"/>
+                                <a:ext cx="2313701" cy="641076"/>
+                                <a:chOff x="0" y="0"/>
+                                <a:chExt cx="2313701" cy="641076"/>
+                              </a:xfrm>
+                            </wpg:grpSpPr>
+                            <wps:wsp>
+                              <wps:cNvPr id="4" name="Retângulo 4"/>
+                              <wps:cNvSpPr/>
+                              <wps:spPr>
+                                <a:xfrm>
+                                  <a:off x="0" y="523270"/>
+                                  <a:ext cx="228277" cy="117806"/>
+                                </a:xfrm>
+                                <a:prstGeom prst="rect">
+                                  <a:avLst/>
+                                </a:prstGeom>
+                                <a:solidFill>
+                                  <a:schemeClr val="bg1"/>
+                                </a:solidFill>
+                                <a:ln>
+                                  <a:solidFill>
+                                    <a:schemeClr val="bg1"/>
+                                  </a:solidFill>
+                                </a:ln>
+                              </wps:spPr>
+                              <wps:style>
+                                <a:lnRef idx="2">
+                                  <a:schemeClr val="accent1">
+                                    <a:shade val="50000"/>
+                                  </a:schemeClr>
+                                </a:lnRef>
+                                <a:fillRef idx="1">
+                                  <a:schemeClr val="accent1"/>
+                                </a:fillRef>
+                                <a:effectRef idx="0">
+                                  <a:schemeClr val="accent1"/>
+                                </a:effectRef>
+                                <a:fontRef idx="minor">
+                                  <a:schemeClr val="lt1"/>
+                                </a:fontRef>
+                              </wps:style>
+                              <wps:bodyPr rot="0" spcFirstLastPara="0" vertOverflow="overflow" horzOverflow="overflow" vert="horz" wrap="square" lIns="91440" tIns="45720" rIns="91440" bIns="45720" numCol="1" spcCol="0" rtlCol="0" fromWordArt="0" anchor="ctr" anchorCtr="0" forceAA="0" compatLnSpc="1">
+                                <a:prstTxWarp prst="textNoShape">
+                                  <a:avLst/>
+                                </a:prstTxWarp>
+                                <a:noAutofit/>
+                              </wps:bodyPr>
+                            </wps:wsp>
+                            <wps:wsp>
+                              <wps:cNvPr id="6" name="Retângulo 6"/>
+                              <wps:cNvSpPr/>
+                              <wps:spPr>
+                                <a:xfrm>
+                                  <a:off x="2034936" y="0"/>
+                                  <a:ext cx="278765" cy="239395"/>
+                                </a:xfrm>
+                                <a:prstGeom prst="rect">
+                                  <a:avLst/>
+                                </a:prstGeom>
+                                <a:solidFill>
+                                  <a:schemeClr val="bg1"/>
+                                </a:solidFill>
+                                <a:ln>
+                                  <a:solidFill>
+                                    <a:schemeClr val="bg1"/>
+                                  </a:solidFill>
+                                </a:ln>
+                              </wps:spPr>
+                              <wps:style>
+                                <a:lnRef idx="2">
+                                  <a:schemeClr val="accent1">
+                                    <a:shade val="50000"/>
+                                  </a:schemeClr>
+                                </a:lnRef>
+                                <a:fillRef idx="1">
+                                  <a:schemeClr val="accent1"/>
+                                </a:fillRef>
+                                <a:effectRef idx="0">
+                                  <a:schemeClr val="accent1"/>
+                                </a:effectRef>
+                                <a:fontRef idx="minor">
+                                  <a:schemeClr val="lt1"/>
+                                </a:fontRef>
+                              </wps:style>
+                              <wps:bodyPr rot="0" spcFirstLastPara="0" vertOverflow="overflow" horzOverflow="overflow" vert="horz" wrap="square" lIns="91440" tIns="45720" rIns="91440" bIns="45720" numCol="1" spcCol="0" rtlCol="0" fromWordArt="0" anchor="ctr" anchorCtr="0" forceAA="0" compatLnSpc="1">
+                                <a:prstTxWarp prst="textNoShape">
+                                  <a:avLst/>
+                                </a:prstTxWarp>
+                                <a:noAutofit/>
+                              </wps:bodyPr>
+                            </wps:wsp>
+                          </wpg:wgp>
+                        </a:graphicData>
+                      </a:graphic>
+                    </wp:anchor>
+                  </w:drawing>
+                </mc:Choice>
+                <mc:Fallback>
+                  <w:pict>
+                    <v:group id="Grupo 8" o:spid="_x0000_s1026" style="position:absolute;margin-left:29.25pt;margin-top:1.4pt;width:182.2pt;height:50.5pt;z-index:251662336" coordsize="23137,6410" o:gfxdata="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">
+                      <v:rect id="Retângulo 4" o:spid="_x0000_s1027" style="position:absolute;top:5232;width:2282;height:1178;visibility:visible;mso-wrap-style:square;v-text-anchor:middle" o:gfxdata="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" fillcolor="white [3212]" strokecolor="white [3212]" strokeweight="2pt"/>
+                      <v:rect id="Retângulo 6" o:spid="_x0000_s1028" style="position:absolute;left:20349;width:2788;height:2393;visibility:visible;mso-wrap-style:square;v-text-anchor:middle" o:gfxdata="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" fillcolor="white [3212]" strokecolor="white [3212]" strokeweight="2pt"/>
+                    </v:group>
+                  </w:pict>
+                </mc:Fallback>
+              </mc:AlternateContent>
+            </w:r>
+            <w:r>
+              <w:rPr>
+                <w:noProof/>
+              </w:rPr>
+              <w:drawing>
+                <wp:inline distT="0" distB="0" distL="0" distR="0" wp14:anchorId="327ECC2A" wp14:editId="456B38EE">
+                  <wp:extent cx="456199" cy="621792"/>
+                  <wp:effectExtent l="0" t="0" r="1270" b="6985"/>
+                  <wp:docPr id="1" name="Imagem 1"/>
+                  <wp:cNvGraphicFramePr>
+                    <a:graphicFrameLocks xmlns:a="http://schemas.openxmlformats.org/drawingml/2006/main" noChangeAspect="1"/>
+                  </wp:cNvGraphicFramePr>
+                  <a:graphic xmlns:a="http://schemas.openxmlformats.org/drawingml/2006/main">
+                    <a:graphicData uri="http://schemas.openxmlformats.org/drawingml/2006/picture">
+                      <pic:pic xmlns:pic="http://schemas.openxmlformats.org/drawingml/2006/picture">
+                        <pic:nvPicPr>
+                          <pic:cNvPr id="0" name=""/>
+                          <pic:cNvPicPr/>
+                        </pic:nvPicPr>
+                        <pic:blipFill rotWithShape="1">
+                          <a:blip r:embed="rId7" cstate="print">
+                            <a:extLst>
+                              <a:ext uri="{28A0092B-C50C-407E-A947-70E740481C1C}">
+                                <a14:useLocalDpi xmlns:a14="http://schemas.microsoft.com/office/drawing/2010/main" val="0"/>
+                              </a:ext>
+                            </a:extLst>
+                          </a:blip>
+                          <a:srcRect l="25616" t="32668" r="60078" b="32646"/>
+                          <a:stretch/>
+                        </pic:blipFill>
+                        <pic:spPr bwMode="auto">
+                          <a:xfrm>
+                            <a:off x="0" y="0"/>
+                            <a:ext cx="463247" cy="631398"/>
+                          </a:xfrm>
+                          <a:prstGeom prst="rect">
+                            <a:avLst/>
+                          </a:prstGeom>
+                          <a:ln>
+                            <a:noFill/>
+                          </a:ln>
+                          <a:extLst>
+                            <a:ext uri="{53640926-AAD7-44D8-BBD7-CCE9431645EC}">
+                              <a14:shadowObscured xmlns:a14="http://schemas.microsoft.com/office/drawing/2010/main"/>
+                            </a:ext>
+                          </a:extLst>
+                        </pic:spPr>
+                      </pic:pic>
+                    </a:graphicData>
+                  </a:graphic>
+                </wp:inline>
+              </w:drawing>
+            </w:r>
+            <w:r>
+              <w:rPr>
+                <w:noProof/>
+              </w:rPr>
+              <w:t xml:space="preserve"> </w:t>
+            </w:r>
+            <w:r>
+              <w:rPr>
+                <w:noProof/>
+              </w:rPr>
+              <w:drawing>
+                <wp:inline distT="0" distB="0" distL="0" distR="0" wp14:anchorId="3D73DBDA" wp14:editId="20C6086C">
+                  <wp:extent cx="836788" cy="709574"/>
+                  <wp:effectExtent l="0" t="0" r="1905" b="0"/>
+                  <wp:docPr id="3" name="Imagem 3"/>
+                  <wp:cNvGraphicFramePr>
+                    <a:graphicFrameLocks xmlns:a="http://schemas.openxmlformats.org/drawingml/2006/main" noChangeAspect="1"/>
+                  </wp:cNvGraphicFramePr>
+                  <a:graphic xmlns:a="http://schemas.openxmlformats.org/drawingml/2006/main">
+                    <a:graphicData uri="http://schemas.openxmlformats.org/drawingml/2006/picture">
+                      <pic:pic xmlns:pic="http://schemas.openxmlformats.org/drawingml/2006/picture">
+                        <pic:nvPicPr>
+                          <pic:cNvPr id="0" name=""/>
+                          <pic:cNvPicPr/>
+                        </pic:nvPicPr>
+                        <pic:blipFill rotWithShape="1">
+                          <a:blip r:embed="rId8"/>
+                          <a:srcRect l="54800" t="28976" r="23838" b="38803"/>
+                          <a:stretch/>
+                        </pic:blipFill>
+                        <pic:spPr bwMode="auto">
+                          <a:xfrm>
+                            <a:off x="0" y="0"/>
+                            <a:ext cx="846538" cy="717841"/>
+                          </a:xfrm>
+                          <a:prstGeom prst="rect">
+                            <a:avLst/>
+                          </a:prstGeom>
+                          <a:ln>
+                            <a:noFill/>
+                          </a:ln>
+                          <a:extLst>
+                            <a:ext uri="{53640926-AAD7-44D8-BBD7-CCE9431645EC}">
+                              <a14:shadowObscured xmlns:a14="http://schemas.microsoft.com/office/drawing/2010/main"/>
+                            </a:ext>
+                          </a:extLst>
+                        </pic:spPr>
+                      </pic:pic>
+                    </a:graphicData>
+                  </a:graphic>
+                </wp:inline>
+              </w:drawing>
+            </w:r>
+            <w:r>
+              <w:rPr>
+                <w:noProof/>
+              </w:rPr>
+              <w:t xml:space="preserve"> </w:t>
+            </w:r>
+            <w:r>
+              <w:rPr>
+                <w:noProof/>
+              </w:rPr>
+              <w:drawing>
+                <wp:inline distT="0" distB="0" distL="0" distR="0" wp14:anchorId="683DE2FC" wp14:editId="2939CFE4">
+                  <wp:extent cx="1300669" cy="716889"/>
+                  <wp:effectExtent l="0" t="0" r="0" b="7620"/>
+                  <wp:docPr id="5" name="Imagem 5"/>
+                  <wp:cNvGraphicFramePr>
+                    <a:graphicFrameLocks xmlns:a="http://schemas.openxmlformats.org/drawingml/2006/main" noChangeAspect="1"/>
+                  </wp:cNvGraphicFramePr>
+                  <a:graphic xmlns:a="http://schemas.openxmlformats.org/drawingml/2006/main">
+                    <a:graphicData uri="http://schemas.openxmlformats.org/drawingml/2006/picture">
+                      <pic:pic xmlns:pic="http://schemas.openxmlformats.org/drawingml/2006/picture">
+                        <pic:nvPicPr>
+                          <pic:cNvPr id="0" name=""/>
+                          <pic:cNvPicPr/>
+                        </pic:nvPicPr>
+                        <pic:blipFill rotWithShape="1">
+                          <a:blip r:embed="rId9"/>
+                          <a:srcRect l="25811" t="32950" r="39177" b="32727"/>
+                          <a:stretch/>
+                        </pic:blipFill>
+                        <pic:spPr bwMode="auto">
+                          <a:xfrm>
+                            <a:off x="0" y="0"/>
+                            <a:ext cx="1313029" cy="723702"/>
+                          </a:xfrm>
+                          <a:prstGeom prst="rect">
+                            <a:avLst/>
+                          </a:prstGeom>
+                          <a:ln>
+                            <a:noFill/>
+                          </a:ln>
+                          <a:extLst>
+                            <a:ext uri="{53640926-AAD7-44D8-BBD7-CCE9431645EC}">
+                              <a14:shadowObscured xmlns:a14="http://schemas.microsoft.com/office/drawing/2010/main"/>
+                            </a:ext>
+                          </a:extLst>
+                        </pic:spPr>
+                      </pic:pic>
+                    </a:graphicData>
+                  </a:graphic>
+                </wp:inline>
+              </w:drawing>
+            </w:r>
+          </w:p>
+        </w:tc>
+      </w:tr>
+      <w:tr>
+        <w:tc>
+          <w:tcPr>
+            <w:tcW w:w="4659" w:type="dxa"/>
+          </w:tcPr>
+          <w:p>
+            <w:pPr>
+              <w:jc w:val="center"/>
+              <w:rPr>
+                <w:rFonts w:ascii="Times New Roman" w:hAnsi="Times New Roman" w:cs="Times New Roman"/>
+                <w:i/>
+                <w:sz w:val="16"/>
+                <w:szCs w:val="16"/>
+              </w:rPr>
+            </w:pPr>
+            <w:r>
+              <w:rPr>
+                <w:rFonts w:ascii="Times New Roman" w:hAnsi="Times New Roman" w:cs="Times New Roman"/>
+                <w:i/>
+                <w:sz w:val="16"/>
+                <w:szCs w:val="16"/>
+              </w:rPr>
+              <w:t xml:space="preserve">Figura 1 - </w:t>
+            </w:r>
+            <w:r>
+              <w:rPr>
+                <w:rFonts w:ascii="Times New Roman" w:hAnsi="Times New Roman" w:cs="Times New Roman"/>
+                <w:i/>
+                <w:sz w:val="16"/>
+                <w:szCs w:val="16"/>
+              </w:rPr>
+              <w:t>Modelagem dos Capacitores e Indutores</w:t>
+            </w:r>
+          </w:p>
+        </w:tc>
+      </w:tr>
+    </w:tbl>
+    <w:p>
+      <w:pPr>
+        <w:spacing w:line="240" w:lineRule="auto"/>
+        <w:jc w:val="both"/>
+        <w:rPr>
+          <w:rFonts w:ascii="Times New Roman" w:hAnsi="Times New Roman" w:cs="Times New Roman"/>
+          <w:sz w:val="20"/>
+        </w:rPr>
+      </w:pPr>
+      <w:bookmarkStart w:id="0" w:name="_GoBack"/>
+      <w:bookmarkEnd w:id="0"/>
+    </w:p>
+    <w:p>
+      <w:pPr>
+        <w:spacing w:line="240" w:lineRule="auto"/>
+        <w:jc w:val="both"/>
+        <w:rPr>
+          <w:rFonts w:ascii="Times New Roman" w:hAnsi="Times New Roman" w:cs="Times New Roman"/>
+          <w:sz w:val="20"/>
+        </w:rPr>
+      </w:pPr>
+    </w:p>
+    <w:p>
+      <w:pPr>
+        <w:spacing w:line="240" w:lineRule="auto"/>
+        <w:jc w:val="both"/>
+        <w:rPr>
+          <w:rFonts w:ascii="Times New Roman" w:hAnsi="Times New Roman" w:cs="Times New Roman"/>
+          <w:sz w:val="20"/>
+        </w:rPr>
+      </w:pPr>
+    </w:p>
+    <w:p>
+      <w:pPr>
+        <w:spacing w:line="240" w:lineRule="auto"/>
+        <w:jc w:val="both"/>
+        <w:rPr>
+          <w:rFonts w:ascii="Times New Roman" w:hAnsi="Times New Roman" w:cs="Times New Roman"/>
+          <w:sz w:val="20"/>
+        </w:rPr>
+      </w:pPr>
+    </w:p>
+    <w:p>
+      <w:pPr>
+        <w:spacing w:line="240" w:lineRule="auto"/>
+        <w:jc w:val="both"/>
+        <w:rPr>
+          <w:rFonts w:ascii="Times New Roman" w:hAnsi="Times New Roman" w:cs="Times New Roman"/>
+          <w:sz w:val="20"/>
+        </w:rPr>
+      </w:pPr>
+    </w:p>
+    <w:p>
+      <w:pPr>
+        <w:spacing w:line="240" w:lineRule="auto"/>
+        <w:jc w:val="both"/>
+        <w:rPr>
+          <w:rFonts w:ascii="Times New Roman" w:hAnsi="Times New Roman" w:cs="Times New Roman"/>
+          <w:sz w:val="20"/>
+        </w:rPr>
+      </w:pPr>
+    </w:p>
+    <w:p>
+      <w:pPr>
+        <w:spacing w:line="240" w:lineRule="auto"/>
+        <w:jc w:val="both"/>
+        <w:rPr>
+          <w:rFonts w:ascii="Times New Roman" w:hAnsi="Times New Roman" w:cs="Times New Roman"/>
+          <w:sz w:val="20"/>
+        </w:rPr>
+      </w:pPr>
+    </w:p>
+    <w:p>
+      <w:pPr>
+        <w:spacing w:line="240" w:lineRule="auto"/>
+        <w:jc w:val="both"/>
+        <w:rPr>
+          <w:rFonts w:ascii="Times New Roman" w:hAnsi="Times New Roman" w:cs="Times New Roman"/>
+          <w:sz w:val="20"/>
+        </w:rPr>
+      </w:pPr>
+    </w:p>
+    <w:p>
+      <w:pPr>
+        <w:spacing w:line="240" w:lineRule="auto"/>
+        <w:jc w:val="both"/>
         <w:rPr>
           <w:rFonts w:ascii="Times New Roman" w:hAnsi="Times New Roman" w:cs="Times New Roman"/>
           <w:i/>
           <w:sz w:val="16"/>
         </w:rPr>
       </w:pPr>
-      <w:r>
-        <w:rPr>
-          <w:rFonts w:ascii="Times New Roman" w:hAnsi="Times New Roman" w:cs="Times New Roman"/>
-          <w:noProof/>
-          <w:sz w:val="20"/>
-        </w:rPr>
-        <w:drawing>
-          <wp:inline distT="0" distB="0" distL="0" distR="0" wp14:anchorId="3F7FFC4D" wp14:editId="2BFEF6C8">
-            <wp:extent cx="1556928" cy="1285875"/>
-            <wp:effectExtent l="19050" t="19050" r="24765" b="9525"/>
-            <wp:docPr id="1028" name="Picture 4"/>
-            <wp:cNvGraphicFramePr>
-              <a:graphicFrameLocks xmlns:a="http://schemas.openxmlformats.org/drawingml/2006/main" noChangeAspect="1"/>
-            </wp:cNvGraphicFramePr>
-            <a:graphic xmlns:a="http://schemas.openxmlformats.org/drawingml/2006/main">
-              <a:graphicData uri="http://schemas.openxmlformats.org/drawingml/2006/picture">
-                <pic:pic xmlns:pic="http://schemas.openxmlformats.org/drawingml/2006/picture">
-                  <pic:nvPicPr>
-                    <pic:cNvPr id="1028" name="Picture 4"/>
-                    <pic:cNvPicPr>
-                      <a:picLocks noChangeAspect="1" noChangeArrowheads="1"/>
-                    </pic:cNvPicPr>
-                  </pic:nvPicPr>
-                  <pic:blipFill rotWithShape="1">
-                    <a:blip r:embed="rId5" cstate="print">
-                      <a:extLst>
-                        <a:ext uri="{28A0092B-C50C-407E-A947-70E740481C1C}">
-                          <a14:useLocalDpi xmlns:a14="http://schemas.microsoft.com/office/drawing/2010/main" val="0"/>
-                        </a:ext>
-                      </a:extLst>
-                    </a:blip>
-                    <a:srcRect l="29622" t="38946" r="39258" b="15343"/>
-                    <a:stretch/>
-                  </pic:blipFill>
-                  <pic:spPr bwMode="auto">
-                    <a:xfrm>
-                      <a:off x="0" y="0"/>
-                      <a:ext cx="1564751" cy="1292336"/>
-                    </a:xfrm>
-                    <a:prstGeom prst="rect">
-                      <a:avLst/>
-                    </a:prstGeom>
-                    <a:noFill/>
-                    <a:ln>
-                      <a:solidFill>
-                        <a:schemeClr val="tx1"/>
-                      </a:solidFill>
-                    </a:ln>
-                    <a:extLst>
-                      <a:ext uri="{53640926-AAD7-44D8-BBD7-CCE9431645EC}">
-                        <a14:shadowObscured xmlns:a14="http://schemas.microsoft.com/office/drawing/2010/main"/>
-                      </a:ext>
-                    </a:extLst>
-                  </pic:spPr>
-                </pic:pic>
-              </a:graphicData>
-            </a:graphic>
-          </wp:inline>
-        </w:drawing>
-      </w:r>
-      <w:r>
-        <w:rPr>
-          <w:rFonts w:ascii="Times New Roman" w:hAnsi="Times New Roman" w:cs="Times New Roman"/>
-          <w:sz w:val="20"/>
-        </w:rPr>
-        <w:br/>
-      </w:r>
-      <w:r>
-        <w:rPr>
-          <w:rFonts w:ascii="Times New Roman" w:hAnsi="Times New Roman" w:cs="Times New Roman"/>
-          <w:i/>
-          <w:sz w:val="16"/>
-        </w:rPr>
-        <w:t>Fig</w:t>
-      </w:r>
-      <w:r>
-        <w:rPr>
-          <w:rFonts w:ascii="Times New Roman" w:hAnsi="Times New Roman" w:cs="Times New Roman"/>
-          <w:i/>
-          <w:sz w:val="16"/>
-        </w:rPr>
-        <w:t xml:space="preserve">ura </w:t>
-      </w:r>
-      <w:r>
-        <w:rPr>
-          <w:rFonts w:ascii="Times New Roman" w:hAnsi="Times New Roman" w:cs="Times New Roman"/>
-          <w:i/>
-          <w:sz w:val="16"/>
-        </w:rPr>
-        <w:t xml:space="preserve">1 - Circuito Dobrador de Tensão </w:t>
-      </w:r>
-      <w:r>
-        <w:rPr>
-          <w:rFonts w:ascii="Times New Roman" w:hAnsi="Times New Roman" w:cs="Times New Roman"/>
-          <w:i/>
-          <w:sz w:val="16"/>
-        </w:rPr>
-        <w:t xml:space="preserve">a </w:t>
-      </w:r>
-      <w:r>
-        <w:rPr>
-          <w:rFonts w:ascii="Times New Roman" w:hAnsi="Times New Roman" w:cs="Times New Roman"/>
-          <w:i/>
-          <w:sz w:val="16"/>
-        </w:rPr>
-        <w:t>Comparadores</w:t>
-      </w:r>
     </w:p>
     <w:p>
       <w:pPr>
@@ -1176,7 +1819,15 @@
           <w:rFonts w:ascii="Times New Roman" w:hAnsi="Times New Roman" w:cs="Times New Roman"/>
           <w:sz w:val="20"/>
         </w:rPr>
-        <w:t>, devido aos comparadores consumirem mais potência para seu funcionamento.</w:t>
+        <w:t xml:space="preserve">, </w:t>
+      </w:r>
+      <w:r>
+        <w:rPr>
+          <w:rFonts w:ascii="Times New Roman" w:hAnsi="Times New Roman" w:cs="Times New Roman"/>
+          <w:sz w:val="20"/>
+        </w:rPr>
+        <w:lastRenderedPageBreak/>
+        <w:t>devido aos comparadores consumirem mais potência para seu funcionamento.</w:t>
       </w:r>
     </w:p>
     <w:p>
@@ -1328,11 +1979,11 @@
                     </pic:cNvPicPr>
                   </pic:nvPicPr>
                   <pic:blipFill rotWithShape="1">
-                    <a:blip r:embed="rId6" cstate="print">
+                    <a:blip r:embed="rId10" cstate="print">
                       <a:extLst>
                         <a:ext uri="{BEBA8EAE-BF5A-486C-A8C5-ECC9F3942E4B}">
                           <a14:imgProps xmlns:a14="http://schemas.microsoft.com/office/drawing/2010/main">
-                            <a14:imgLayer r:embed="rId7">
+                            <a14:imgLayer r:embed="rId11">
                               <a14:imgEffect>
                                 <a14:sharpenSoften amount="50000"/>
                               </a14:imgEffect>
@@ -1472,16 +2123,7 @@
           <w:sz w:val="20"/>
           <w:szCs w:val="20"/>
         </w:rPr>
-        <w:t xml:space="preserve">pode ser considerado um bom desempenho. </w:t>
-      </w:r>
-      <w:r>
-        <w:rPr>
-          <w:rFonts w:ascii="Times New Roman" w:hAnsi="Times New Roman" w:cs="Times New Roman"/>
-          <w:sz w:val="20"/>
-          <w:szCs w:val="20"/>
-        </w:rPr>
-        <w:lastRenderedPageBreak/>
-        <w:t xml:space="preserve">Entretanto, apresenta </w:t>
+        <w:t xml:space="preserve">pode ser considerado um bom desempenho. Entretanto, apresenta </w:t>
       </w:r>
       <w:r>
         <w:rPr>
@@ -1561,6 +2203,127 @@
     </w:sectPr>
   </w:body>
 </w:document>
+</file>
+
+<file path=word/numbering.xml><?xml version="1.0" encoding="utf-8"?>
+<w:numbering xmlns:wpc="http://schemas.microsoft.com/office/word/2010/wordprocessingCanvas" xmlns:mc="http://schemas.openxmlformats.org/markup-compatibility/2006" xmlns:o="urn:schemas-microsoft-com:office:office" xmlns:r="http://schemas.openxmlformats.org/officeDocument/2006/relationships" xmlns:m="http://schemas.openxmlformats.org/officeDocument/2006/math" xmlns:v="urn:schemas-microsoft-com:vml" xmlns:wp14="http://schemas.microsoft.com/office/word/2010/wordprocessingDrawing" xmlns:wp="http://schemas.openxmlformats.org/drawingml/2006/wordprocessingDrawing" xmlns:w10="urn:schemas-microsoft-com:office:word" xmlns:w="http://schemas.openxmlformats.org/wordprocessingml/2006/main" xmlns:w14="http://schemas.microsoft.com/office/word/2010/wordml" xmlns:wpg="http://schemas.microsoft.com/office/word/2010/wordprocessingGroup" xmlns:wpi="http://schemas.microsoft.com/office/word/2010/wordprocessingInk" xmlns:wne="http://schemas.microsoft.com/office/word/2006/wordml" xmlns:wps="http://schemas.microsoft.com/office/word/2010/wordprocessingShape" mc:Ignorable="w14 wp14">
+  <w:abstractNum w:abstractNumId="0">
+    <w:nsid w:val="6A3D6C70"/>
+    <w:multiLevelType w:val="hybridMultilevel"/>
+    <w:tmpl w:val="B51A3AB8"/>
+    <w:lvl w:ilvl="0" w:tplc="04160005">
+      <w:start w:val="1"/>
+      <w:numFmt w:val="bullet"/>
+      <w:lvlText w:val=""/>
+      <w:lvlJc w:val="left"/>
+      <w:pPr>
+        <w:ind w:left="720" w:hanging="360"/>
+      </w:pPr>
+      <w:rPr>
+        <w:rFonts w:ascii="Wingdings" w:hAnsi="Wingdings" w:hint="default"/>
+      </w:rPr>
+    </w:lvl>
+    <w:lvl w:ilvl="1" w:tplc="04160003" w:tentative="1">
+      <w:start w:val="1"/>
+      <w:numFmt w:val="bullet"/>
+      <w:lvlText w:val="o"/>
+      <w:lvlJc w:val="left"/>
+      <w:pPr>
+        <w:ind w:left="1440" w:hanging="360"/>
+      </w:pPr>
+      <w:rPr>
+        <w:rFonts w:ascii="Courier New" w:hAnsi="Courier New" w:cs="Courier New" w:hint="default"/>
+      </w:rPr>
+    </w:lvl>
+    <w:lvl w:ilvl="2" w:tplc="04160005" w:tentative="1">
+      <w:start w:val="1"/>
+      <w:numFmt w:val="bullet"/>
+      <w:lvlText w:val=""/>
+      <w:lvlJc w:val="left"/>
+      <w:pPr>
+        <w:ind w:left="2160" w:hanging="360"/>
+      </w:pPr>
+      <w:rPr>
+        <w:rFonts w:ascii="Wingdings" w:hAnsi="Wingdings" w:hint="default"/>
+      </w:rPr>
+    </w:lvl>
+    <w:lvl w:ilvl="3" w:tplc="04160001" w:tentative="1">
+      <w:start w:val="1"/>
+      <w:numFmt w:val="bullet"/>
+      <w:lvlText w:val=""/>
+      <w:lvlJc w:val="left"/>
+      <w:pPr>
+        <w:ind w:left="2880" w:hanging="360"/>
+      </w:pPr>
+      <w:rPr>
+        <w:rFonts w:ascii="Symbol" w:hAnsi="Symbol" w:hint="default"/>
+      </w:rPr>
+    </w:lvl>
+    <w:lvl w:ilvl="4" w:tplc="04160003" w:tentative="1">
+      <w:start w:val="1"/>
+      <w:numFmt w:val="bullet"/>
+      <w:lvlText w:val="o"/>
+      <w:lvlJc w:val="left"/>
+      <w:pPr>
+        <w:ind w:left="3600" w:hanging="360"/>
+      </w:pPr>
+      <w:rPr>
+        <w:rFonts w:ascii="Courier New" w:hAnsi="Courier New" w:cs="Courier New" w:hint="default"/>
+      </w:rPr>
+    </w:lvl>
+    <w:lvl w:ilvl="5" w:tplc="04160005" w:tentative="1">
+      <w:start w:val="1"/>
+      <w:numFmt w:val="bullet"/>
+      <w:lvlText w:val=""/>
+      <w:lvlJc w:val="left"/>
+      <w:pPr>
+        <w:ind w:left="4320" w:hanging="360"/>
+      </w:pPr>
+      <w:rPr>
+        <w:rFonts w:ascii="Wingdings" w:hAnsi="Wingdings" w:hint="default"/>
+      </w:rPr>
+    </w:lvl>
+    <w:lvl w:ilvl="6" w:tplc="04160001" w:tentative="1">
+      <w:start w:val="1"/>
+      <w:numFmt w:val="bullet"/>
+      <w:lvlText w:val=""/>
+      <w:lvlJc w:val="left"/>
+      <w:pPr>
+        <w:ind w:left="5040" w:hanging="360"/>
+      </w:pPr>
+      <w:rPr>
+        <w:rFonts w:ascii="Symbol" w:hAnsi="Symbol" w:hint="default"/>
+      </w:rPr>
+    </w:lvl>
+    <w:lvl w:ilvl="7" w:tplc="04160003" w:tentative="1">
+      <w:start w:val="1"/>
+      <w:numFmt w:val="bullet"/>
+      <w:lvlText w:val="o"/>
+      <w:lvlJc w:val="left"/>
+      <w:pPr>
+        <w:ind w:left="5760" w:hanging="360"/>
+      </w:pPr>
+      <w:rPr>
+        <w:rFonts w:ascii="Courier New" w:hAnsi="Courier New" w:cs="Courier New" w:hint="default"/>
+      </w:rPr>
+    </w:lvl>
+    <w:lvl w:ilvl="8" w:tplc="04160005" w:tentative="1">
+      <w:start w:val="1"/>
+      <w:numFmt w:val="bullet"/>
+      <w:lvlText w:val=""/>
+      <w:lvlJc w:val="left"/>
+      <w:pPr>
+        <w:ind w:left="6480" w:hanging="360"/>
+      </w:pPr>
+      <w:rPr>
+        <w:rFonts w:ascii="Wingdings" w:hAnsi="Wingdings" w:hint="default"/>
+      </w:rPr>
+    </w:lvl>
+  </w:abstractNum>
+  <w:num w:numId="1">
+    <w:abstractNumId w:val="0"/>
+  </w:num>
+</w:numbering>
 </file>
 
 <file path=word/styles.xml><?xml version="1.0" encoding="utf-8"?>
@@ -1789,6 +2552,132 @@
       <w:spacing w:after="0" w:line="240" w:lineRule="auto"/>
     </w:pPr>
   </w:style>
+  <w:style w:type="paragraph" w:styleId="PargrafodaLista">
+    <w:name w:val="List Paragraph"/>
+    <w:basedOn w:val="Normal"/>
+    <w:uiPriority w:val="34"/>
+    <w:qFormat/>
+    <w:rsid w:val="004E6899"/>
+    <w:pPr>
+      <w:ind w:left="720"/>
+      <w:contextualSpacing/>
+    </w:pPr>
+  </w:style>
+  <w:style w:type="table" w:styleId="Tabelacomgrade">
+    <w:name w:val="Table Grid"/>
+    <w:basedOn w:val="Tabelanormal"/>
+    <w:uiPriority w:val="59"/>
+    <w:rsid w:val="00D60A28"/>
+    <w:pPr>
+      <w:spacing w:after="0" w:line="240" w:lineRule="auto"/>
+    </w:pPr>
+    <w:tblPr>
+      <w:tblBorders>
+        <w:top w:val="single" w:sz="4" w:space="0" w:color="auto"/>
+        <w:left w:val="single" w:sz="4" w:space="0" w:color="auto"/>
+        <w:bottom w:val="single" w:sz="4" w:space="0" w:color="auto"/>
+        <w:right w:val="single" w:sz="4" w:space="0" w:color="auto"/>
+        <w:insideH w:val="single" w:sz="4" w:space="0" w:color="auto"/>
+        <w:insideV w:val="single" w:sz="4" w:space="0" w:color="auto"/>
+      </w:tblBorders>
+    </w:tblPr>
+  </w:style>
+  <w:style w:type="table" w:styleId="SombreamentoClaro">
+    <w:name w:val="Light Shading"/>
+    <w:basedOn w:val="Tabelanormal"/>
+    <w:uiPriority w:val="60"/>
+    <w:rsid w:val="00D60A28"/>
+    <w:pPr>
+      <w:spacing w:after="0" w:line="240" w:lineRule="auto"/>
+    </w:pPr>
+    <w:rPr>
+      <w:color w:val="000000" w:themeColor="text1" w:themeShade="BF"/>
+    </w:rPr>
+    <w:tblPr>
+      <w:tblStyleRowBandSize w:val="1"/>
+      <w:tblStyleColBandSize w:val="1"/>
+      <w:tblBorders>
+        <w:top w:val="single" w:sz="8" w:space="0" w:color="000000" w:themeColor="text1"/>
+        <w:bottom w:val="single" w:sz="8" w:space="0" w:color="000000" w:themeColor="text1"/>
+      </w:tblBorders>
+    </w:tblPr>
+    <w:tblStylePr w:type="firstRow">
+      <w:pPr>
+        <w:spacing w:before="0" w:after="0" w:line="240" w:lineRule="auto"/>
+      </w:pPr>
+      <w:rPr>
+        <w:b/>
+        <w:bCs/>
+      </w:rPr>
+      <w:tblPr/>
+      <w:tcPr>
+        <w:tcBorders>
+          <w:top w:val="single" w:sz="8" w:space="0" w:color="000000" w:themeColor="text1"/>
+          <w:left w:val="nil"/>
+          <w:bottom w:val="single" w:sz="8" w:space="0" w:color="000000" w:themeColor="text1"/>
+          <w:right w:val="nil"/>
+          <w:insideH w:val="nil"/>
+          <w:insideV w:val="nil"/>
+        </w:tcBorders>
+      </w:tcPr>
+    </w:tblStylePr>
+    <w:tblStylePr w:type="lastRow">
+      <w:pPr>
+        <w:spacing w:before="0" w:after="0" w:line="240" w:lineRule="auto"/>
+      </w:pPr>
+      <w:rPr>
+        <w:b/>
+        <w:bCs/>
+      </w:rPr>
+      <w:tblPr/>
+      <w:tcPr>
+        <w:tcBorders>
+          <w:top w:val="single" w:sz="8" w:space="0" w:color="000000" w:themeColor="text1"/>
+          <w:left w:val="nil"/>
+          <w:bottom w:val="single" w:sz="8" w:space="0" w:color="000000" w:themeColor="text1"/>
+          <w:right w:val="nil"/>
+          <w:insideH w:val="nil"/>
+          <w:insideV w:val="nil"/>
+        </w:tcBorders>
+      </w:tcPr>
+    </w:tblStylePr>
+    <w:tblStylePr w:type="firstCol">
+      <w:rPr>
+        <w:b/>
+        <w:bCs/>
+      </w:rPr>
+    </w:tblStylePr>
+    <w:tblStylePr w:type="lastCol">
+      <w:rPr>
+        <w:b/>
+        <w:bCs/>
+      </w:rPr>
+    </w:tblStylePr>
+    <w:tblStylePr w:type="band1Vert">
+      <w:tblPr/>
+      <w:tcPr>
+        <w:tcBorders>
+          <w:left w:val="nil"/>
+          <w:right w:val="nil"/>
+          <w:insideH w:val="nil"/>
+          <w:insideV w:val="nil"/>
+        </w:tcBorders>
+        <w:shd w:val="clear" w:color="auto" w:fill="C0C0C0" w:themeFill="text1" w:themeFillTint="3F"/>
+      </w:tcPr>
+    </w:tblStylePr>
+    <w:tblStylePr w:type="band1Horz">
+      <w:tblPr/>
+      <w:tcPr>
+        <w:tcBorders>
+          <w:left w:val="nil"/>
+          <w:right w:val="nil"/>
+          <w:insideH w:val="nil"/>
+          <w:insideV w:val="nil"/>
+        </w:tcBorders>
+        <w:shd w:val="clear" w:color="auto" w:fill="C0C0C0" w:themeFill="text1" w:themeFillTint="3F"/>
+      </w:tcPr>
+    </w:tblStylePr>
+  </w:style>
 </w:styles>
 </file>
 
@@ -2017,6 +2906,132 @@
     <w:pPr>
       <w:spacing w:after="0" w:line="240" w:lineRule="auto"/>
     </w:pPr>
+  </w:style>
+  <w:style w:type="paragraph" w:styleId="PargrafodaLista">
+    <w:name w:val="List Paragraph"/>
+    <w:basedOn w:val="Normal"/>
+    <w:uiPriority w:val="34"/>
+    <w:qFormat/>
+    <w:rsid w:val="004E6899"/>
+    <w:pPr>
+      <w:ind w:left="720"/>
+      <w:contextualSpacing/>
+    </w:pPr>
+  </w:style>
+  <w:style w:type="table" w:styleId="Tabelacomgrade">
+    <w:name w:val="Table Grid"/>
+    <w:basedOn w:val="Tabelanormal"/>
+    <w:uiPriority w:val="59"/>
+    <w:rsid w:val="00D60A28"/>
+    <w:pPr>
+      <w:spacing w:after="0" w:line="240" w:lineRule="auto"/>
+    </w:pPr>
+    <w:tblPr>
+      <w:tblBorders>
+        <w:top w:val="single" w:sz="4" w:space="0" w:color="auto"/>
+        <w:left w:val="single" w:sz="4" w:space="0" w:color="auto"/>
+        <w:bottom w:val="single" w:sz="4" w:space="0" w:color="auto"/>
+        <w:right w:val="single" w:sz="4" w:space="0" w:color="auto"/>
+        <w:insideH w:val="single" w:sz="4" w:space="0" w:color="auto"/>
+        <w:insideV w:val="single" w:sz="4" w:space="0" w:color="auto"/>
+      </w:tblBorders>
+    </w:tblPr>
+  </w:style>
+  <w:style w:type="table" w:styleId="SombreamentoClaro">
+    <w:name w:val="Light Shading"/>
+    <w:basedOn w:val="Tabelanormal"/>
+    <w:uiPriority w:val="60"/>
+    <w:rsid w:val="00D60A28"/>
+    <w:pPr>
+      <w:spacing w:after="0" w:line="240" w:lineRule="auto"/>
+    </w:pPr>
+    <w:rPr>
+      <w:color w:val="000000" w:themeColor="text1" w:themeShade="BF"/>
+    </w:rPr>
+    <w:tblPr>
+      <w:tblStyleRowBandSize w:val="1"/>
+      <w:tblStyleColBandSize w:val="1"/>
+      <w:tblBorders>
+        <w:top w:val="single" w:sz="8" w:space="0" w:color="000000" w:themeColor="text1"/>
+        <w:bottom w:val="single" w:sz="8" w:space="0" w:color="000000" w:themeColor="text1"/>
+      </w:tblBorders>
+    </w:tblPr>
+    <w:tblStylePr w:type="firstRow">
+      <w:pPr>
+        <w:spacing w:before="0" w:after="0" w:line="240" w:lineRule="auto"/>
+      </w:pPr>
+      <w:rPr>
+        <w:b/>
+        <w:bCs/>
+      </w:rPr>
+      <w:tblPr/>
+      <w:tcPr>
+        <w:tcBorders>
+          <w:top w:val="single" w:sz="8" w:space="0" w:color="000000" w:themeColor="text1"/>
+          <w:left w:val="nil"/>
+          <w:bottom w:val="single" w:sz="8" w:space="0" w:color="000000" w:themeColor="text1"/>
+          <w:right w:val="nil"/>
+          <w:insideH w:val="nil"/>
+          <w:insideV w:val="nil"/>
+        </w:tcBorders>
+      </w:tcPr>
+    </w:tblStylePr>
+    <w:tblStylePr w:type="lastRow">
+      <w:pPr>
+        <w:spacing w:before="0" w:after="0" w:line="240" w:lineRule="auto"/>
+      </w:pPr>
+      <w:rPr>
+        <w:b/>
+        <w:bCs/>
+      </w:rPr>
+      <w:tblPr/>
+      <w:tcPr>
+        <w:tcBorders>
+          <w:top w:val="single" w:sz="8" w:space="0" w:color="000000" w:themeColor="text1"/>
+          <w:left w:val="nil"/>
+          <w:bottom w:val="single" w:sz="8" w:space="0" w:color="000000" w:themeColor="text1"/>
+          <w:right w:val="nil"/>
+          <w:insideH w:val="nil"/>
+          <w:insideV w:val="nil"/>
+        </w:tcBorders>
+      </w:tcPr>
+    </w:tblStylePr>
+    <w:tblStylePr w:type="firstCol">
+      <w:rPr>
+        <w:b/>
+        <w:bCs/>
+      </w:rPr>
+    </w:tblStylePr>
+    <w:tblStylePr w:type="lastCol">
+      <w:rPr>
+        <w:b/>
+        <w:bCs/>
+      </w:rPr>
+    </w:tblStylePr>
+    <w:tblStylePr w:type="band1Vert">
+      <w:tblPr/>
+      <w:tcPr>
+        <w:tcBorders>
+          <w:left w:val="nil"/>
+          <w:right w:val="nil"/>
+          <w:insideH w:val="nil"/>
+          <w:insideV w:val="nil"/>
+        </w:tcBorders>
+        <w:shd w:val="clear" w:color="auto" w:fill="C0C0C0" w:themeFill="text1" w:themeFillTint="3F"/>
+      </w:tcPr>
+    </w:tblStylePr>
+    <w:tblStylePr w:type="band1Horz">
+      <w:tblPr/>
+      <w:tcPr>
+        <w:tcBorders>
+          <w:left w:val="nil"/>
+          <w:right w:val="nil"/>
+          <w:insideH w:val="nil"/>
+          <w:insideV w:val="nil"/>
+        </w:tcBorders>
+        <w:shd w:val="clear" w:color="auto" w:fill="C0C0C0" w:themeFill="text1" w:themeFillTint="3F"/>
+      </w:tcPr>
+    </w:tblStylePr>
   </w:style>
 </w:styles>
 </file>
@@ -2304,4 +3319,16 @@
   <a:objectDefaults/>
   <a:extraClrSchemeLst/>
 </a:theme>
+</file>
+
+<file path=customXml/item1.xml><?xml version="1.0" encoding="utf-8"?>
+<b:Sources xmlns:b="http://schemas.openxmlformats.org/officeDocument/2006/bibliography" xmlns="http://schemas.openxmlformats.org/officeDocument/2006/bibliography" SelectedStyle="\APA.XSL" StyleName="APA"/>
+</file>
+
+<file path=customXml/itemProps1.xml><?xml version="1.0" encoding="utf-8"?>
+<ds:datastoreItem xmlns:ds="http://schemas.openxmlformats.org/officeDocument/2006/customXml" ds:itemID="{0719275C-8460-4245-86AA-3A274F543927}">
+  <ds:schemaRefs>
+    <ds:schemaRef ds:uri="http://schemas.openxmlformats.org/officeDocument/2006/bibliography"/>
+  </ds:schemaRefs>
+</ds:datastoreItem>
 </file>
</xml_diff>

<commit_message>
Atualizado relatório, e adicionados mais netlists para o relatório
</commit_message>
<xml_diff>
--- a/Relatório AlyTSPICE.docx
+++ b/Relatório AlyTSPICE.docx
@@ -12,6 +12,8 @@
           <w:sz w:val="32"/>
         </w:rPr>
       </w:pPr>
+      <w:bookmarkStart w:id="0" w:name="_GoBack"/>
+      <w:bookmarkEnd w:id="0"/>
       <w:r>
         <w:rPr>
           <w:rFonts w:ascii="Times New Roman" w:hAnsi="Times New Roman" w:cs="Times New Roman"/>
@@ -549,7 +551,21 @@
           <w:rFonts w:ascii="Times New Roman" w:hAnsi="Times New Roman" w:cs="Times New Roman"/>
           <w:sz w:val="20"/>
         </w:rPr>
-        <w:t xml:space="preserve"> gerado pelo programa </w:t>
+        <w:t xml:space="preserve"> gerado pelo </w:t>
+      </w:r>
+      <w:r>
+        <w:rPr>
+          <w:rFonts w:ascii="Times New Roman" w:hAnsi="Times New Roman" w:cs="Times New Roman"/>
+          <w:sz w:val="20"/>
+        </w:rPr>
+        <w:t>programa</w:t>
+      </w:r>
+      <w:r>
+        <w:rPr>
+          <w:rFonts w:ascii="Times New Roman" w:hAnsi="Times New Roman" w:cs="Times New Roman"/>
+          <w:sz w:val="20"/>
+        </w:rPr>
+        <w:t xml:space="preserve"> </w:t>
       </w:r>
       <w:proofErr w:type="spellStart"/>
       <w:proofErr w:type="gramStart"/>
@@ -559,7 +575,7 @@
           <w:i/>
           <w:sz w:val="20"/>
         </w:rPr>
-        <w:t>Edfil</w:t>
+        <w:t>Edfilw</w:t>
       </w:r>
       <w:proofErr w:type="spellEnd"/>
       <w:r>
@@ -642,6 +658,15 @@
         <w:t>mnae</w:t>
       </w:r>
       <w:proofErr w:type="spellEnd"/>
+      <w:r>
+        <w:rPr>
+          <w:rFonts w:ascii="Times New Roman" w:hAnsi="Times New Roman" w:cs="Times New Roman"/>
+          <w:i/>
+          <w:sz w:val="20"/>
+          <w:vertAlign w:val="superscript"/>
+        </w:rPr>
+        <w:t>(2)</w:t>
+      </w:r>
       <w:r>
         <w:rPr>
           <w:rFonts w:ascii="Times New Roman" w:hAnsi="Times New Roman" w:cs="Times New Roman"/>
@@ -867,16 +892,9 @@
       <w:r>
         <w:rPr>
           <w:rFonts w:ascii="Times New Roman" w:hAnsi="Times New Roman" w:cs="Times New Roman"/>
-          <w:sz w:val="16"/>
+          <w:b/>
         </w:rPr>
         <w:t xml:space="preserve"> </w:t>
-      </w:r>
-      <w:r>
-        <w:rPr>
-          <w:rFonts w:ascii="Times New Roman" w:hAnsi="Times New Roman" w:cs="Times New Roman"/>
-          <w:b/>
-        </w:rPr>
-        <w:t xml:space="preserve">Sobre o </w:t>
       </w:r>
       <w:r>
         <w:rPr>
@@ -1237,7 +1255,7 @@
               <mc:AlternateContent>
                 <mc:Choice Requires="wpg">
                   <w:drawing>
-                    <wp:anchor distT="0" distB="0" distL="114300" distR="114300" simplePos="0" relativeHeight="251662336" behindDoc="0" locked="0" layoutInCell="1" allowOverlap="1" wp14:anchorId="14378D39" wp14:editId="3231906F">
+                    <wp:anchor distT="0" distB="0" distL="114300" distR="114300" simplePos="0" relativeHeight="251662336" behindDoc="0" locked="0" layoutInCell="1" allowOverlap="1" wp14:anchorId="1D24E572" wp14:editId="2B830308">
                       <wp:simplePos x="0" y="0"/>
                       <wp:positionH relativeFrom="column">
                         <wp:posOffset>371212</wp:posOffset>
@@ -1369,7 +1387,7 @@
                 <w:noProof/>
               </w:rPr>
               <w:drawing>
-                <wp:inline distT="0" distB="0" distL="0" distR="0" wp14:anchorId="327ECC2A" wp14:editId="456B38EE">
+                <wp:inline distT="0" distB="0" distL="0" distR="0" wp14:anchorId="5C1821B9" wp14:editId="24D28B8D">
                   <wp:extent cx="456199" cy="621792"/>
                   <wp:effectExtent l="0" t="0" r="1270" b="6985"/>
                   <wp:docPr id="1" name="Imagem 1"/>
@@ -1428,7 +1446,7 @@
                 <w:noProof/>
               </w:rPr>
               <w:drawing>
-                <wp:inline distT="0" distB="0" distL="0" distR="0" wp14:anchorId="3D73DBDA" wp14:editId="20C6086C">
+                <wp:inline distT="0" distB="0" distL="0" distR="0" wp14:anchorId="3C4075CB" wp14:editId="0FF3B0DC">
                   <wp:extent cx="836788" cy="709574"/>
                   <wp:effectExtent l="0" t="0" r="1905" b="0"/>
                   <wp:docPr id="3" name="Imagem 3"/>
@@ -1481,7 +1499,7 @@
                 <w:noProof/>
               </w:rPr>
               <w:drawing>
-                <wp:inline distT="0" distB="0" distL="0" distR="0" wp14:anchorId="683DE2FC" wp14:editId="2939CFE4">
+                <wp:inline distT="0" distB="0" distL="0" distR="0" wp14:anchorId="12D49FAC" wp14:editId="01FE425C">
                   <wp:extent cx="1300669" cy="716889"/>
                   <wp:effectExtent l="0" t="0" r="0" b="7620"/>
                   <wp:docPr id="5" name="Imagem 5"/>
@@ -1570,10 +1588,9 @@
         <w:rPr>
           <w:rFonts w:ascii="Times New Roman" w:hAnsi="Times New Roman" w:cs="Times New Roman"/>
           <w:sz w:val="20"/>
-        </w:rPr>
-      </w:pPr>
-      <w:bookmarkStart w:id="0" w:name="_GoBack"/>
-      <w:bookmarkEnd w:id="0"/>
+          <w:szCs w:val="20"/>
+        </w:rPr>
+      </w:pPr>
     </w:p>
     <w:p>
       <w:pPr>
@@ -1582,8 +1599,68 @@
         <w:rPr>
           <w:rFonts w:ascii="Times New Roman" w:hAnsi="Times New Roman" w:cs="Times New Roman"/>
           <w:sz w:val="20"/>
-        </w:rPr>
-      </w:pPr>
+          <w:szCs w:val="20"/>
+        </w:rPr>
+      </w:pPr>
+      <w:r>
+        <w:rPr>
+          <w:rFonts w:ascii="Times New Roman" w:hAnsi="Times New Roman" w:cs="Times New Roman"/>
+          <w:sz w:val="20"/>
+          <w:szCs w:val="20"/>
+        </w:rPr>
+        <w:tab/>
+        <w:t>Em conjunto com os capacitores e indutores, criamos as funções responsáveis pela análise do ponto de operação, e por atualizar as memórias de tensão nos capacitores e corrente nos indutores. Para a análise do ponto de operação, consideramos os capacitores como resistores de valor alto (10</w:t>
+      </w:r>
+      <w:r>
+        <w:rPr>
+          <w:rFonts w:ascii="Times New Roman" w:hAnsi="Times New Roman" w:cs="Times New Roman"/>
+          <w:sz w:val="20"/>
+          <w:szCs w:val="20"/>
+          <w:vertAlign w:val="superscript"/>
+        </w:rPr>
+        <w:t>8</w:t>
+      </w:r>
+      <w:r>
+        <w:rPr>
+          <w:rFonts w:ascii="Times New Roman" w:hAnsi="Times New Roman" w:cs="Times New Roman"/>
+          <w:sz w:val="20"/>
+          <w:szCs w:val="20"/>
+        </w:rPr>
+        <w:t xml:space="preserve"> </w:t>
+      </w:r>
+      <w:r>
+        <w:rPr>
+          <w:rFonts w:ascii="Times New Roman" w:hAnsi="Times New Roman" w:cs="Times New Roman"/>
+          <w:sz w:val="20"/>
+          <w:szCs w:val="20"/>
+        </w:rPr>
+        <w:t>Ω) e os indutores como resistores de valores baixos (10</w:t>
+      </w:r>
+      <w:r>
+        <w:rPr>
+          <w:rFonts w:ascii="Times New Roman" w:hAnsi="Times New Roman" w:cs="Times New Roman"/>
+          <w:sz w:val="20"/>
+          <w:szCs w:val="20"/>
+          <w:vertAlign w:val="superscript"/>
+        </w:rPr>
+        <w:t>-8</w:t>
+      </w:r>
+      <w:r>
+        <w:rPr>
+          <w:rFonts w:ascii="Times New Roman" w:hAnsi="Times New Roman" w:cs="Times New Roman"/>
+          <w:sz w:val="20"/>
+          <w:szCs w:val="20"/>
+        </w:rPr>
+        <w:t xml:space="preserve"> </w:t>
+      </w:r>
+      <w:r>
+        <w:rPr>
+          <w:rFonts w:ascii="Times New Roman" w:hAnsi="Times New Roman" w:cs="Times New Roman"/>
+          <w:sz w:val="20"/>
+          <w:szCs w:val="20"/>
+        </w:rPr>
+        <w:t>Ω), e fazemos uma simples de circuito resistivo.</w:t>
+      </w:r>
     </w:p>
     <w:p>
       <w:pPr>
@@ -1592,8 +1669,222 @@
         <w:rPr>
           <w:rFonts w:ascii="Times New Roman" w:hAnsi="Times New Roman" w:cs="Times New Roman"/>
           <w:sz w:val="20"/>
-        </w:rPr>
-      </w:pPr>
+          <w:szCs w:val="20"/>
+        </w:rPr>
+      </w:pPr>
+      <w:r>
+        <w:rPr>
+          <w:rFonts w:ascii="Times New Roman" w:hAnsi="Times New Roman" w:cs="Times New Roman"/>
+          <w:sz w:val="20"/>
+          <w:szCs w:val="20"/>
+        </w:rPr>
+        <w:tab/>
+        <w:t xml:space="preserve">Como o decorrer do trabalho, foram programados os elementos não lineares utilizando a o algoritmo de Newton-Raphson. As estampas desses elementos variam de acordo com </w:t>
+      </w:r>
+      <w:r>
+        <w:rPr>
+          <w:rFonts w:ascii="Times New Roman" w:hAnsi="Times New Roman" w:cs="Times New Roman"/>
+          <w:sz w:val="20"/>
+          <w:szCs w:val="20"/>
+        </w:rPr>
+        <w:t>o a tensão calculada na interação anterior do algorit</w:t>
+      </w:r>
+      <w:r>
+        <w:rPr>
+          <w:rFonts w:ascii="Times New Roman" w:hAnsi="Times New Roman" w:cs="Times New Roman"/>
+          <w:sz w:val="20"/>
+          <w:szCs w:val="20"/>
+        </w:rPr>
+        <w:t>mo.</w:t>
+      </w:r>
+      <w:r>
+        <w:rPr>
+          <w:rFonts w:ascii="Times New Roman" w:hAnsi="Times New Roman" w:cs="Times New Roman"/>
+          <w:sz w:val="20"/>
+          <w:szCs w:val="20"/>
+        </w:rPr>
+        <w:t xml:space="preserve"> </w:t>
+      </w:r>
+      <w:r>
+        <w:rPr>
+          <w:rFonts w:ascii="Times New Roman" w:hAnsi="Times New Roman" w:cs="Times New Roman"/>
+          <w:sz w:val="20"/>
+          <w:szCs w:val="20"/>
+        </w:rPr>
+        <w:t xml:space="preserve">Em especial, foi feito um tratamento no resistor linear por partes para o caso da resistência ser </w:t>
+      </w:r>
+      <w:r>
+        <w:rPr>
+          <w:rFonts w:ascii="Times New Roman" w:hAnsi="Times New Roman" w:cs="Times New Roman"/>
+          <w:sz w:val="20"/>
+          <w:szCs w:val="20"/>
+        </w:rPr>
+        <w:t>zero</w:t>
+      </w:r>
+      <w:r>
+        <w:rPr>
+          <w:rFonts w:ascii="Times New Roman" w:hAnsi="Times New Roman" w:cs="Times New Roman"/>
+          <w:sz w:val="20"/>
+          <w:szCs w:val="20"/>
+        </w:rPr>
+        <w:t xml:space="preserve"> (G</w:t>
+      </w:r>
+      <w:r>
+        <w:rPr>
+          <w:rFonts w:ascii="Times New Roman" w:hAnsi="Times New Roman" w:cs="Times New Roman"/>
+          <w:sz w:val="20"/>
+          <w:szCs w:val="20"/>
+          <w:vertAlign w:val="subscript"/>
+        </w:rPr>
+        <w:t>0</w:t>
+      </w:r>
+      <w:r>
+        <w:rPr>
+          <w:rFonts w:ascii="Times New Roman" w:hAnsi="Times New Roman" w:cs="Times New Roman"/>
+          <w:sz w:val="20"/>
+          <w:szCs w:val="20"/>
+        </w:rPr>
+        <w:t>-&gt;</w:t>
+      </w:r>
+      <w:r>
+        <w:rPr>
+          <w:rFonts w:ascii="Times New Roman" w:hAnsi="Times New Roman" w:cs="Times New Roman"/>
+          <w:sz w:val="20"/>
+          <w:szCs w:val="20"/>
+        </w:rPr>
+        <w:t>0), onde atribuímos apenas uma constante de valor alto.</w:t>
+      </w:r>
+      <w:r>
+        <w:rPr>
+          <w:rFonts w:ascii="Times New Roman" w:hAnsi="Times New Roman" w:cs="Times New Roman"/>
+          <w:sz w:val="20"/>
+          <w:szCs w:val="20"/>
+        </w:rPr>
+        <w:t xml:space="preserve"> </w:t>
+      </w:r>
+      <w:r>
+        <w:rPr>
+          <w:rFonts w:ascii="Times New Roman" w:hAnsi="Times New Roman" w:cs="Times New Roman"/>
+          <w:sz w:val="20"/>
+          <w:szCs w:val="20"/>
+        </w:rPr>
+        <w:t xml:space="preserve">O Algoritmo </w:t>
+      </w:r>
+      <w:proofErr w:type="gramStart"/>
+      <w:r>
+        <w:rPr>
+          <w:rFonts w:ascii="Times New Roman" w:hAnsi="Times New Roman" w:cs="Times New Roman"/>
+          <w:sz w:val="20"/>
+          <w:szCs w:val="20"/>
+        </w:rPr>
+        <w:t>implementado</w:t>
+      </w:r>
+      <w:proofErr w:type="gramEnd"/>
+      <w:r>
+        <w:rPr>
+          <w:rFonts w:ascii="Times New Roman" w:hAnsi="Times New Roman" w:cs="Times New Roman"/>
+          <w:sz w:val="20"/>
+          <w:szCs w:val="20"/>
+        </w:rPr>
+        <w:t xml:space="preserve"> considera que o mesmo convergiu quando a variação </w:t>
+      </w:r>
+      <w:r>
+        <w:rPr>
+          <w:rFonts w:ascii="Times New Roman" w:hAnsi="Times New Roman" w:cs="Times New Roman"/>
+          <w:sz w:val="20"/>
+          <w:szCs w:val="20"/>
+        </w:rPr>
+        <w:t xml:space="preserve">de tensão </w:t>
+      </w:r>
+      <w:r>
+        <w:rPr>
+          <w:rFonts w:ascii="Times New Roman" w:hAnsi="Times New Roman" w:cs="Times New Roman"/>
+          <w:sz w:val="20"/>
+          <w:szCs w:val="20"/>
+        </w:rPr>
+        <w:t xml:space="preserve">em todos os nós do circuito é menor que </w:t>
+      </w:r>
+      <w:r>
+        <w:rPr>
+          <w:rFonts w:ascii="Times New Roman" w:hAnsi="Times New Roman" w:cs="Times New Roman"/>
+          <w:sz w:val="20"/>
+          <w:szCs w:val="20"/>
+        </w:rPr>
+        <w:t xml:space="preserve">um dado valor especificado, a partir do qual </w:t>
+      </w:r>
+      <w:r>
+        <w:rPr>
+          <w:rFonts w:ascii="Times New Roman" w:hAnsi="Times New Roman" w:cs="Times New Roman"/>
+          <w:sz w:val="20"/>
+          <w:szCs w:val="20"/>
+        </w:rPr>
+        <w:t>a análise no tempo pode prosseguir</w:t>
+      </w:r>
+      <w:r>
+        <w:rPr>
+          <w:rFonts w:ascii="Times New Roman" w:hAnsi="Times New Roman" w:cs="Times New Roman"/>
+          <w:sz w:val="20"/>
+          <w:szCs w:val="20"/>
+        </w:rPr>
+        <w:t xml:space="preserve"> como normalmente</w:t>
+      </w:r>
+      <w:r>
+        <w:rPr>
+          <w:rFonts w:ascii="Times New Roman" w:hAnsi="Times New Roman" w:cs="Times New Roman"/>
+          <w:sz w:val="20"/>
+          <w:szCs w:val="20"/>
+        </w:rPr>
+        <w:t>.</w:t>
+      </w:r>
+      <w:r>
+        <w:rPr>
+          <w:rFonts w:ascii="Times New Roman" w:hAnsi="Times New Roman" w:cs="Times New Roman"/>
+          <w:sz w:val="20"/>
+          <w:szCs w:val="20"/>
+        </w:rPr>
+        <w:t xml:space="preserve"> Caso o algoritmo não convirja em um </w:t>
+      </w:r>
+      <w:r>
+        <w:rPr>
+          <w:rFonts w:ascii="Times New Roman" w:hAnsi="Times New Roman" w:cs="Times New Roman"/>
+          <w:sz w:val="20"/>
+          <w:szCs w:val="20"/>
+        </w:rPr>
+        <w:t>dado</w:t>
+      </w:r>
+      <w:r>
+        <w:rPr>
+          <w:rFonts w:ascii="Times New Roman" w:hAnsi="Times New Roman" w:cs="Times New Roman"/>
+          <w:sz w:val="20"/>
+          <w:szCs w:val="20"/>
+        </w:rPr>
+        <w:t xml:space="preserve"> número de passos de interação, é acionada a função responsável p</w:t>
+      </w:r>
+      <w:r>
+        <w:rPr>
+          <w:rFonts w:ascii="Times New Roman" w:hAnsi="Times New Roman" w:cs="Times New Roman"/>
+          <w:sz w:val="20"/>
+          <w:szCs w:val="20"/>
+        </w:rPr>
+        <w:t xml:space="preserve">elo procedimento de </w:t>
+      </w:r>
+      <w:r>
+        <w:rPr>
+          <w:rFonts w:ascii="Times New Roman" w:hAnsi="Times New Roman" w:cs="Times New Roman"/>
+          <w:i/>
+          <w:sz w:val="20"/>
+          <w:szCs w:val="20"/>
+        </w:rPr>
+        <w:t>gminstteping</w:t>
+      </w:r>
+      <w:r>
+        <w:rPr>
+          <w:rFonts w:ascii="Times New Roman" w:hAnsi="Times New Roman" w:cs="Times New Roman"/>
+          <w:sz w:val="20"/>
+          <w:szCs w:val="20"/>
+        </w:rPr>
+        <w:t>.</w:t>
+      </w:r>
     </w:p>
     <w:p>
       <w:pPr>
@@ -1602,8 +1893,156 @@
         <w:rPr>
           <w:rFonts w:ascii="Times New Roman" w:hAnsi="Times New Roman" w:cs="Times New Roman"/>
           <w:sz w:val="20"/>
-        </w:rPr>
-      </w:pPr>
+          <w:szCs w:val="20"/>
+        </w:rPr>
+      </w:pPr>
+      <w:r>
+        <w:rPr>
+          <w:rFonts w:ascii="Times New Roman" w:hAnsi="Times New Roman" w:cs="Times New Roman"/>
+          <w:sz w:val="20"/>
+          <w:szCs w:val="20"/>
+        </w:rPr>
+        <w:tab/>
+        <w:t xml:space="preserve">O procedimento de </w:t>
+      </w:r>
+      <w:r>
+        <w:rPr>
+          <w:rFonts w:ascii="Times New Roman" w:hAnsi="Times New Roman" w:cs="Times New Roman"/>
+          <w:i/>
+          <w:sz w:val="20"/>
+          <w:szCs w:val="20"/>
+        </w:rPr>
+        <w:t>gminstteping</w:t>
+      </w:r>
+      <w:r>
+        <w:rPr>
+          <w:rFonts w:ascii="Times New Roman" w:hAnsi="Times New Roman" w:cs="Times New Roman"/>
+          <w:sz w:val="20"/>
+          <w:szCs w:val="20"/>
+        </w:rPr>
+        <w:t xml:space="preserve"> consiste em adicionar um resistor </w:t>
+      </w:r>
+      <w:r>
+        <w:rPr>
+          <w:rFonts w:ascii="Times New Roman" w:hAnsi="Times New Roman" w:cs="Times New Roman"/>
+          <w:sz w:val="20"/>
+          <w:szCs w:val="20"/>
+        </w:rPr>
+        <w:t xml:space="preserve">de resistência baixa em paralelo com cada nó que não esteja convergindo, de maneira a aumentar a linearidade do sistema e ajudar a forçar o Newton-Raphson a convergir. </w:t>
+      </w:r>
+      <w:r>
+        <w:rPr>
+          <w:rFonts w:ascii="Times New Roman" w:hAnsi="Times New Roman" w:cs="Times New Roman"/>
+          <w:sz w:val="20"/>
+          <w:szCs w:val="20"/>
+        </w:rPr>
+        <w:t xml:space="preserve">Caso o Newton-Raphson </w:t>
+      </w:r>
+      <w:r>
+        <w:rPr>
+          <w:rFonts w:ascii="Times New Roman" w:hAnsi="Times New Roman" w:cs="Times New Roman"/>
+          <w:sz w:val="20"/>
+          <w:szCs w:val="20"/>
+        </w:rPr>
+        <w:lastRenderedPageBreak/>
+        <w:t xml:space="preserve">convirja, se aumenta o valor desta resistência gradativamente (multiplicando-a por fatores de 10), até ela assumir um valor tão alto quanto suficiente para podermos despreza-la, ponto este em que o algoritmo converge. </w:t>
+      </w:r>
+      <w:r>
+        <w:rPr>
+          <w:rFonts w:ascii="Times New Roman" w:hAnsi="Times New Roman" w:cs="Times New Roman"/>
+          <w:sz w:val="20"/>
+          <w:szCs w:val="20"/>
+        </w:rPr>
+        <w:t xml:space="preserve">Caso o algoritmo não convirja, diminui-se novamente o valor do resistor, e aumentamo-lo a passos menores. </w:t>
+      </w:r>
+      <w:r>
+        <w:rPr>
+          <w:rFonts w:ascii="Times New Roman" w:hAnsi="Times New Roman" w:cs="Times New Roman"/>
+          <w:sz w:val="20"/>
+          <w:szCs w:val="20"/>
+        </w:rPr>
+        <w:t>Vale notar que a</w:t>
+      </w:r>
+      <w:r>
+        <w:rPr>
+          <w:rFonts w:ascii="Times New Roman" w:hAnsi="Times New Roman" w:cs="Times New Roman"/>
+          <w:sz w:val="20"/>
+          <w:szCs w:val="20"/>
+        </w:rPr>
+        <w:t>lém d</w:t>
+      </w:r>
+      <w:r>
+        <w:rPr>
+          <w:rFonts w:ascii="Times New Roman" w:hAnsi="Times New Roman" w:cs="Times New Roman"/>
+          <w:sz w:val="20"/>
+          <w:szCs w:val="20"/>
+        </w:rPr>
+        <w:t>este resistor</w:t>
+      </w:r>
+      <w:r>
+        <w:rPr>
+          <w:rFonts w:ascii="Times New Roman" w:hAnsi="Times New Roman" w:cs="Times New Roman"/>
+          <w:sz w:val="20"/>
+          <w:szCs w:val="20"/>
+        </w:rPr>
+        <w:t xml:space="preserve">, </w:t>
+      </w:r>
+      <w:r>
+        <w:rPr>
+          <w:rFonts w:ascii="Times New Roman" w:hAnsi="Times New Roman" w:cs="Times New Roman"/>
+          <w:sz w:val="20"/>
+          <w:szCs w:val="20"/>
+        </w:rPr>
+        <w:t xml:space="preserve">também </w:t>
+      </w:r>
+      <w:r>
+        <w:rPr>
+          <w:rFonts w:ascii="Times New Roman" w:hAnsi="Times New Roman" w:cs="Times New Roman"/>
+          <w:sz w:val="20"/>
+          <w:szCs w:val="20"/>
+        </w:rPr>
+        <w:t xml:space="preserve">adicionamos uma fonte de corrente em paralelo com </w:t>
+      </w:r>
+      <w:r>
+        <w:rPr>
+          <w:rFonts w:ascii="Times New Roman" w:hAnsi="Times New Roman" w:cs="Times New Roman"/>
+          <w:sz w:val="20"/>
+          <w:szCs w:val="20"/>
+        </w:rPr>
+        <w:t>estes</w:t>
+      </w:r>
+      <w:r>
+        <w:rPr>
+          <w:rFonts w:ascii="Times New Roman" w:hAnsi="Times New Roman" w:cs="Times New Roman"/>
+          <w:sz w:val="20"/>
+          <w:szCs w:val="20"/>
+        </w:rPr>
+        <w:t xml:space="preserve"> </w:t>
+      </w:r>
+      <w:r>
+        <w:rPr>
+          <w:rFonts w:ascii="Times New Roman" w:hAnsi="Times New Roman" w:cs="Times New Roman"/>
+          <w:sz w:val="20"/>
+          <w:szCs w:val="20"/>
+        </w:rPr>
+        <w:t>nós</w:t>
+      </w:r>
+      <w:r>
+        <w:rPr>
+          <w:rFonts w:ascii="Times New Roman" w:hAnsi="Times New Roman" w:cs="Times New Roman"/>
+          <w:sz w:val="20"/>
+          <w:szCs w:val="20"/>
+        </w:rPr>
+        <w:t xml:space="preserve">, </w:t>
+      </w:r>
+      <w:r>
+        <w:rPr>
+          <w:rFonts w:ascii="Times New Roman" w:hAnsi="Times New Roman" w:cs="Times New Roman"/>
+          <w:sz w:val="20"/>
+          <w:szCs w:val="20"/>
+        </w:rPr>
+        <w:t>de maneira que forçamos com que a reta equivalente resistor-fonte não necessariamente convirja apenas próximo do zero, generalizando a solução para uma variedade maior de resistores não lineares.</w:t>
+      </w:r>
     </w:p>
     <w:p>
       <w:pPr>
@@ -1614,16 +2053,90 @@
           <w:sz w:val="20"/>
         </w:rPr>
       </w:pPr>
+      <w:r>
+        <w:rPr>
+          <w:rFonts w:ascii="Times New Roman" w:hAnsi="Times New Roman" w:cs="Times New Roman"/>
+          <w:sz w:val="20"/>
+          <w:szCs w:val="20"/>
+        </w:rPr>
+        <w:tab/>
+      </w:r>
+      <w:r>
+        <w:rPr>
+          <w:rFonts w:ascii="Times New Roman" w:hAnsi="Times New Roman" w:cs="Times New Roman"/>
+          <w:sz w:val="20"/>
+          <w:szCs w:val="20"/>
+        </w:rPr>
+        <w:t>Durante o desenvolvimento</w:t>
+      </w:r>
+      <w:r>
+        <w:rPr>
+          <w:rFonts w:ascii="Times New Roman" w:hAnsi="Times New Roman" w:cs="Times New Roman"/>
+          <w:sz w:val="20"/>
+          <w:szCs w:val="20"/>
+        </w:rPr>
+        <w:t xml:space="preserve"> do trabalho</w:t>
+      </w:r>
+      <w:r>
+        <w:rPr>
+          <w:rFonts w:ascii="Times New Roman" w:hAnsi="Times New Roman" w:cs="Times New Roman"/>
+          <w:sz w:val="20"/>
+          <w:szCs w:val="20"/>
+        </w:rPr>
+        <w:t>, desenvolvemos também um script em linguagem Python capaz de plotar os gráficos da</w:t>
+      </w:r>
+      <w:r>
+        <w:rPr>
+          <w:rFonts w:ascii="Times New Roman" w:hAnsi="Times New Roman" w:cs="Times New Roman"/>
+          <w:sz w:val="20"/>
+          <w:szCs w:val="20"/>
+        </w:rPr>
+        <w:t>s varáveis ao final da análise.</w:t>
+      </w:r>
     </w:p>
     <w:p>
       <w:pPr>
         <w:spacing w:line="240" w:lineRule="auto"/>
-        <w:jc w:val="both"/>
-        <w:rPr>
-          <w:rFonts w:ascii="Times New Roman" w:hAnsi="Times New Roman" w:cs="Times New Roman"/>
-          <w:sz w:val="20"/>
-        </w:rPr>
-      </w:pPr>
+        <w:jc w:val="center"/>
+        <w:rPr>
+          <w:rFonts w:ascii="Times New Roman" w:hAnsi="Times New Roman" w:cs="Times New Roman"/>
+          <w:b/>
+        </w:rPr>
+      </w:pPr>
+      <w:r>
+        <w:rPr>
+          <w:rFonts w:ascii="Times New Roman" w:hAnsi="Times New Roman" w:cs="Times New Roman"/>
+          <w:b/>
+        </w:rPr>
+        <w:t xml:space="preserve">IV </w:t>
+      </w:r>
+      <w:r>
+        <w:rPr>
+          <w:rFonts w:ascii="Times New Roman" w:hAnsi="Times New Roman" w:cs="Times New Roman"/>
+        </w:rPr>
+        <w:t>–</w:t>
+      </w:r>
+      <w:r>
+        <w:rPr>
+          <w:rFonts w:ascii="Times New Roman" w:hAnsi="Times New Roman" w:cs="Times New Roman"/>
+          <w:b/>
+        </w:rPr>
+        <w:t xml:space="preserve"> </w:t>
+      </w:r>
+      <w:r>
+        <w:rPr>
+          <w:rFonts w:ascii="Times New Roman" w:hAnsi="Times New Roman" w:cs="Times New Roman"/>
+          <w:b/>
+        </w:rPr>
+        <w:t>Resultados</w:t>
+      </w:r>
+      <w:r>
+        <w:rPr>
+          <w:rFonts w:ascii="Times New Roman" w:hAnsi="Times New Roman" w:cs="Times New Roman"/>
+          <w:b/>
+        </w:rPr>
+        <w:t xml:space="preserve"> &amp; Exemplos</w:t>
+      </w:r>
     </w:p>
     <w:p>
       <w:pPr>
@@ -1634,386 +2147,76 @@
           <w:sz w:val="20"/>
         </w:rPr>
       </w:pPr>
+      <w:r>
+        <w:rPr>
+          <w:rFonts w:ascii="Times New Roman" w:hAnsi="Times New Roman" w:cs="Times New Roman"/>
+        </w:rPr>
+        <w:tab/>
+      </w:r>
+      <w:r>
+        <w:rPr>
+          <w:rFonts w:ascii="Times New Roman" w:hAnsi="Times New Roman" w:cs="Times New Roman"/>
+          <w:sz w:val="20"/>
+        </w:rPr>
+        <w:t xml:space="preserve">A seguir, </w:t>
+      </w:r>
+      <w:r>
+        <w:rPr>
+          <w:rFonts w:ascii="Times New Roman" w:hAnsi="Times New Roman" w:cs="Times New Roman"/>
+          <w:sz w:val="20"/>
+        </w:rPr>
+        <w:t>apresentamos os resultados de algumas simulações, tanto de circuitos próprios, quanto de exemplos disponibilizados no site da disciplina.</w:t>
+      </w:r>
     </w:p>
     <w:p>
       <w:pPr>
         <w:spacing w:line="240" w:lineRule="auto"/>
-        <w:jc w:val="both"/>
-        <w:rPr>
-          <w:rFonts w:ascii="Times New Roman" w:hAnsi="Times New Roman" w:cs="Times New Roman"/>
-          <w:sz w:val="20"/>
-        </w:rPr>
-      </w:pPr>
-    </w:p>
-    <w:p>
-      <w:pPr>
-        <w:spacing w:line="240" w:lineRule="auto"/>
-        <w:jc w:val="both"/>
-        <w:rPr>
-          <w:rFonts w:ascii="Times New Roman" w:hAnsi="Times New Roman" w:cs="Times New Roman"/>
-          <w:i/>
-          <w:sz w:val="16"/>
-        </w:rPr>
-      </w:pPr>
-    </w:p>
-    <w:p>
-      <w:pPr>
-        <w:spacing w:after="120" w:line="240" w:lineRule="auto"/>
         <w:jc w:val="center"/>
         <w:rPr>
           <w:rFonts w:ascii="Times New Roman" w:hAnsi="Times New Roman" w:cs="Times New Roman"/>
-          <w:b/>
-        </w:rPr>
-      </w:pPr>
-      <w:r>
-        <w:rPr>
-          <w:rFonts w:ascii="Times New Roman" w:hAnsi="Times New Roman" w:cs="Times New Roman"/>
-          <w:b/>
-        </w:rPr>
-        <w:t xml:space="preserve">IV </w:t>
-      </w:r>
-      <w:r>
-        <w:rPr>
-          <w:rFonts w:ascii="Times New Roman" w:hAnsi="Times New Roman" w:cs="Times New Roman"/>
-        </w:rPr>
-        <w:t>–</w:t>
-      </w:r>
-      <w:r>
-        <w:rPr>
-          <w:rFonts w:ascii="Times New Roman" w:hAnsi="Times New Roman" w:cs="Times New Roman"/>
-          <w:b/>
-        </w:rPr>
-        <w:t xml:space="preserve"> </w:t>
-      </w:r>
-      <w:r>
-        <w:rPr>
-          <w:rFonts w:ascii="Times New Roman" w:hAnsi="Times New Roman" w:cs="Times New Roman"/>
-          <w:b/>
-        </w:rPr>
-        <w:t>Resultados</w:t>
-      </w:r>
-    </w:p>
-    <w:p>
-      <w:pPr>
-        <w:spacing w:line="240" w:lineRule="auto"/>
-        <w:rPr>
-          <w:rFonts w:ascii="Times New Roman" w:hAnsi="Times New Roman" w:cs="Times New Roman"/>
-          <w:sz w:val="20"/>
-        </w:rPr>
-      </w:pPr>
-      <w:r>
-        <w:rPr>
-          <w:rFonts w:ascii="Times New Roman" w:hAnsi="Times New Roman" w:cs="Times New Roman"/>
-          <w:b/>
-          <w:sz w:val="20"/>
-        </w:rPr>
-        <w:tab/>
-      </w:r>
-      <w:r>
-        <w:rPr>
-          <w:rFonts w:ascii="Times New Roman" w:hAnsi="Times New Roman" w:cs="Times New Roman"/>
-          <w:sz w:val="20"/>
-        </w:rPr>
-        <w:t xml:space="preserve">Os </w:t>
-      </w:r>
-      <w:r>
-        <w:rPr>
-          <w:rFonts w:ascii="Times New Roman" w:hAnsi="Times New Roman" w:cs="Times New Roman"/>
-          <w:sz w:val="20"/>
-        </w:rPr>
-        <w:t>resultados obtidos nas simulações</w:t>
-      </w:r>
-      <w:r>
-        <w:rPr>
-          <w:rFonts w:ascii="Times New Roman" w:hAnsi="Times New Roman" w:cs="Times New Roman"/>
-          <w:sz w:val="20"/>
-        </w:rPr>
-        <w:t xml:space="preserve"> mostram que</w:t>
-      </w:r>
-      <w:r>
-        <w:rPr>
-          <w:rFonts w:ascii="Times New Roman" w:hAnsi="Times New Roman" w:cs="Times New Roman"/>
-          <w:sz w:val="20"/>
-        </w:rPr>
-        <w:t xml:space="preserve"> o circuito simulado foi capaz de converter a tensão </w:t>
-      </w:r>
-      <w:r>
-        <w:rPr>
-          <w:rFonts w:ascii="Times New Roman" w:hAnsi="Times New Roman" w:cs="Times New Roman"/>
-          <w:sz w:val="20"/>
-        </w:rPr>
-        <w:t>CA</w:t>
-      </w:r>
-      <w:r>
-        <w:rPr>
-          <w:rFonts w:ascii="Times New Roman" w:hAnsi="Times New Roman" w:cs="Times New Roman"/>
-          <w:sz w:val="20"/>
-        </w:rPr>
-        <w:t xml:space="preserve"> em tensão</w:t>
-      </w:r>
-      <w:r>
-        <w:rPr>
-          <w:rFonts w:ascii="Times New Roman" w:hAnsi="Times New Roman" w:cs="Times New Roman"/>
-          <w:sz w:val="20"/>
-        </w:rPr>
-        <w:t xml:space="preserve"> </w:t>
-      </w:r>
-      <w:r>
-        <w:rPr>
-          <w:rFonts w:ascii="Times New Roman" w:hAnsi="Times New Roman" w:cs="Times New Roman"/>
-          <w:sz w:val="20"/>
-        </w:rPr>
-        <w:t>CC</w:t>
-      </w:r>
-      <w:r>
-        <w:rPr>
-          <w:rFonts w:ascii="Times New Roman" w:hAnsi="Times New Roman" w:cs="Times New Roman"/>
-          <w:sz w:val="20"/>
-        </w:rPr>
-        <w:t>.</w:t>
-      </w:r>
-    </w:p>
-    <w:p>
-      <w:pPr>
-        <w:spacing w:line="240" w:lineRule="auto"/>
-        <w:rPr>
-          <w:rFonts w:ascii="Times New Roman" w:hAnsi="Times New Roman" w:cs="Times New Roman"/>
-          <w:sz w:val="20"/>
-        </w:rPr>
-      </w:pPr>
-      <w:r>
-        <w:rPr>
-          <w:rFonts w:ascii="Times New Roman" w:hAnsi="Times New Roman" w:cs="Times New Roman"/>
-          <w:sz w:val="20"/>
-        </w:rPr>
-        <w:tab/>
-        <w:t>Foi observado que para baixas tensões de pico CA, a eficiência do circuito é consideravelmente baixa. Isso é explicado pelo fato de que para baixas tensões, a alimentação gerada pelo circuito não é alta o suficiente para alimentar os comparadores, e o circuito funciona através de diodos parasitas existentes nos transistores de chaveamento.</w:t>
-      </w:r>
-    </w:p>
-    <w:p>
-      <w:pPr>
-        <w:spacing w:line="240" w:lineRule="auto"/>
-        <w:ind w:firstLine="708"/>
-        <w:jc w:val="both"/>
-        <w:rPr>
-          <w:rFonts w:ascii="Times New Roman" w:hAnsi="Times New Roman" w:cs="Times New Roman"/>
-          <w:sz w:val="20"/>
-        </w:rPr>
-      </w:pPr>
-      <w:r>
-        <w:rPr>
-          <w:rFonts w:ascii="Times New Roman" w:hAnsi="Times New Roman" w:cs="Times New Roman"/>
-          <w:sz w:val="20"/>
-        </w:rPr>
-        <w:t>Além disso, para tensões de pico CA altas, foi observado que a eficiência do circuito cai</w:t>
-      </w:r>
-      <w:r>
-        <w:rPr>
-          <w:rFonts w:ascii="Times New Roman" w:hAnsi="Times New Roman" w:cs="Times New Roman"/>
-          <w:sz w:val="20"/>
-        </w:rPr>
-        <w:t xml:space="preserve"> linearmente</w:t>
-      </w:r>
-      <w:r>
-        <w:rPr>
-          <w:rFonts w:ascii="Times New Roman" w:hAnsi="Times New Roman" w:cs="Times New Roman"/>
-          <w:sz w:val="20"/>
-        </w:rPr>
-        <w:t xml:space="preserve">, </w:t>
-      </w:r>
-      <w:r>
-        <w:rPr>
-          <w:rFonts w:ascii="Times New Roman" w:hAnsi="Times New Roman" w:cs="Times New Roman"/>
-          <w:sz w:val="20"/>
-        </w:rPr>
-        <w:lastRenderedPageBreak/>
-        <w:t>devido aos comparadores consumirem mais potência para seu funcionamento.</w:t>
-      </w:r>
-    </w:p>
-    <w:p>
-      <w:pPr>
-        <w:spacing w:line="240" w:lineRule="auto"/>
-        <w:jc w:val="center"/>
-        <w:rPr>
-          <w:rFonts w:ascii="Times New Roman" w:hAnsi="Times New Roman" w:cs="Times New Roman"/>
-          <w:i/>
-          <w:sz w:val="16"/>
-        </w:rPr>
-      </w:pPr>
-      <w:r>
-        <w:rPr>
-          <w:rFonts w:ascii="Times New Roman" w:hAnsi="Times New Roman" w:cs="Times New Roman"/>
+          <w:sz w:val="20"/>
+        </w:rPr>
+      </w:pPr>
+      <w:r>
+        <w:rPr>
           <w:noProof/>
-          <w:sz w:val="20"/>
-        </w:rPr>
-        <mc:AlternateContent>
-          <mc:Choice Requires="wps">
-            <w:drawing>
-              <wp:anchor distT="0" distB="0" distL="114300" distR="114300" simplePos="0" relativeHeight="251659264" behindDoc="0" locked="0" layoutInCell="1" allowOverlap="1" wp14:anchorId="3127F335" wp14:editId="64A9F3F8">
-                <wp:simplePos x="0" y="0"/>
-                <wp:positionH relativeFrom="column">
-                  <wp:posOffset>1203960</wp:posOffset>
-                </wp:positionH>
-                <wp:positionV relativeFrom="paragraph">
-                  <wp:posOffset>989330</wp:posOffset>
-                </wp:positionV>
-                <wp:extent cx="1295400" cy="184150"/>
-                <wp:effectExtent l="0" t="0" r="0" b="6350"/>
-                <wp:wrapNone/>
-                <wp:docPr id="307" name="Caixa de Texto 2"/>
-                <wp:cNvGraphicFramePr>
-                  <a:graphicFrameLocks xmlns:a="http://schemas.openxmlformats.org/drawingml/2006/main"/>
-                </wp:cNvGraphicFramePr>
-                <a:graphic xmlns:a="http://schemas.openxmlformats.org/drawingml/2006/main">
-                  <a:graphicData uri="http://schemas.microsoft.com/office/word/2010/wordprocessingShape">
-                    <wps:wsp>
-                      <wps:cNvSpPr txBox="1">
-                        <a:spLocks noChangeArrowheads="1"/>
-                      </wps:cNvSpPr>
-                      <wps:spPr bwMode="auto">
-                        <a:xfrm>
-                          <a:off x="0" y="0"/>
-                          <a:ext cx="1295400" cy="184150"/>
-                        </a:xfrm>
-                        <a:prstGeom prst="rect">
-                          <a:avLst/>
-                        </a:prstGeom>
-                        <a:noFill/>
-                        <a:ln w="9525">
-                          <a:noFill/>
-                          <a:miter lim="800000"/>
-                          <a:headEnd/>
-                          <a:tailEnd/>
-                        </a:ln>
-                      </wps:spPr>
-                      <wps:txbx>
-                        <w:txbxContent>
-                          <w:p>
-                            <w:pPr>
-                              <w:rPr>
-                                <w:rFonts w:ascii="Times New Roman" w:hAnsi="Times New Roman" w:cs="Times New Roman"/>
-                                <w:color w:val="404040" w:themeColor="text1" w:themeTint="BF"/>
-                                <w:sz w:val="12"/>
-                              </w:rPr>
-                            </w:pPr>
-                            <w:r>
-                              <w:rPr>
-                                <w:rFonts w:ascii="Times New Roman" w:hAnsi="Times New Roman" w:cs="Times New Roman"/>
-                                <w:color w:val="404040" w:themeColor="text1" w:themeTint="BF"/>
-                                <w:sz w:val="12"/>
-                              </w:rPr>
-                              <w:t>Tensão de Entrada</w:t>
-                            </w:r>
-                          </w:p>
-                        </w:txbxContent>
-                      </wps:txbx>
-                      <wps:bodyPr rot="0" vert="horz" wrap="square" lIns="91440" tIns="45720" rIns="91440" bIns="45720" anchor="t" anchorCtr="0">
-                        <a:noAutofit/>
-                      </wps:bodyPr>
-                    </wps:wsp>
-                  </a:graphicData>
-                </a:graphic>
-                <wp14:sizeRelH relativeFrom="margin">
-                  <wp14:pctWidth>0</wp14:pctWidth>
-                </wp14:sizeRelH>
-                <wp14:sizeRelV relativeFrom="margin">
-                  <wp14:pctHeight>0</wp14:pctHeight>
-                </wp14:sizeRelV>
-              </wp:anchor>
-            </w:drawing>
-          </mc:Choice>
-          <mc:Fallback>
-            <w:pict>
-              <v:shapetype id="_x0000_t202" coordsize="21600,21600" o:spt="202" path="m,l,21600r21600,l21600,xe">
-                <v:stroke joinstyle="miter"/>
-                <v:path gradientshapeok="t" o:connecttype="rect"/>
-              </v:shapetype>
-              <v:shape id="Caixa de Texto 2" o:spid="_x0000_s1026" type="#_x0000_t202" style="position:absolute;left:0;text-align:left;margin-left:94.8pt;margin-top:77.9pt;width:102pt;height:14.5pt;z-index:251659264;visibility:visible;mso-wrap-style:square;mso-width-percent:0;mso-height-percent:0;mso-wrap-distance-left:9pt;mso-wrap-distance-top:0;mso-wrap-distance-right:9pt;mso-wrap-distance-bottom:0;mso-position-horizontal:absolute;mso-position-horizontal-relative:text;mso-position-vertical:absolute;mso-position-vertical-relative:text;mso-width-percent:0;mso-height-percent:0;mso-width-relative:margin;mso-height-relative:margin;v-text-anchor:top" o:gfxdata="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" filled="f" stroked="f">
-                <v:textbox>
-                  <w:txbxContent>
-                    <w:p>
-                      <w:pPr>
-                        <w:rPr>
-                          <w:rFonts w:ascii="Times New Roman" w:hAnsi="Times New Roman" w:cs="Times New Roman"/>
-                          <w:color w:val="404040" w:themeColor="text1" w:themeTint="BF"/>
-                          <w:sz w:val="12"/>
-                        </w:rPr>
-                      </w:pPr>
-                      <w:r>
-                        <w:rPr>
-                          <w:rFonts w:ascii="Times New Roman" w:hAnsi="Times New Roman" w:cs="Times New Roman"/>
-                          <w:color w:val="404040" w:themeColor="text1" w:themeTint="BF"/>
-                          <w:sz w:val="12"/>
-                        </w:rPr>
-                        <w:t>Tensão de Entrada</w:t>
-                      </w:r>
-                    </w:p>
-                  </w:txbxContent>
-                </v:textbox>
-              </v:shape>
-            </w:pict>
-          </mc:Fallback>
-        </mc:AlternateContent>
-      </w:r>
-      <w:r>
-        <w:rPr>
-          <w:rFonts w:ascii="Times New Roman" w:hAnsi="Times New Roman" w:cs="Times New Roman"/>
-          <w:noProof/>
-          <w:sz w:val="16"/>
         </w:rPr>
         <w:drawing>
-          <wp:inline distT="0" distB="0" distL="0" distR="0" wp14:anchorId="2CF14C4D" wp14:editId="4008DEC5">
-            <wp:extent cx="2714625" cy="1094388"/>
-            <wp:effectExtent l="0" t="0" r="0" b="0"/>
-            <wp:docPr id="1026" name="Picture 2"/>
+          <wp:inline distT="0" distB="0" distL="0" distR="0" wp14:anchorId="781DBAFB" wp14:editId="036425D4">
+            <wp:extent cx="1690778" cy="1306509"/>
+            <wp:effectExtent l="0" t="0" r="5080" b="8255"/>
+            <wp:docPr id="9" name="Imagem 9"/>
             <wp:cNvGraphicFramePr>
-              <a:graphicFrameLocks xmlns:a="http://schemas.openxmlformats.org/drawingml/2006/main" noGrp="1" noChangeAspect="1"/>
+              <a:graphicFrameLocks xmlns:a="http://schemas.openxmlformats.org/drawingml/2006/main" noChangeAspect="1"/>
             </wp:cNvGraphicFramePr>
             <a:graphic xmlns:a="http://schemas.openxmlformats.org/drawingml/2006/main">
               <a:graphicData uri="http://schemas.openxmlformats.org/drawingml/2006/picture">
                 <pic:pic xmlns:pic="http://schemas.openxmlformats.org/drawingml/2006/picture">
                   <pic:nvPicPr>
-                    <pic:cNvPr id="1026" name="Picture 2"/>
-                    <pic:cNvPicPr>
-                      <a:picLocks noGrp="1" noChangeAspect="1" noChangeArrowheads="1"/>
-                    </pic:cNvPicPr>
+                    <pic:cNvPr id="0" name=""/>
+                    <pic:cNvPicPr/>
                   </pic:nvPicPr>
                   <pic:blipFill rotWithShape="1">
-                    <a:blip r:embed="rId10" cstate="print">
-                      <a:extLst>
-                        <a:ext uri="{BEBA8EAE-BF5A-486C-A8C5-ECC9F3942E4B}">
-                          <a14:imgProps xmlns:a14="http://schemas.microsoft.com/office/drawing/2010/main">
-                            <a14:imgLayer r:embed="rId11">
-                              <a14:imgEffect>
-                                <a14:sharpenSoften amount="50000"/>
-                              </a14:imgEffect>
-                              <a14:imgEffect>
-                                <a14:brightnessContrast contrast="-40000"/>
-                              </a14:imgEffect>
-                            </a14:imgLayer>
-                          </a14:imgProps>
-                        </a:ext>
-                        <a:ext uri="{28A0092B-C50C-407E-A947-70E740481C1C}">
-                          <a14:useLocalDpi xmlns:a14="http://schemas.microsoft.com/office/drawing/2010/main" val="0"/>
-                        </a:ext>
-                      </a:extLst>
-                    </a:blip>
-                    <a:srcRect l="17694" t="37324" r="18283" b="16760"/>
+                    <a:blip r:embed="rId10"/>
+                    <a:srcRect l="28916" t="28929" r="37952" b="25534"/>
                     <a:stretch/>
                   </pic:blipFill>
                   <pic:spPr bwMode="auto">
                     <a:xfrm>
                       <a:off x="0" y="0"/>
-                      <a:ext cx="2740284" cy="1104732"/>
+                      <a:ext cx="1694082" cy="1309062"/>
                     </a:xfrm>
                     <a:prstGeom prst="rect">
                       <a:avLst/>
                     </a:prstGeom>
-                    <a:noFill/>
                     <a:ln>
                       <a:noFill/>
                     </a:ln>
-                    <a:extLst/>
+                    <a:extLst>
+                      <a:ext uri="{53640926-AAD7-44D8-BBD7-CCE9431645EC}">
+                        <a14:shadowObscured xmlns:a14="http://schemas.microsoft.com/office/drawing/2010/main"/>
+                      </a:ext>
+                    </a:extLst>
                   </pic:spPr>
                 </pic:pic>
               </a:graphicData>
@@ -2028,34 +2231,97 @@
         <w:jc w:val="center"/>
         <w:rPr>
           <w:rFonts w:ascii="Times New Roman" w:hAnsi="Times New Roman" w:cs="Times New Roman"/>
-          <w:i/>
-          <w:sz w:val="16"/>
-        </w:rPr>
-      </w:pPr>
-      <w:r>
-        <w:rPr>
-          <w:rFonts w:ascii="Times New Roman" w:hAnsi="Times New Roman" w:cs="Times New Roman"/>
-          <w:i/>
-          <w:sz w:val="16"/>
-        </w:rPr>
-        <w:t xml:space="preserve">Figura </w:t>
-      </w:r>
-      <w:r>
-        <w:rPr>
-          <w:rFonts w:ascii="Times New Roman" w:hAnsi="Times New Roman" w:cs="Times New Roman"/>
-          <w:i/>
-          <w:sz w:val="16"/>
-        </w:rPr>
-        <w:t xml:space="preserve">2 - </w:t>
-      </w:r>
-      <w:r>
-        <w:rPr>
-          <w:rFonts w:ascii="Times New Roman" w:hAnsi="Times New Roman" w:cs="Times New Roman"/>
-          <w:i/>
-          <w:sz w:val="16"/>
-        </w:rPr>
-        <w:t>Curva de Eficiência</w:t>
-      </w:r>
+          <w:sz w:val="20"/>
+        </w:rPr>
+      </w:pPr>
+      <w:r>
+        <w:rPr>
+          <w:rFonts w:ascii="Times New Roman" w:hAnsi="Times New Roman" w:cs="Times New Roman"/>
+          <w:noProof/>
+          <w:sz w:val="20"/>
+        </w:rPr>
+        <w:drawing>
+          <wp:inline distT="0" distB="0" distL="0" distR="0">
+            <wp:extent cx="2096219" cy="1087306"/>
+            <wp:effectExtent l="0" t="0" r="0" b="0"/>
+            <wp:docPr id="11" name="Imagem 11"/>
+            <wp:cNvGraphicFramePr>
+              <a:graphicFrameLocks xmlns:a="http://schemas.openxmlformats.org/drawingml/2006/main" noChangeAspect="1"/>
+            </wp:cNvGraphicFramePr>
+            <a:graphic xmlns:a="http://schemas.openxmlformats.org/drawingml/2006/main">
+              <a:graphicData uri="http://schemas.openxmlformats.org/drawingml/2006/picture">
+                <pic:pic xmlns:pic="http://schemas.openxmlformats.org/drawingml/2006/picture">
+                  <pic:nvPicPr>
+                    <pic:cNvPr id="0" name="sallen-key.png"/>
+                    <pic:cNvPicPr/>
+                  </pic:nvPicPr>
+                  <pic:blipFill>
+                    <a:blip r:embed="rId11" cstate="print">
+                      <a:extLst>
+                        <a:ext uri="{28A0092B-C50C-407E-A947-70E740481C1C}">
+                          <a14:useLocalDpi xmlns:a14="http://schemas.microsoft.com/office/drawing/2010/main" val="0"/>
+                        </a:ext>
+                      </a:extLst>
+                    </a:blip>
+                    <a:stretch>
+                      <a:fillRect/>
+                    </a:stretch>
+                  </pic:blipFill>
+                  <pic:spPr>
+                    <a:xfrm>
+                      <a:off x="0" y="0"/>
+                      <a:ext cx="2108827" cy="1093846"/>
+                    </a:xfrm>
+                    <a:prstGeom prst="rect">
+                      <a:avLst/>
+                    </a:prstGeom>
+                  </pic:spPr>
+                </pic:pic>
+              </a:graphicData>
+            </a:graphic>
+          </wp:inline>
+        </w:drawing>
+      </w:r>
+    </w:p>
+    <w:p>
+      <w:pPr>
+        <w:spacing w:line="240" w:lineRule="auto"/>
+        <w:jc w:val="center"/>
+        <w:rPr>
+          <w:rFonts w:ascii="Times New Roman" w:hAnsi="Times New Roman" w:cs="Times New Roman"/>
+          <w:sz w:val="20"/>
+        </w:rPr>
+      </w:pPr>
+    </w:p>
+    <w:p>
+      <w:pPr>
+        <w:spacing w:line="240" w:lineRule="auto"/>
+        <w:jc w:val="center"/>
+        <w:rPr>
+          <w:rFonts w:ascii="Times New Roman" w:hAnsi="Times New Roman" w:cs="Times New Roman"/>
+          <w:sz w:val="20"/>
+        </w:rPr>
+      </w:pPr>
+    </w:p>
+    <w:p>
+      <w:pPr>
+        <w:spacing w:line="240" w:lineRule="auto"/>
+        <w:jc w:val="both"/>
+        <w:rPr>
+          <w:rFonts w:ascii="Times New Roman" w:hAnsi="Times New Roman" w:cs="Times New Roman"/>
+          <w:sz w:val="20"/>
+        </w:rPr>
+      </w:pPr>
+    </w:p>
+    <w:p>
+      <w:pPr>
+        <w:spacing w:line="240" w:lineRule="auto"/>
+        <w:jc w:val="both"/>
+        <w:rPr>
+          <w:rFonts w:ascii="Times New Roman" w:hAnsi="Times New Roman" w:cs="Times New Roman"/>
+          <w:sz w:val="20"/>
+        </w:rPr>
+      </w:pPr>
     </w:p>
     <w:p>
       <w:pPr>
@@ -2191,7 +2457,16 @@
           <w:sz w:val="20"/>
           <w:szCs w:val="20"/>
         </w:rPr>
-        <w:t>de maneira que mostra ser possível a alimentação de um circuito integrado de baixa potência sem a utilização de pilhas ou baterias.</w:t>
+        <w:t xml:space="preserve">de maneira que mostra ser possível a alimentação de um </w:t>
+      </w:r>
+      <w:r>
+        <w:rPr>
+          <w:rFonts w:ascii="Times New Roman" w:hAnsi="Times New Roman" w:cs="Times New Roman"/>
+          <w:sz w:val="20"/>
+          <w:szCs w:val="20"/>
+        </w:rPr>
+        <w:lastRenderedPageBreak/>
+        <w:t>circuito integrado de baixa potência sem a utilização de pilhas ou baterias.</w:t>
       </w:r>
     </w:p>
     <w:sectPr>
@@ -3326,7 +3601,7 @@
 </file>
 
 <file path=customXml/itemProps1.xml><?xml version="1.0" encoding="utf-8"?>
-<ds:datastoreItem xmlns:ds="http://schemas.openxmlformats.org/officeDocument/2006/customXml" ds:itemID="{0719275C-8460-4245-86AA-3A274F543927}">
+<ds:datastoreItem xmlns:ds="http://schemas.openxmlformats.org/officeDocument/2006/customXml" ds:itemID="{EA7CAA66-B831-4C75-B2D2-F996D20FFD7E}">
   <ds:schemaRefs>
     <ds:schemaRef ds:uri="http://schemas.openxmlformats.org/officeDocument/2006/bibliography"/>
   </ds:schemaRefs>

</xml_diff>

<commit_message>
Leve Organização das Pastas
Todos os netlists do moreirao estão em um lugar só agora
</commit_message>
<xml_diff>
--- a/Relatório AlyTSPICE.docx
+++ b/Relatório AlyTSPICE.docx
@@ -12,8 +12,6 @@
           <w:sz w:val="32"/>
         </w:rPr>
       </w:pPr>
-      <w:bookmarkStart w:id="0" w:name="_GoBack"/>
-      <w:bookmarkEnd w:id="0"/>
       <w:r>
         <w:rPr>
           <w:rFonts w:ascii="Times New Roman" w:hAnsi="Times New Roman" w:cs="Times New Roman"/>
@@ -2171,6 +2169,16 @@
     <w:p>
       <w:pPr>
         <w:spacing w:line="240" w:lineRule="auto"/>
+        <w:jc w:val="both"/>
+        <w:rPr>
+          <w:rFonts w:ascii="Times New Roman" w:hAnsi="Times New Roman" w:cs="Times New Roman"/>
+          <w:sz w:val="20"/>
+        </w:rPr>
+      </w:pPr>
+    </w:p>
+    <w:p>
+      <w:pPr>
+        <w:spacing w:line="240" w:lineRule="auto"/>
         <w:jc w:val="center"/>
         <w:rPr>
           <w:rFonts w:ascii="Times New Roman" w:hAnsi="Times New Roman" w:cs="Times New Roman"/>
@@ -2282,6 +2290,8 @@
           </wp:inline>
         </w:drawing>
       </w:r>
+      <w:bookmarkStart w:id="0" w:name="_GoBack"/>
+      <w:bookmarkEnd w:id="0"/>
     </w:p>
     <w:p>
       <w:pPr>
@@ -2292,11 +2302,376 @@
           <w:sz w:val="20"/>
         </w:rPr>
       </w:pPr>
+      <w:r>
+        <w:rPr>
+          <w:noProof/>
+        </w:rPr>
+        <w:drawing>
+          <wp:inline distT="0" distB="0" distL="0" distR="0" wp14:anchorId="46C1E75A" wp14:editId="17D53ACB">
+            <wp:extent cx="1923690" cy="1043796"/>
+            <wp:effectExtent l="0" t="0" r="635" b="4445"/>
+            <wp:docPr id="2" name="Imagem 2"/>
+            <wp:cNvGraphicFramePr>
+              <a:graphicFrameLocks xmlns:a="http://schemas.openxmlformats.org/drawingml/2006/main" noChangeAspect="1"/>
+            </wp:cNvGraphicFramePr>
+            <a:graphic xmlns:a="http://schemas.openxmlformats.org/drawingml/2006/main">
+              <a:graphicData uri="http://schemas.openxmlformats.org/drawingml/2006/picture">
+                <pic:pic xmlns:pic="http://schemas.openxmlformats.org/drawingml/2006/picture">
+                  <pic:nvPicPr>
+                    <pic:cNvPr id="0" name=""/>
+                    <pic:cNvPicPr/>
+                  </pic:nvPicPr>
+                  <pic:blipFill rotWithShape="1">
+                    <a:blip r:embed="rId12"/>
+                    <a:srcRect l="13253" t="13393" r="19578" b="21784"/>
+                    <a:stretch/>
+                  </pic:blipFill>
+                  <pic:spPr bwMode="auto">
+                    <a:xfrm>
+                      <a:off x="0" y="0"/>
+                      <a:ext cx="1927449" cy="1045836"/>
+                    </a:xfrm>
+                    <a:prstGeom prst="rect">
+                      <a:avLst/>
+                    </a:prstGeom>
+                    <a:ln>
+                      <a:noFill/>
+                    </a:ln>
+                    <a:extLst>
+                      <a:ext uri="{53640926-AAD7-44D8-BBD7-CCE9431645EC}">
+                        <a14:shadowObscured xmlns:a14="http://schemas.microsoft.com/office/drawing/2010/main"/>
+                      </a:ext>
+                    </a:extLst>
+                  </pic:spPr>
+                </pic:pic>
+              </a:graphicData>
+            </a:graphic>
+          </wp:inline>
+        </w:drawing>
+      </w:r>
     </w:p>
     <w:p>
       <w:pPr>
         <w:spacing w:line="240" w:lineRule="auto"/>
         <w:jc w:val="center"/>
+        <w:rPr>
+          <w:rFonts w:ascii="Times New Roman" w:hAnsi="Times New Roman" w:cs="Times New Roman"/>
+          <w:sz w:val="20"/>
+        </w:rPr>
+      </w:pPr>
+      <w:r>
+        <w:rPr>
+          <w:rFonts w:ascii="Times New Roman" w:hAnsi="Times New Roman" w:cs="Times New Roman"/>
+          <w:noProof/>
+          <w:sz w:val="20"/>
+        </w:rPr>
+        <w:drawing>
+          <wp:inline distT="0" distB="0" distL="0" distR="0">
+            <wp:extent cx="2412829" cy="1268083"/>
+            <wp:effectExtent l="0" t="0" r="6985" b="8890"/>
+            <wp:docPr id="10" name="Imagem 10"/>
+            <wp:cNvGraphicFramePr>
+              <a:graphicFrameLocks xmlns:a="http://schemas.openxmlformats.org/drawingml/2006/main" noChangeAspect="1"/>
+            </wp:cNvGraphicFramePr>
+            <a:graphic xmlns:a="http://schemas.openxmlformats.org/drawingml/2006/main">
+              <a:graphicData uri="http://schemas.openxmlformats.org/drawingml/2006/picture">
+                <pic:pic xmlns:pic="http://schemas.openxmlformats.org/drawingml/2006/picture">
+                  <pic:nvPicPr>
+                    <pic:cNvPr id="0" name="Dobrador-Tensao.png"/>
+                    <pic:cNvPicPr/>
+                  </pic:nvPicPr>
+                  <pic:blipFill>
+                    <a:blip r:embed="rId13" cstate="print">
+                      <a:extLst>
+                        <a:ext uri="{28A0092B-C50C-407E-A947-70E740481C1C}">
+                          <a14:useLocalDpi xmlns:a14="http://schemas.microsoft.com/office/drawing/2010/main" val="0"/>
+                        </a:ext>
+                      </a:extLst>
+                    </a:blip>
+                    <a:stretch>
+                      <a:fillRect/>
+                    </a:stretch>
+                  </pic:blipFill>
+                  <pic:spPr>
+                    <a:xfrm>
+                      <a:off x="0" y="0"/>
+                      <a:ext cx="2417543" cy="1270560"/>
+                    </a:xfrm>
+                    <a:prstGeom prst="rect">
+                      <a:avLst/>
+                    </a:prstGeom>
+                  </pic:spPr>
+                </pic:pic>
+              </a:graphicData>
+            </a:graphic>
+          </wp:inline>
+        </w:drawing>
+      </w:r>
+    </w:p>
+    <w:p>
+      <w:pPr>
+        <w:spacing w:line="240" w:lineRule="auto"/>
+        <w:jc w:val="both"/>
+        <w:rPr>
+          <w:rFonts w:ascii="Times New Roman" w:hAnsi="Times New Roman" w:cs="Times New Roman"/>
+          <w:sz w:val="20"/>
+        </w:rPr>
+      </w:pPr>
+    </w:p>
+    <w:p>
+      <w:pPr>
+        <w:spacing w:line="240" w:lineRule="auto"/>
+        <w:jc w:val="center"/>
+        <w:rPr>
+          <w:rFonts w:ascii="Times New Roman" w:hAnsi="Times New Roman" w:cs="Times New Roman"/>
+          <w:sz w:val="20"/>
+        </w:rPr>
+      </w:pPr>
+      <w:r>
+        <w:rPr>
+          <w:noProof/>
+        </w:rPr>
+        <w:drawing>
+          <wp:inline distT="0" distB="0" distL="0" distR="0" wp14:anchorId="1491CA17" wp14:editId="64121955">
+            <wp:extent cx="1449237" cy="1529118"/>
+            <wp:effectExtent l="0" t="0" r="0" b="0"/>
+            <wp:docPr id="12" name="Imagem 12"/>
+            <wp:cNvGraphicFramePr>
+              <a:graphicFrameLocks xmlns:a="http://schemas.openxmlformats.org/drawingml/2006/main" noChangeAspect="1"/>
+            </wp:cNvGraphicFramePr>
+            <a:graphic xmlns:a="http://schemas.openxmlformats.org/drawingml/2006/main">
+              <a:graphicData uri="http://schemas.openxmlformats.org/drawingml/2006/picture">
+                <pic:pic xmlns:pic="http://schemas.openxmlformats.org/drawingml/2006/picture">
+                  <pic:nvPicPr>
+                    <pic:cNvPr id="0" name=""/>
+                    <pic:cNvPicPr/>
+                  </pic:nvPicPr>
+                  <pic:blipFill rotWithShape="1">
+                    <a:blip r:embed="rId14"/>
+                    <a:srcRect l="22591" t="10179" r="39156" b="18033"/>
+                    <a:stretch/>
+                  </pic:blipFill>
+                  <pic:spPr bwMode="auto">
+                    <a:xfrm>
+                      <a:off x="0" y="0"/>
+                      <a:ext cx="1452069" cy="1532106"/>
+                    </a:xfrm>
+                    <a:prstGeom prst="rect">
+                      <a:avLst/>
+                    </a:prstGeom>
+                    <a:ln>
+                      <a:noFill/>
+                    </a:ln>
+                    <a:extLst>
+                      <a:ext uri="{53640926-AAD7-44D8-BBD7-CCE9431645EC}">
+                        <a14:shadowObscured xmlns:a14="http://schemas.microsoft.com/office/drawing/2010/main"/>
+                      </a:ext>
+                    </a:extLst>
+                  </pic:spPr>
+                </pic:pic>
+              </a:graphicData>
+            </a:graphic>
+          </wp:inline>
+        </w:drawing>
+      </w:r>
+    </w:p>
+    <w:p>
+      <w:pPr>
+        <w:spacing w:line="240" w:lineRule="auto"/>
+        <w:jc w:val="center"/>
+        <w:rPr>
+          <w:rFonts w:ascii="Times New Roman" w:hAnsi="Times New Roman" w:cs="Times New Roman"/>
+          <w:sz w:val="20"/>
+        </w:rPr>
+      </w:pPr>
+      <w:r>
+        <w:rPr>
+          <w:rFonts w:ascii="Times New Roman" w:hAnsi="Times New Roman" w:cs="Times New Roman"/>
+          <w:noProof/>
+          <w:sz w:val="20"/>
+        </w:rPr>
+        <w:drawing>
+          <wp:inline distT="0" distB="0" distL="0" distR="0">
+            <wp:extent cx="2869565" cy="1496695"/>
+            <wp:effectExtent l="0" t="0" r="6985" b="8255"/>
+            <wp:docPr id="13" name="Imagem 13"/>
+            <wp:cNvGraphicFramePr>
+              <a:graphicFrameLocks xmlns:a="http://schemas.openxmlformats.org/drawingml/2006/main" noChangeAspect="1"/>
+            </wp:cNvGraphicFramePr>
+            <a:graphic xmlns:a="http://schemas.openxmlformats.org/drawingml/2006/main">
+              <a:graphicData uri="http://schemas.openxmlformats.org/drawingml/2006/picture">
+                <pic:pic xmlns:pic="http://schemas.openxmlformats.org/drawingml/2006/picture">
+                  <pic:nvPicPr>
+                    <pic:cNvPr id="0" name="astavelnpn.png"/>
+                    <pic:cNvPicPr/>
+                  </pic:nvPicPr>
+                  <pic:blipFill>
+                    <a:blip r:embed="rId15" cstate="print">
+                      <a:extLst>
+                        <a:ext uri="{28A0092B-C50C-407E-A947-70E740481C1C}">
+                          <a14:useLocalDpi xmlns:a14="http://schemas.microsoft.com/office/drawing/2010/main" val="0"/>
+                        </a:ext>
+                      </a:extLst>
+                    </a:blip>
+                    <a:stretch>
+                      <a:fillRect/>
+                    </a:stretch>
+                  </pic:blipFill>
+                  <pic:spPr>
+                    <a:xfrm>
+                      <a:off x="0" y="0"/>
+                      <a:ext cx="2869565" cy="1496695"/>
+                    </a:xfrm>
+                    <a:prstGeom prst="rect">
+                      <a:avLst/>
+                    </a:prstGeom>
+                  </pic:spPr>
+                </pic:pic>
+              </a:graphicData>
+            </a:graphic>
+          </wp:inline>
+        </w:drawing>
+      </w:r>
+    </w:p>
+    <w:p>
+      <w:pPr>
+        <w:spacing w:line="240" w:lineRule="auto"/>
+        <w:jc w:val="center"/>
+        <w:rPr>
+          <w:rFonts w:ascii="Times New Roman" w:hAnsi="Times New Roman" w:cs="Times New Roman"/>
+          <w:sz w:val="20"/>
+        </w:rPr>
+      </w:pPr>
+      <w:r>
+        <w:rPr>
+          <w:noProof/>
+        </w:rPr>
+        <w:drawing>
+          <wp:inline distT="0" distB="0" distL="0" distR="0" wp14:anchorId="444CAC37" wp14:editId="50871B21">
+            <wp:extent cx="1561381" cy="1916183"/>
+            <wp:effectExtent l="0" t="0" r="1270" b="8255"/>
+            <wp:docPr id="15" name="Imagem 15"/>
+            <wp:cNvGraphicFramePr>
+              <a:graphicFrameLocks xmlns:a="http://schemas.openxmlformats.org/drawingml/2006/main" noChangeAspect="1"/>
+            </wp:cNvGraphicFramePr>
+            <a:graphic xmlns:a="http://schemas.openxmlformats.org/drawingml/2006/main">
+              <a:graphicData uri="http://schemas.openxmlformats.org/drawingml/2006/picture">
+                <pic:pic xmlns:pic="http://schemas.openxmlformats.org/drawingml/2006/picture">
+                  <pic:nvPicPr>
+                    <pic:cNvPr id="0" name=""/>
+                    <pic:cNvPicPr/>
+                  </pic:nvPicPr>
+                  <pic:blipFill rotWithShape="1">
+                    <a:blip r:embed="rId16"/>
+                    <a:srcRect l="32530" t="21553" r="34638" b="6782"/>
+                    <a:stretch/>
+                  </pic:blipFill>
+                  <pic:spPr bwMode="auto">
+                    <a:xfrm>
+                      <a:off x="0" y="0"/>
+                      <a:ext cx="1578918" cy="1937705"/>
+                    </a:xfrm>
+                    <a:prstGeom prst="rect">
+                      <a:avLst/>
+                    </a:prstGeom>
+                    <a:ln>
+                      <a:noFill/>
+                    </a:ln>
+                    <a:extLst>
+                      <a:ext uri="{53640926-AAD7-44D8-BBD7-CCE9431645EC}">
+                        <a14:shadowObscured xmlns:a14="http://schemas.microsoft.com/office/drawing/2010/main"/>
+                      </a:ext>
+                    </a:extLst>
+                  </pic:spPr>
+                </pic:pic>
+              </a:graphicData>
+            </a:graphic>
+          </wp:inline>
+        </w:drawing>
+      </w:r>
+    </w:p>
+    <w:p>
+      <w:pPr>
+        <w:spacing w:line="240" w:lineRule="auto"/>
+        <w:jc w:val="center"/>
+        <w:rPr>
+          <w:rFonts w:ascii="Times New Roman" w:hAnsi="Times New Roman" w:cs="Times New Roman"/>
+          <w:sz w:val="20"/>
+        </w:rPr>
+      </w:pPr>
+      <w:r>
+        <w:rPr>
+          <w:rFonts w:ascii="Times New Roman" w:hAnsi="Times New Roman" w:cs="Times New Roman"/>
+          <w:noProof/>
+          <w:sz w:val="20"/>
+        </w:rPr>
+        <w:drawing>
+          <wp:inline distT="0" distB="0" distL="0" distR="0">
+            <wp:extent cx="2869565" cy="1451610"/>
+            <wp:effectExtent l="0" t="0" r="6985" b="0"/>
+            <wp:docPr id="16" name="Imagem 16"/>
+            <wp:cNvGraphicFramePr>
+              <a:graphicFrameLocks xmlns:a="http://schemas.openxmlformats.org/drawingml/2006/main" noChangeAspect="1"/>
+            </wp:cNvGraphicFramePr>
+            <a:graphic xmlns:a="http://schemas.openxmlformats.org/drawingml/2006/main">
+              <a:graphicData uri="http://schemas.openxmlformats.org/drawingml/2006/picture">
+                <pic:pic xmlns:pic="http://schemas.openxmlformats.org/drawingml/2006/picture">
+                  <pic:nvPicPr>
+                    <pic:cNvPr id="0" name="emissorcomum.png"/>
+                    <pic:cNvPicPr/>
+                  </pic:nvPicPr>
+                  <pic:blipFill>
+                    <a:blip r:embed="rId17" cstate="print">
+                      <a:extLst>
+                        <a:ext uri="{28A0092B-C50C-407E-A947-70E740481C1C}">
+                          <a14:useLocalDpi xmlns:a14="http://schemas.microsoft.com/office/drawing/2010/main" val="0"/>
+                        </a:ext>
+                      </a:extLst>
+                    </a:blip>
+                    <a:stretch>
+                      <a:fillRect/>
+                    </a:stretch>
+                  </pic:blipFill>
+                  <pic:spPr>
+                    <a:xfrm>
+                      <a:off x="0" y="0"/>
+                      <a:ext cx="2869565" cy="1451610"/>
+                    </a:xfrm>
+                    <a:prstGeom prst="rect">
+                      <a:avLst/>
+                    </a:prstGeom>
+                  </pic:spPr>
+                </pic:pic>
+              </a:graphicData>
+            </a:graphic>
+          </wp:inline>
+        </w:drawing>
+      </w:r>
+    </w:p>
+    <w:p>
+      <w:pPr>
+        <w:spacing w:line="240" w:lineRule="auto"/>
+        <w:jc w:val="both"/>
+        <w:rPr>
+          <w:rFonts w:ascii="Times New Roman" w:hAnsi="Times New Roman" w:cs="Times New Roman"/>
+          <w:sz w:val="20"/>
+        </w:rPr>
+      </w:pPr>
+    </w:p>
+    <w:p>
+      <w:pPr>
+        <w:spacing w:line="240" w:lineRule="auto"/>
+        <w:jc w:val="both"/>
+        <w:rPr>
+          <w:rFonts w:ascii="Times New Roman" w:hAnsi="Times New Roman" w:cs="Times New Roman"/>
+          <w:sz w:val="20"/>
+        </w:rPr>
+      </w:pPr>
+    </w:p>
+    <w:p>
+      <w:pPr>
+        <w:spacing w:line="240" w:lineRule="auto"/>
+        <w:jc w:val="both"/>
         <w:rPr>
           <w:rFonts w:ascii="Times New Roman" w:hAnsi="Times New Roman" w:cs="Times New Roman"/>
           <w:sz w:val="20"/>
@@ -2357,6 +2732,7 @@
           <w:sz w:val="20"/>
           <w:szCs w:val="20"/>
         </w:rPr>
+        <w:lastRenderedPageBreak/>
         <w:t>O</w:t>
       </w:r>
       <w:r>
@@ -2457,16 +2833,7 @@
           <w:sz w:val="20"/>
           <w:szCs w:val="20"/>
         </w:rPr>
-        <w:t xml:space="preserve">de maneira que mostra ser possível a alimentação de um </w:t>
-      </w:r>
-      <w:r>
-        <w:rPr>
-          <w:rFonts w:ascii="Times New Roman" w:hAnsi="Times New Roman" w:cs="Times New Roman"/>
-          <w:sz w:val="20"/>
-          <w:szCs w:val="20"/>
-        </w:rPr>
-        <w:lastRenderedPageBreak/>
-        <w:t>circuito integrado de baixa potência sem a utilização de pilhas ou baterias.</w:t>
+        <w:t>de maneira que mostra ser possível a alimentação de um circuito integrado de baixa potência sem a utilização de pilhas ou baterias.</w:t>
       </w:r>
     </w:p>
     <w:sectPr>
@@ -3601,7 +3968,7 @@
 </file>
 
 <file path=customXml/itemProps1.xml><?xml version="1.0" encoding="utf-8"?>
-<ds:datastoreItem xmlns:ds="http://schemas.openxmlformats.org/officeDocument/2006/customXml" ds:itemID="{EA7CAA66-B831-4C75-B2D2-F996D20FFD7E}">
+<ds:datastoreItem xmlns:ds="http://schemas.openxmlformats.org/officeDocument/2006/customXml" ds:itemID="{E08B0864-2E41-4462-81D7-F3B7F0E2C749}">
   <ds:schemaRefs>
     <ds:schemaRef ds:uri="http://schemas.openxmlformats.org/officeDocument/2006/bibliography"/>
   </ds:schemaRefs>

</xml_diff>

<commit_message>
consertado ponto de operacao, tempo inicial e final
</commit_message>
<xml_diff>
--- a/Relatório AlyTSPICE.docx
+++ b/Relatório AlyTSPICE.docx
@@ -2010,7 +2010,17 @@
           <w:sz w:val="20"/>
           <w:szCs w:val="20"/>
         </w:rPr>
-        <w:t xml:space="preserve">Caso o Newton-Raphson convirja, se aumenta o valor desta resistência gradativamente (multiplicando-a por fatores de 10), até ela assumir um valor tão alto quanto suficiente para podermos despreza-la, ponto este em que o algoritmo converge. </w:t>
+        <w:t>Caso o Newton-Raphson convirja, se aumenta o valor desta resistência gradativamente (multiplicando-a por fatores de 10), até ela assumir um valor tão alto quan</w:t>
+      </w:r>
+      <w:bookmarkStart w:id="0" w:name="_GoBack"/>
+      <w:bookmarkEnd w:id="0"/>
+      <w:r>
+        <w:rPr>
+          <w:rFonts w:ascii="Times New Roman" w:hAnsi="Times New Roman" w:cs="Times New Roman"/>
+          <w:sz w:val="20"/>
+          <w:szCs w:val="20"/>
+        </w:rPr>
+        <w:t xml:space="preserve">to suficiente para podermos despreza-la, ponto este em que o algoritmo converge. </w:t>
       </w:r>
       <w:r>
         <w:rPr>
@@ -2651,15 +2661,7 @@
                 <w:noProof/>
                 <w:sz w:val="16"/>
               </w:rPr>
-              <w:t>Figura 3</w:t>
-            </w:r>
-            <w:r>
-              <w:rPr>
-                <w:rFonts w:ascii="Times New Roman" w:hAnsi="Times New Roman" w:cs="Times New Roman"/>
-                <w:noProof/>
-                <w:sz w:val="16"/>
-              </w:rPr>
-              <w:t xml:space="preserve"> - </w:t>
+              <w:t xml:space="preserve">Figura 3 - </w:t>
             </w:r>
             <w:r>
               <w:rPr>
@@ -2871,15 +2873,7 @@
                 <w:noProof/>
                 <w:sz w:val="16"/>
               </w:rPr>
-              <w:t>Figura 4</w:t>
-            </w:r>
-            <w:r>
-              <w:rPr>
-                <w:rFonts w:ascii="Times New Roman" w:hAnsi="Times New Roman" w:cs="Times New Roman"/>
-                <w:noProof/>
-                <w:sz w:val="16"/>
-              </w:rPr>
-              <w:t xml:space="preserve"> - </w:t>
+              <w:t xml:space="preserve">Figura 4 - </w:t>
             </w:r>
             <w:r>
               <w:rPr>
@@ -3106,15 +3100,7 @@
                 <w:noProof/>
                 <w:sz w:val="16"/>
               </w:rPr>
-              <w:t>Figura 5</w:t>
-            </w:r>
-            <w:r>
-              <w:rPr>
-                <w:rFonts w:ascii="Times New Roman" w:hAnsi="Times New Roman" w:cs="Times New Roman"/>
-                <w:noProof/>
-                <w:sz w:val="16"/>
-              </w:rPr>
-              <w:t xml:space="preserve"> - </w:t>
+              <w:t xml:space="preserve">Figura 5 - </w:t>
             </w:r>
             <w:r>
               <w:rPr>
@@ -3334,23 +3320,7 @@
                 <w:noProof/>
                 <w:sz w:val="16"/>
               </w:rPr>
-              <w:t>Figura 6</w:t>
-            </w:r>
-            <w:r>
-              <w:rPr>
-                <w:rFonts w:ascii="Times New Roman" w:hAnsi="Times New Roman" w:cs="Times New Roman"/>
-                <w:noProof/>
-                <w:sz w:val="16"/>
-              </w:rPr>
-              <w:t xml:space="preserve"> </w:t>
-            </w:r>
-            <w:r>
-              <w:rPr>
-                <w:rFonts w:ascii="Times New Roman" w:hAnsi="Times New Roman" w:cs="Times New Roman"/>
-                <w:noProof/>
-                <w:sz w:val="16"/>
-              </w:rPr>
-              <w:t>– Fonte de alimentação Simétrica</w:t>
+              <w:t>Figura 6 – Fonte de alimentação Simétrica</w:t>
             </w:r>
             <w:r>
               <w:rPr>
@@ -3391,8 +3361,6 @@
         </w:rPr>
         <w:t>V – Conclusões</w:t>
       </w:r>
-      <w:bookmarkStart w:id="0" w:name="_GoBack"/>
-      <w:bookmarkEnd w:id="0"/>
     </w:p>
     <w:p>
       <w:pPr>
@@ -3411,63 +3379,89 @@
           <w:sz w:val="20"/>
           <w:szCs w:val="20"/>
         </w:rPr>
-        <w:t>O</w:t>
-      </w:r>
-      <w:r>
-        <w:rPr>
-          <w:rFonts w:ascii="Times New Roman" w:hAnsi="Times New Roman" w:cs="Times New Roman"/>
-          <w:sz w:val="20"/>
-          <w:szCs w:val="20"/>
-        </w:rPr>
-        <w:t xml:space="preserve"> circuito proposto apresenta uma curva de resposta transiente com eficiência ótima </w:t>
-      </w:r>
-      <w:r>
-        <w:rPr>
-          <w:rFonts w:ascii="Times New Roman" w:hAnsi="Times New Roman" w:cs="Times New Roman"/>
-          <w:sz w:val="20"/>
-          <w:szCs w:val="20"/>
-        </w:rPr>
-        <w:t xml:space="preserve">de quase </w:t>
-      </w:r>
-      <w:r>
-        <w:rPr>
-          <w:rFonts w:ascii="Times New Roman" w:hAnsi="Times New Roman" w:cs="Times New Roman"/>
-          <w:sz w:val="20"/>
-          <w:szCs w:val="20"/>
-        </w:rPr>
-        <w:t xml:space="preserve">90%, o que </w:t>
-      </w:r>
-      <w:r>
-        <w:rPr>
-          <w:rFonts w:ascii="Times New Roman" w:hAnsi="Times New Roman" w:cs="Times New Roman"/>
-          <w:sz w:val="20"/>
-          <w:szCs w:val="20"/>
-        </w:rPr>
-        <w:t xml:space="preserve">pode ser considerado um bom desempenho. Entretanto, apresenta </w:t>
-      </w:r>
-      <w:r>
-        <w:rPr>
-          <w:rFonts w:ascii="Times New Roman" w:hAnsi="Times New Roman" w:cs="Times New Roman"/>
-          <w:sz w:val="20"/>
-          <w:szCs w:val="20"/>
-        </w:rPr>
-        <w:t>o</w:t>
-      </w:r>
-      <w:r>
-        <w:rPr>
-          <w:rFonts w:ascii="Times New Roman" w:hAnsi="Times New Roman" w:cs="Times New Roman"/>
-          <w:sz w:val="20"/>
-          <w:szCs w:val="20"/>
-        </w:rPr>
-        <w:t xml:space="preserve"> grave problema de perder eficiência conforme a maior disponib</w:t>
-      </w:r>
-      <w:r>
-        <w:rPr>
-          <w:rFonts w:ascii="Times New Roman" w:hAnsi="Times New Roman" w:cs="Times New Roman"/>
-          <w:sz w:val="20"/>
-          <w:szCs w:val="20"/>
-        </w:rPr>
-        <w:t>ilidade de energia.</w:t>
+        <w:t>O simulador desenvolvido apresenta convergência correta na maior parte dos</w:t>
+      </w:r>
+      <w:r>
+        <w:rPr>
+          <w:rFonts w:ascii="Times New Roman" w:hAnsi="Times New Roman" w:cs="Times New Roman"/>
+          <w:sz w:val="20"/>
+          <w:szCs w:val="20"/>
+        </w:rPr>
+        <w:t xml:space="preserve"> </w:t>
+      </w:r>
+      <w:r>
+        <w:rPr>
+          <w:rFonts w:ascii="Times New Roman" w:hAnsi="Times New Roman" w:cs="Times New Roman"/>
+          <w:sz w:val="20"/>
+          <w:szCs w:val="20"/>
+        </w:rPr>
+        <w:t>circuito</w:t>
+      </w:r>
+      <w:r>
+        <w:rPr>
+          <w:rFonts w:ascii="Times New Roman" w:hAnsi="Times New Roman" w:cs="Times New Roman"/>
+          <w:sz w:val="20"/>
+          <w:szCs w:val="20"/>
+        </w:rPr>
+        <w:t>s</w:t>
+      </w:r>
+      <w:r>
+        <w:rPr>
+          <w:rFonts w:ascii="Times New Roman" w:hAnsi="Times New Roman" w:cs="Times New Roman"/>
+          <w:sz w:val="20"/>
+          <w:szCs w:val="20"/>
+        </w:rPr>
+        <w:t>,</w:t>
+      </w:r>
+      <w:r>
+        <w:rPr>
+          <w:rFonts w:ascii="Times New Roman" w:hAnsi="Times New Roman" w:cs="Times New Roman"/>
+          <w:sz w:val="20"/>
+          <w:szCs w:val="20"/>
+        </w:rPr>
+        <w:t xml:space="preserve"> com poucos erros encontrados</w:t>
+      </w:r>
+      <w:r>
+        <w:rPr>
+          <w:rFonts w:ascii="Times New Roman" w:hAnsi="Times New Roman" w:cs="Times New Roman"/>
+          <w:sz w:val="20"/>
+          <w:szCs w:val="20"/>
+        </w:rPr>
+        <w:t>.</w:t>
+      </w:r>
+      <w:r>
+        <w:rPr>
+          <w:rFonts w:ascii="Times New Roman" w:hAnsi="Times New Roman" w:cs="Times New Roman"/>
+          <w:sz w:val="20"/>
+          <w:szCs w:val="20"/>
+        </w:rPr>
+        <w:t xml:space="preserve"> O trabalho cumpre a proposta de desenvolvimento do simulador</w:t>
+      </w:r>
+      <w:r>
+        <w:rPr>
+          <w:rFonts w:ascii="Times New Roman" w:hAnsi="Times New Roman" w:cs="Times New Roman"/>
+          <w:sz w:val="20"/>
+          <w:szCs w:val="20"/>
+        </w:rPr>
+        <w:t xml:space="preserve">, e aplica o conhecimento adquirido durante </w:t>
+      </w:r>
+      <w:proofErr w:type="gramStart"/>
+      <w:r>
+        <w:rPr>
+          <w:rFonts w:ascii="Times New Roman" w:hAnsi="Times New Roman" w:cs="Times New Roman"/>
+          <w:sz w:val="20"/>
+          <w:szCs w:val="20"/>
+        </w:rPr>
+        <w:t>as aula</w:t>
+      </w:r>
+      <w:proofErr w:type="gramEnd"/>
+      <w:r>
+        <w:rPr>
+          <w:rFonts w:ascii="Times New Roman" w:hAnsi="Times New Roman" w:cs="Times New Roman"/>
+          <w:sz w:val="20"/>
+          <w:szCs w:val="20"/>
+        </w:rPr>
+        <w:t xml:space="preserve"> ministradas.</w:t>
       </w:r>
     </w:p>
     <w:p>
@@ -3481,38 +3475,6 @@
           <w:szCs w:val="20"/>
         </w:rPr>
       </w:pPr>
-      <w:r>
-        <w:rPr>
-          <w:rFonts w:ascii="Times New Roman" w:hAnsi="Times New Roman" w:cs="Times New Roman"/>
-          <w:sz w:val="20"/>
-          <w:szCs w:val="20"/>
-        </w:rPr>
-        <w:t>Por fim, o circuito se mostra capaz de</w:t>
-      </w:r>
-      <w:r>
-        <w:rPr>
-          <w:rFonts w:ascii="Times New Roman" w:hAnsi="Times New Roman" w:cs="Times New Roman"/>
-          <w:sz w:val="20"/>
-          <w:szCs w:val="20"/>
-        </w:rPr>
-        <w:t xml:space="preserve"> converter a tensão CA em CC satisfatoriamente</w:t>
-      </w:r>
-      <w:r>
-        <w:rPr>
-          <w:rFonts w:ascii="Times New Roman" w:hAnsi="Times New Roman" w:cs="Times New Roman"/>
-          <w:sz w:val="20"/>
-          <w:szCs w:val="20"/>
-        </w:rPr>
-        <w:t xml:space="preserve">, </w:t>
-      </w:r>
-      <w:r>
-        <w:rPr>
-          <w:rFonts w:ascii="Times New Roman" w:hAnsi="Times New Roman" w:cs="Times New Roman"/>
-          <w:sz w:val="20"/>
-          <w:szCs w:val="20"/>
-        </w:rPr>
-        <w:t>de maneira que mostra ser possível a alimentação de um circuito integrado de baixa potência sem a utilização de pilhas ou baterias.</w:t>
-      </w:r>
     </w:p>
     <w:sectPr>
       <w:type w:val="continuous"/>
@@ -4784,7 +4746,7 @@
 </file>
 
 <file path=customXml/itemProps1.xml><?xml version="1.0" encoding="utf-8"?>
-<ds:datastoreItem xmlns:ds="http://schemas.openxmlformats.org/officeDocument/2006/customXml" ds:itemID="{DEFDA468-1207-4AAB-8AD5-BD09D38289F2}">
+<ds:datastoreItem xmlns:ds="http://schemas.openxmlformats.org/officeDocument/2006/customXml" ds:itemID="{98C9EE1E-DEB7-4122-95C3-D6BE7AAF09BD}">
   <ds:schemaRefs>
     <ds:schemaRef ds:uri="http://schemas.openxmlformats.org/officeDocument/2006/bibliography"/>
   </ds:schemaRefs>

</xml_diff>

<commit_message>
A princípio, esta é a versão final!
A princípio a versão final, mas nunca se sabe
</commit_message>
<xml_diff>
--- a/Relatório AlyTSPICE.docx
+++ b/Relatório AlyTSPICE.docx
@@ -2010,17 +2010,7 @@
           <w:sz w:val="20"/>
           <w:szCs w:val="20"/>
         </w:rPr>
-        <w:t>Caso o Newton-Raphson convirja, se aumenta o valor desta resistência gradativamente (multiplicando-a por fatores de 10), até ela assumir um valor tão alto quan</w:t>
-      </w:r>
-      <w:bookmarkStart w:id="0" w:name="_GoBack"/>
-      <w:bookmarkEnd w:id="0"/>
-      <w:r>
-        <w:rPr>
-          <w:rFonts w:ascii="Times New Roman" w:hAnsi="Times New Roman" w:cs="Times New Roman"/>
-          <w:sz w:val="20"/>
-          <w:szCs w:val="20"/>
-        </w:rPr>
-        <w:t xml:space="preserve">to suficiente para podermos despreza-la, ponto este em que o algoritmo converge. </w:t>
+        <w:t xml:space="preserve">Caso o Newton-Raphson convirja, se aumenta o valor desta resistência gradativamente (multiplicando-a por fatores de 10), até ela assumir um valor tão alto quanto suficiente para podermos despreza-la, ponto este em que o algoritmo converge. </w:t>
       </w:r>
       <w:r>
         <w:rPr>
@@ -3379,47 +3369,15 @@
           <w:sz w:val="20"/>
           <w:szCs w:val="20"/>
         </w:rPr>
-        <w:t>O simulador desenvolvido apresenta convergência correta na maior parte dos</w:t>
-      </w:r>
-      <w:r>
-        <w:rPr>
-          <w:rFonts w:ascii="Times New Roman" w:hAnsi="Times New Roman" w:cs="Times New Roman"/>
-          <w:sz w:val="20"/>
-          <w:szCs w:val="20"/>
-        </w:rPr>
-        <w:t xml:space="preserve"> </w:t>
-      </w:r>
-      <w:r>
-        <w:rPr>
-          <w:rFonts w:ascii="Times New Roman" w:hAnsi="Times New Roman" w:cs="Times New Roman"/>
-          <w:sz w:val="20"/>
-          <w:szCs w:val="20"/>
-        </w:rPr>
-        <w:t>circuito</w:t>
-      </w:r>
-      <w:r>
-        <w:rPr>
-          <w:rFonts w:ascii="Times New Roman" w:hAnsi="Times New Roman" w:cs="Times New Roman"/>
-          <w:sz w:val="20"/>
-          <w:szCs w:val="20"/>
-        </w:rPr>
-        <w:t>s</w:t>
-      </w:r>
-      <w:r>
-        <w:rPr>
-          <w:rFonts w:ascii="Times New Roman" w:hAnsi="Times New Roman" w:cs="Times New Roman"/>
-          <w:sz w:val="20"/>
-          <w:szCs w:val="20"/>
-        </w:rPr>
-        <w:t>,</w:t>
-      </w:r>
-      <w:r>
-        <w:rPr>
-          <w:rFonts w:ascii="Times New Roman" w:hAnsi="Times New Roman" w:cs="Times New Roman"/>
-          <w:sz w:val="20"/>
-          <w:szCs w:val="20"/>
-        </w:rPr>
-        <w:t xml:space="preserve"> com poucos erros encontrados</w:t>
+        <w:t>O simulador desenvolvido apresenta convergência correta n</w:t>
+      </w:r>
+      <w:r>
+        <w:rPr>
+          <w:rFonts w:ascii="Times New Roman" w:hAnsi="Times New Roman" w:cs="Times New Roman"/>
+          <w:sz w:val="20"/>
+          <w:szCs w:val="20"/>
+        </w:rPr>
+        <w:t>os circuitos</w:t>
       </w:r>
       <w:r>
         <w:rPr>
@@ -3461,8 +3419,26 @@
           <w:sz w:val="20"/>
           <w:szCs w:val="20"/>
         </w:rPr>
-        <w:t xml:space="preserve"> ministradas.</w:t>
-      </w:r>
+        <w:t xml:space="preserve"> ministradas</w:t>
+      </w:r>
+      <w:r>
+        <w:rPr>
+          <w:rFonts w:ascii="Times New Roman" w:hAnsi="Times New Roman" w:cs="Times New Roman"/>
+          <w:sz w:val="20"/>
+          <w:szCs w:val="20"/>
+        </w:rPr>
+        <w:t xml:space="preserve"> da disciplina</w:t>
+      </w:r>
+      <w:r>
+        <w:rPr>
+          <w:rFonts w:ascii="Times New Roman" w:hAnsi="Times New Roman" w:cs="Times New Roman"/>
+          <w:sz w:val="20"/>
+          <w:szCs w:val="20"/>
+        </w:rPr>
+        <w:t>.</w:t>
+      </w:r>
+      <w:bookmarkStart w:id="0" w:name="_GoBack"/>
+      <w:bookmarkEnd w:id="0"/>
     </w:p>
     <w:p>
       <w:pPr>
@@ -4746,7 +4722,7 @@
 </file>
 
 <file path=customXml/itemProps1.xml><?xml version="1.0" encoding="utf-8"?>
-<ds:datastoreItem xmlns:ds="http://schemas.openxmlformats.org/officeDocument/2006/customXml" ds:itemID="{98C9EE1E-DEB7-4122-95C3-D6BE7AAF09BD}">
+<ds:datastoreItem xmlns:ds="http://schemas.openxmlformats.org/officeDocument/2006/customXml" ds:itemID="{3CF738A5-A7C3-4721-9459-DA0E6695A93B}">
   <ds:schemaRefs>
     <ds:schemaRef ds:uri="http://schemas.openxmlformats.org/officeDocument/2006/bibliography"/>
   </ds:schemaRefs>

</xml_diff>